<commit_message>
Defining models in elements, some changes atw
</commit_message>
<xml_diff>
--- a/theory/elements.docx
+++ b/theory/elements.docx
@@ -14,7 +14,853 @@
     <w:p>
       <w:pPr>
         <w:pStyle w:val="Nagwek1"/>
+      </w:pPr>
+      <w:r>
+        <w:t>DEFINITIONS</w:t>
+      </w:r>
+    </w:p>
+    <w:p>
+      <w:pPr>
         <w:jc w:val="both"/>
+        <w:rPr>
+          <w:lang w:val="en-US"/>
+        </w:rPr>
+      </w:pPr>
+      <w:r>
+        <w:rPr>
+          <w:lang w:val="en-US"/>
+        </w:rPr>
+        <w:t xml:space="preserve">The process of progressing a matrix from the introductory state to solved state is called a </w:t>
+      </w:r>
+      <w:r>
+        <w:rPr>
+          <w:b/>
+          <w:lang w:val="en-US"/>
+        </w:rPr>
+        <w:t>solution</w:t>
+      </w:r>
+      <w:r>
+        <w:rPr>
+          <w:lang w:val="en-US"/>
+        </w:rPr>
+        <w:t>.</w:t>
+      </w:r>
+    </w:p>
+    <w:p>
+      <w:pPr>
+        <w:jc w:val="both"/>
+        <w:rPr>
+          <w:lang w:val="en-US"/>
+        </w:rPr>
+      </w:pPr>
+      <w:r>
+        <w:rPr>
+          <w:lang w:val="en-US"/>
+        </w:rPr>
+        <w:t xml:space="preserve">A </w:t>
+      </w:r>
+      <w:r>
+        <w:rPr>
+          <w:b/>
+          <w:lang w:val="en-US"/>
+        </w:rPr>
+        <w:t>solution</w:t>
+      </w:r>
+      <w:r>
+        <w:rPr>
+          <w:lang w:val="en-US"/>
+        </w:rPr>
+        <w:t xml:space="preserve"> is com</w:t>
+      </w:r>
+      <w:r>
+        <w:rPr>
+          <w:lang w:val="en-US"/>
+        </w:rPr>
+        <w:t>posed of several</w:t>
+      </w:r>
+      <w:r>
+        <w:rPr>
+          <w:lang w:val="en-US"/>
+        </w:rPr>
+        <w:t xml:space="preserve"> </w:t>
+      </w:r>
+      <w:r>
+        <w:rPr>
+          <w:b/>
+          <w:lang w:val="en-US"/>
+        </w:rPr>
+        <w:t>waves.</w:t>
+      </w:r>
+    </w:p>
+    <w:p>
+      <w:pPr>
+        <w:jc w:val="both"/>
+        <w:rPr>
+          <w:lang w:val="en-US"/>
+        </w:rPr>
+      </w:pPr>
+      <w:r>
+        <w:rPr>
+          <w:lang w:val="en-US"/>
+        </w:rPr>
+        <w:t xml:space="preserve">A </w:t>
+      </w:r>
+      <w:r>
+        <w:rPr>
+          <w:b/>
+          <w:lang w:val="en-US"/>
+        </w:rPr>
+        <w:t>wave</w:t>
+      </w:r>
+      <w:r>
+        <w:rPr>
+          <w:lang w:val="en-US"/>
+        </w:rPr>
+        <w:t xml:space="preserve"> is composed of </w:t>
+      </w:r>
+      <w:r>
+        <w:rPr>
+          <w:b/>
+          <w:lang w:val="en-US"/>
+        </w:rPr>
+        <w:t>tasks</w:t>
+      </w:r>
+      <w:r>
+        <w:rPr>
+          <w:lang w:val="en-US"/>
+        </w:rPr>
+        <w:t xml:space="preserve"> which reference </w:t>
+      </w:r>
+      <w:r>
+        <w:rPr>
+          <w:b/>
+          <w:lang w:val="en-US"/>
+        </w:rPr>
+        <w:t>packages</w:t>
+      </w:r>
+      <w:r>
+        <w:rPr>
+          <w:lang w:val="en-US"/>
+        </w:rPr>
+        <w:t>.</w:t>
+      </w:r>
+    </w:p>
+    <w:p>
+      <w:pPr>
+        <w:jc w:val="both"/>
+        <w:rPr>
+          <w:lang w:val="en-US"/>
+        </w:rPr>
+      </w:pPr>
+      <w:r>
+        <w:rPr>
+          <w:b/>
+          <w:lang w:val="en-US"/>
+        </w:rPr>
+        <w:t>Packages</w:t>
+      </w:r>
+      <w:r>
+        <w:rPr>
+          <w:lang w:val="en-US"/>
+        </w:rPr>
+        <w:t xml:space="preserve"> are recorded separately, identified by </w:t>
+      </w:r>
+      <w:r>
+        <w:rPr>
+          <w:b/>
+          <w:lang w:val="en-US"/>
+        </w:rPr>
+        <w:t>solution</w:t>
+      </w:r>
+      <w:r>
+        <w:rPr>
+          <w:lang w:val="en-US"/>
+        </w:rPr>
+        <w:t xml:space="preserve"> and </w:t>
+      </w:r>
+      <w:r>
+        <w:rPr>
+          <w:b/>
+          <w:lang w:val="en-US"/>
+        </w:rPr>
+        <w:t>wave</w:t>
+      </w:r>
+      <w:r>
+        <w:rPr>
+          <w:lang w:val="en-US"/>
+        </w:rPr>
+        <w:t>.</w:t>
+      </w:r>
+    </w:p>
+    <w:p>
+      <w:pPr>
+        <w:pStyle w:val="Nagwek1"/>
+      </w:pPr>
+      <w:r>
+        <w:t>COMPONENTS BEHAVIOR</w:t>
+      </w:r>
+    </w:p>
+    <w:p>
+      <w:pPr>
+        <w:pStyle w:val="Nagwek1"/>
+        <w:numPr>
+          <w:ilvl w:val="1"/>
+          <w:numId w:val="5"/>
+        </w:numPr>
+      </w:pPr>
+      <w:r>
+        <w:t>SERVER</w:t>
+      </w:r>
+    </w:p>
+    <w:p>
+      <w:pPr>
+        <w:rPr>
+          <w:lang w:val="en-US"/>
+        </w:rPr>
+      </w:pPr>
+      <w:r>
+        <w:rPr>
+          <w:lang w:val="en-US"/>
+        </w:rPr>
+        <w:t>The server is a persistent ent</w:t>
+      </w:r>
+      <w:r>
+        <w:rPr>
+          <w:lang w:val="en-US"/>
+        </w:rPr>
+        <w:t xml:space="preserve">ity, one per processing cloud. </w:t>
+      </w:r>
+      <w:r>
+        <w:rPr>
+          <w:lang w:val="en-US"/>
+        </w:rPr>
+        <w:t>The server can fulfill several tasks and has triggers.</w:t>
+      </w:r>
+      <w:r>
+        <w:rPr>
+          <w:lang w:val="en-US"/>
+        </w:rPr>
+        <w:t xml:space="preserve"> The tasks and signals the server performs and recognized are as follows.</w:t>
+      </w:r>
+    </w:p>
+    <w:p>
+      <w:pPr>
+        <w:pStyle w:val="Akapitzlist"/>
+        <w:numPr>
+          <w:ilvl w:val="0"/>
+          <w:numId w:val="8"/>
+        </w:numPr>
+        <w:rPr>
+          <w:b/>
+          <w:lang w:val="en-US"/>
+        </w:rPr>
+      </w:pPr>
+      <w:r>
+        <w:rPr>
+          <w:b/>
+          <w:lang w:val="en-US"/>
+        </w:rPr>
+        <w:t>CREATE_SOLUTION</w:t>
+      </w:r>
+      <w:r>
+        <w:rPr>
+          <w:lang w:val="en-US"/>
+        </w:rPr>
+        <w:t>(</w:t>
+      </w:r>
+      <w:proofErr w:type="spellStart"/>
+      <w:r>
+        <w:rPr>
+          <w:lang w:val="en-US"/>
+        </w:rPr>
+        <w:t>solution_name</w:t>
+      </w:r>
+      <w:proofErr w:type="spellEnd"/>
+      <w:r>
+        <w:rPr>
+          <w:lang w:val="en-US"/>
+        </w:rPr>
+        <w:t xml:space="preserve">, </w:t>
+      </w:r>
+      <w:proofErr w:type="spellStart"/>
+      <w:r>
+        <w:rPr>
+          <w:lang w:val="en-US"/>
+        </w:rPr>
+        <w:t>authentication_key</w:t>
+      </w:r>
+      <w:proofErr w:type="spellEnd"/>
+      <w:r>
+        <w:rPr>
+          <w:lang w:val="en-US"/>
+        </w:rPr>
+        <w:t>)</w:t>
+      </w:r>
+    </w:p>
+    <w:p>
+      <w:pPr>
+        <w:pStyle w:val="Akapitzlist"/>
+        <w:ind w:left="360"/>
+        <w:rPr>
+          <w:lang w:val="en-US"/>
+        </w:rPr>
+      </w:pPr>
+      <w:r>
+        <w:rPr>
+          <w:lang w:val="en-US"/>
+        </w:rPr>
+        <w:t>S</w:t>
+      </w:r>
+      <w:r>
+        <w:rPr>
+          <w:lang w:val="en-US"/>
+        </w:rPr>
+        <w:t>erver will c</w:t>
+      </w:r>
+      <w:r>
+        <w:rPr>
+          <w:lang w:val="en-US"/>
+        </w:rPr>
+        <w:t xml:space="preserve">heck credentials and if they match, create a solution with the name of </w:t>
+      </w:r>
+      <w:proofErr w:type="spellStart"/>
+      <w:r>
+        <w:rPr>
+          <w:lang w:val="en-US"/>
+        </w:rPr>
+        <w:t>solution_name</w:t>
+      </w:r>
+      <w:proofErr w:type="spellEnd"/>
+      <w:r>
+        <w:rPr>
+          <w:lang w:val="en-US"/>
+        </w:rPr>
+        <w:t xml:space="preserve"> in default state of SOLUTION_UNPUBLISHED. It will return:</w:t>
+      </w:r>
+    </w:p>
+    <w:p>
+      <w:pPr>
+        <w:pStyle w:val="Akapitzlist"/>
+        <w:numPr>
+          <w:ilvl w:val="1"/>
+          <w:numId w:val="8"/>
+        </w:numPr>
+        <w:rPr>
+          <w:lang w:val="en-US"/>
+        </w:rPr>
+      </w:pPr>
+      <w:r>
+        <w:rPr>
+          <w:lang w:val="en-US"/>
+        </w:rPr>
+        <w:t>If creation succeeds: ID of solution</w:t>
+      </w:r>
+    </w:p>
+    <w:p>
+      <w:pPr>
+        <w:pStyle w:val="Akapitzlist"/>
+        <w:numPr>
+          <w:ilvl w:val="1"/>
+          <w:numId w:val="8"/>
+        </w:numPr>
+        <w:rPr>
+          <w:lang w:val="en-US"/>
+        </w:rPr>
+      </w:pPr>
+      <w:r>
+        <w:rPr>
+          <w:lang w:val="en-US"/>
+        </w:rPr>
+        <w:t>If creation fails for database</w:t>
+      </w:r>
+      <w:r>
+        <w:rPr>
+          <w:lang w:val="en-US"/>
+        </w:rPr>
+        <w:t>-related</w:t>
+      </w:r>
+      <w:r>
+        <w:rPr>
+          <w:lang w:val="en-US"/>
+        </w:rPr>
+        <w:t xml:space="preserve"> reasons: 0</w:t>
+      </w:r>
+    </w:p>
+    <w:p>
+      <w:pPr>
+        <w:pStyle w:val="Akapitzlist"/>
+        <w:numPr>
+          <w:ilvl w:val="1"/>
+          <w:numId w:val="8"/>
+        </w:numPr>
+        <w:rPr>
+          <w:lang w:val="en-US"/>
+        </w:rPr>
+      </w:pPr>
+      <w:r>
+        <w:rPr>
+          <w:lang w:val="en-US"/>
+        </w:rPr>
+        <w:t>If creation fails due to lack of authentication: -1</w:t>
+      </w:r>
+    </w:p>
+    <w:p>
+      <w:pPr>
+        <w:pStyle w:val="Akapitzlist"/>
+        <w:numPr>
+          <w:ilvl w:val="0"/>
+          <w:numId w:val="8"/>
+        </w:numPr>
+        <w:rPr>
+          <w:b/>
+          <w:lang w:val="en-US"/>
+        </w:rPr>
+      </w:pPr>
+      <w:r>
+        <w:rPr>
+          <w:b/>
+          <w:lang w:val="en-US"/>
+        </w:rPr>
+        <w:t>CREATE_WAVE</w:t>
+      </w:r>
+      <w:r>
+        <w:rPr>
+          <w:lang w:val="en-US"/>
+        </w:rPr>
+        <w:t>(</w:t>
+      </w:r>
+      <w:proofErr w:type="spellStart"/>
+      <w:r>
+        <w:rPr>
+          <w:lang w:val="en-US"/>
+        </w:rPr>
+        <w:t>solution_id</w:t>
+      </w:r>
+      <w:proofErr w:type="spellEnd"/>
+      <w:r>
+        <w:rPr>
+          <w:lang w:val="en-US"/>
+        </w:rPr>
+        <w:t xml:space="preserve">, </w:t>
+      </w:r>
+      <w:proofErr w:type="spellStart"/>
+      <w:r>
+        <w:rPr>
+          <w:lang w:val="en-US"/>
+        </w:rPr>
+        <w:t>authentication_key</w:t>
+      </w:r>
+      <w:proofErr w:type="spellEnd"/>
+      <w:r>
+        <w:rPr>
+          <w:lang w:val="en-US"/>
+        </w:rPr>
+        <w:t>)</w:t>
+      </w:r>
+    </w:p>
+    <w:p>
+      <w:pPr>
+        <w:pStyle w:val="Akapitzlist"/>
+        <w:ind w:left="360"/>
+        <w:rPr>
+          <w:lang w:val="en-US"/>
+        </w:rPr>
+      </w:pPr>
+      <w:r>
+        <w:rPr>
+          <w:lang w:val="en-US"/>
+        </w:rPr>
+        <w:t xml:space="preserve">Server will check credentials and if they match, create a wave in the provided solution in the default state of WAVE_UNPUBLISHED. It </w:t>
+      </w:r>
+      <w:bookmarkStart w:id="0" w:name="_GoBack"/>
+      <w:bookmarkEnd w:id="0"/>
+      <w:r>
+        <w:rPr>
+          <w:lang w:val="en-US"/>
+        </w:rPr>
+        <w:t>will return:</w:t>
+      </w:r>
+    </w:p>
+    <w:p>
+      <w:pPr>
+        <w:pStyle w:val="Akapitzlist"/>
+        <w:numPr>
+          <w:ilvl w:val="1"/>
+          <w:numId w:val="8"/>
+        </w:numPr>
+        <w:rPr>
+          <w:lang w:val="en-US"/>
+        </w:rPr>
+      </w:pPr>
+      <w:r>
+        <w:rPr>
+          <w:lang w:val="en-US"/>
+        </w:rPr>
+        <w:t xml:space="preserve">If creation succeeds: ID of </w:t>
+      </w:r>
+      <w:r>
+        <w:rPr>
+          <w:lang w:val="en-US"/>
+        </w:rPr>
+        <w:t>wave</w:t>
+      </w:r>
+    </w:p>
+    <w:p>
+      <w:pPr>
+        <w:pStyle w:val="Akapitzlist"/>
+        <w:numPr>
+          <w:ilvl w:val="1"/>
+          <w:numId w:val="8"/>
+        </w:numPr>
+        <w:rPr>
+          <w:lang w:val="en-US"/>
+        </w:rPr>
+      </w:pPr>
+      <w:r>
+        <w:rPr>
+          <w:lang w:val="en-US"/>
+        </w:rPr>
+        <w:t>If creation fails for database</w:t>
+      </w:r>
+      <w:r>
+        <w:rPr>
+          <w:lang w:val="en-US"/>
+        </w:rPr>
+        <w:t>-related</w:t>
+      </w:r>
+      <w:r>
+        <w:rPr>
+          <w:lang w:val="en-US"/>
+        </w:rPr>
+        <w:t xml:space="preserve"> reasons: 0</w:t>
+      </w:r>
+    </w:p>
+    <w:p>
+      <w:pPr>
+        <w:pStyle w:val="Akapitzlist"/>
+        <w:numPr>
+          <w:ilvl w:val="1"/>
+          <w:numId w:val="8"/>
+        </w:numPr>
+        <w:rPr>
+          <w:lang w:val="en-US"/>
+        </w:rPr>
+      </w:pPr>
+      <w:r>
+        <w:rPr>
+          <w:lang w:val="en-US"/>
+        </w:rPr>
+        <w:t>If creation fails due to lack of authentication: -1</w:t>
+      </w:r>
+    </w:p>
+    <w:p>
+      <w:pPr>
+        <w:pStyle w:val="Akapitzlist"/>
+        <w:ind w:left="360"/>
+        <w:rPr>
+          <w:lang w:val="en-US"/>
+        </w:rPr>
+      </w:pPr>
+    </w:p>
+    <w:p>
+      <w:pPr>
+        <w:pStyle w:val="Nagwek1"/>
+        <w:numPr>
+          <w:ilvl w:val="1"/>
+          <w:numId w:val="5"/>
+        </w:numPr>
+      </w:pPr>
+      <w:r>
+        <w:t>CLIENT</w:t>
+      </w:r>
+    </w:p>
+    <w:p>
+      <w:pPr>
+        <w:pStyle w:val="Nagwek1"/>
+      </w:pPr>
+      <w:r>
+        <w:t>DATA MODELS</w:t>
+      </w:r>
+    </w:p>
+    <w:p>
+      <w:pPr>
+        <w:pStyle w:val="Nagwek1"/>
+        <w:numPr>
+          <w:ilvl w:val="1"/>
+          <w:numId w:val="5"/>
+        </w:numPr>
+      </w:pPr>
+      <w:r>
+        <w:t>SOLUTION</w:t>
+      </w:r>
+    </w:p>
+    <w:p>
+      <w:pPr>
+        <w:rPr>
+          <w:lang w:val="en-US"/>
+        </w:rPr>
+      </w:pPr>
+      <w:r>
+        <w:rPr>
+          <w:lang w:val="en-US"/>
+        </w:rPr>
+        <w:t>Solution will contain fields:</w:t>
+      </w:r>
+    </w:p>
+    <w:p>
+      <w:pPr>
+        <w:pStyle w:val="Akapitzlist"/>
+        <w:numPr>
+          <w:ilvl w:val="0"/>
+          <w:numId w:val="9"/>
+        </w:numPr>
+        <w:rPr>
+          <w:lang w:val="en-US"/>
+        </w:rPr>
+      </w:pPr>
+      <w:r>
+        <w:rPr>
+          <w:lang w:val="en-US"/>
+        </w:rPr>
+        <w:t>ID</w:t>
+      </w:r>
+    </w:p>
+    <w:p>
+      <w:pPr>
+        <w:pStyle w:val="Akapitzlist"/>
+        <w:numPr>
+          <w:ilvl w:val="0"/>
+          <w:numId w:val="9"/>
+        </w:numPr>
+        <w:rPr>
+          <w:lang w:val="en-US"/>
+        </w:rPr>
+      </w:pPr>
+      <w:r>
+        <w:rPr>
+          <w:lang w:val="en-US"/>
+        </w:rPr>
+        <w:t>state (see states below)</w:t>
+      </w:r>
+    </w:p>
+    <w:p>
+      <w:pPr>
+        <w:pStyle w:val="Akapitzlist"/>
+        <w:numPr>
+          <w:ilvl w:val="0"/>
+          <w:numId w:val="9"/>
+        </w:numPr>
+        <w:rPr>
+          <w:lang w:val="en-US"/>
+        </w:rPr>
+      </w:pPr>
+      <w:proofErr w:type="spellStart"/>
+      <w:r>
+        <w:rPr>
+          <w:lang w:val="en-US"/>
+        </w:rPr>
+        <w:t>current_wave</w:t>
+      </w:r>
+      <w:proofErr w:type="spellEnd"/>
+      <w:r>
+        <w:rPr>
+          <w:lang w:val="en-US"/>
+        </w:rPr>
+        <w:t xml:space="preserve"> (numeric ID)</w:t>
+      </w:r>
+    </w:p>
+    <w:p>
+      <w:pPr>
+        <w:pStyle w:val="Akapitzlist"/>
+        <w:numPr>
+          <w:ilvl w:val="0"/>
+          <w:numId w:val="9"/>
+        </w:numPr>
+        <w:rPr>
+          <w:lang w:val="en-US"/>
+        </w:rPr>
+      </w:pPr>
+      <w:r>
+        <w:rPr>
+          <w:lang w:val="en-US"/>
+        </w:rPr>
+        <w:t>name (text)</w:t>
+      </w:r>
+    </w:p>
+    <w:p>
+      <w:pPr>
+        <w:pStyle w:val="Akapitzlist"/>
+        <w:numPr>
+          <w:ilvl w:val="0"/>
+          <w:numId w:val="9"/>
+        </w:numPr>
+        <w:rPr>
+          <w:lang w:val="en-US"/>
+        </w:rPr>
+      </w:pPr>
+      <w:r>
+        <w:rPr>
+          <w:lang w:val="en-US"/>
+        </w:rPr>
+        <w:t>solution (text, file reference)</w:t>
+      </w:r>
+    </w:p>
+    <w:p>
+      <w:pPr>
+        <w:pStyle w:val="Akapitzlist"/>
+        <w:numPr>
+          <w:ilvl w:val="0"/>
+          <w:numId w:val="9"/>
+        </w:numPr>
+        <w:rPr>
+          <w:lang w:val="en-US"/>
+        </w:rPr>
+      </w:pPr>
+      <w:r>
+        <w:rPr>
+          <w:lang w:val="en-US"/>
+        </w:rPr>
+        <w:t>created (timestamp)</w:t>
+      </w:r>
+    </w:p>
+    <w:p>
+      <w:pPr>
+        <w:pStyle w:val="Akapitzlist"/>
+        <w:numPr>
+          <w:ilvl w:val="0"/>
+          <w:numId w:val="9"/>
+        </w:numPr>
+        <w:rPr>
+          <w:lang w:val="en-US"/>
+        </w:rPr>
+      </w:pPr>
+      <w:r>
+        <w:rPr>
+          <w:lang w:val="en-US"/>
+        </w:rPr>
+        <w:t>updated (timestamp)</w:t>
+      </w:r>
+    </w:p>
+    <w:p>
+      <w:pPr>
+        <w:pStyle w:val="Akapitzlist"/>
+        <w:numPr>
+          <w:ilvl w:val="0"/>
+          <w:numId w:val="9"/>
+        </w:numPr>
+        <w:rPr>
+          <w:lang w:val="en-US"/>
+        </w:rPr>
+      </w:pPr>
+      <w:r>
+        <w:rPr>
+          <w:lang w:val="en-US"/>
+        </w:rPr>
+        <w:t>completed (timestamp)</w:t>
+      </w:r>
+    </w:p>
+    <w:p>
+      <w:pPr>
+        <w:rPr>
+          <w:lang w:val="en-US"/>
+        </w:rPr>
+      </w:pPr>
+      <w:r>
+        <w:rPr>
+          <w:lang w:val="en-US"/>
+        </w:rPr>
+        <w:lastRenderedPageBreak/>
+        <w:t>Solution has states:</w:t>
+      </w:r>
+    </w:p>
+    <w:p>
+      <w:pPr>
+        <w:pStyle w:val="Bezodstpw"/>
+        <w:rPr>
+          <w:lang w:val="en-US"/>
+        </w:rPr>
+      </w:pPr>
+      <w:r>
+        <w:rPr>
+          <w:b/>
+          <w:lang w:val="en-US"/>
+        </w:rPr>
+        <w:t>0</w:t>
+      </w:r>
+      <w:r>
+        <w:rPr>
+          <w:lang w:val="en-US"/>
+        </w:rPr>
+        <w:t xml:space="preserve"> SOLUTION_UNPUBLISHED</w:t>
+      </w:r>
+    </w:p>
+    <w:p>
+      <w:pPr>
+        <w:pStyle w:val="Bezodstpw"/>
+        <w:rPr>
+          <w:lang w:val="en-US"/>
+        </w:rPr>
+      </w:pPr>
+      <w:r>
+        <w:rPr>
+          <w:b/>
+          <w:lang w:val="en-US"/>
+        </w:rPr>
+        <w:t>1</w:t>
+      </w:r>
+      <w:r>
+        <w:rPr>
+          <w:lang w:val="en-US"/>
+        </w:rPr>
+        <w:t xml:space="preserve"> SOLUTION_AVAILABLE</w:t>
+      </w:r>
+    </w:p>
+    <w:p>
+      <w:pPr>
+        <w:pStyle w:val="Bezodstpw"/>
+        <w:rPr>
+          <w:lang w:val="en-US"/>
+        </w:rPr>
+      </w:pPr>
+      <w:r>
+        <w:rPr>
+          <w:b/>
+          <w:lang w:val="en-US"/>
+        </w:rPr>
+        <w:t>2</w:t>
+      </w:r>
+      <w:r>
+        <w:rPr>
+          <w:lang w:val="en-US"/>
+        </w:rPr>
+        <w:t xml:space="preserve"> SOLUTION_COMPLETE</w:t>
+      </w:r>
+    </w:p>
+    <w:p>
+      <w:pPr>
+        <w:pStyle w:val="Bezodstpw"/>
+        <w:rPr>
+          <w:lang w:val="en-US"/>
+        </w:rPr>
+      </w:pPr>
+      <w:r>
+        <w:rPr>
+          <w:b/>
+          <w:lang w:val="en-US"/>
+        </w:rPr>
+        <w:t>9</w:t>
+      </w:r>
+      <w:r>
+        <w:rPr>
+          <w:lang w:val="en-US"/>
+        </w:rPr>
+        <w:t xml:space="preserve"> SOLUTION_BROKEN</w:t>
+      </w:r>
+    </w:p>
+    <w:p>
+      <w:pPr>
+        <w:pStyle w:val="Nagwek1"/>
+        <w:jc w:val="both"/>
       </w:pPr>
       <w:r>
         <w:t>SPLITTER</w:t>
@@ -56,14 +902,37 @@
         <w:rPr>
           <w:lang w:val="en-US"/>
         </w:rPr>
-        <w:t xml:space="preserve"> for now is that a precomposed matrix in MTX format will be preloaded into a splitting system, which will reside on a server. This is reasonable since matrix splitting is considered to be an </w:t>
-      </w:r>
+        <w:t xml:space="preserve"> for now is that a </w:t>
+      </w:r>
+      <w:proofErr w:type="spellStart"/>
+      <w:r>
+        <w:rPr>
+          <w:lang w:val="en-US"/>
+        </w:rPr>
+        <w:t>precomposed</w:t>
+      </w:r>
+      <w:proofErr w:type="spellEnd"/>
+      <w:r>
+        <w:rPr>
+          <w:lang w:val="en-US"/>
+        </w:rPr>
+        <w:t xml:space="preserve"> matrix in MTX format will be preloaded into a splitting system, which will reside on a server. This is reasonable since matrix splitting is considered to be an </w:t>
+      </w:r>
+      <w:proofErr w:type="spellStart"/>
       <w:r>
         <w:rPr>
           <w:u w:val="single"/>
           <w:lang w:val="en-US"/>
         </w:rPr>
-        <w:t>unparallelizable task.</w:t>
+        <w:t>unparallelizable</w:t>
+      </w:r>
+      <w:proofErr w:type="spellEnd"/>
+      <w:r>
+        <w:rPr>
+          <w:u w:val="single"/>
+          <w:lang w:val="en-US"/>
+        </w:rPr>
+        <w:t xml:space="preserve"> task.</w:t>
       </w:r>
     </w:p>
     <w:p>
@@ -90,8 +959,21 @@
         <w:jc w:val="both"/>
       </w:pPr>
       <w:r>
-        <w:t>MTX file handle is opened</w:t>
-      </w:r>
+        <w:t xml:space="preserve">MTX file handle </w:t>
+      </w:r>
+      <w:proofErr w:type="spellStart"/>
+      <w:r>
+        <w:t>is</w:t>
+      </w:r>
+      <w:proofErr w:type="spellEnd"/>
+      <w:r>
+        <w:t xml:space="preserve"> </w:t>
+      </w:r>
+      <w:proofErr w:type="spellStart"/>
+      <w:r>
+        <w:t>opened</w:t>
+      </w:r>
+      <w:proofErr w:type="spellEnd"/>
     </w:p>
     <w:p>
       <w:pPr>
@@ -102,9 +984,35 @@
         </w:numPr>
         <w:jc w:val="both"/>
       </w:pPr>
-      <w:r>
-        <w:t>Matrix dimensions are read</w:t>
-      </w:r>
+      <w:proofErr w:type="spellStart"/>
+      <w:r>
+        <w:t>Matrix</w:t>
+      </w:r>
+      <w:proofErr w:type="spellEnd"/>
+      <w:r>
+        <w:t xml:space="preserve"> </w:t>
+      </w:r>
+      <w:proofErr w:type="spellStart"/>
+      <w:r>
+        <w:t>dimensions</w:t>
+      </w:r>
+      <w:proofErr w:type="spellEnd"/>
+      <w:r>
+        <w:t xml:space="preserve"> </w:t>
+      </w:r>
+      <w:proofErr w:type="spellStart"/>
+      <w:r>
+        <w:t>are</w:t>
+      </w:r>
+      <w:proofErr w:type="spellEnd"/>
+      <w:r>
+        <w:t xml:space="preserve"> </w:t>
+      </w:r>
+      <w:proofErr w:type="spellStart"/>
+      <w:r>
+        <w:t>read</w:t>
+      </w:r>
+      <w:proofErr w:type="spellEnd"/>
     </w:p>
     <w:p>
       <w:pPr>
@@ -211,8 +1119,21 @@
         <w:jc w:val="both"/>
       </w:pPr>
       <w:r>
-        <w:t>MTX file handle is closed</w:t>
-      </w:r>
+        <w:t xml:space="preserve">MTX file handle </w:t>
+      </w:r>
+      <w:proofErr w:type="spellStart"/>
+      <w:r>
+        <w:t>is</w:t>
+      </w:r>
+      <w:proofErr w:type="spellEnd"/>
+      <w:r>
+        <w:t xml:space="preserve"> </w:t>
+      </w:r>
+      <w:proofErr w:type="spellStart"/>
+      <w:r>
+        <w:t>closed</w:t>
+      </w:r>
+      <w:proofErr w:type="spellEnd"/>
     </w:p>
     <w:p>
       <w:pPr>
@@ -224,8 +1145,29 @@
         <w:jc w:val="both"/>
       </w:pPr>
       <w:r>
-        <w:t>Part file handles are closed</w:t>
-      </w:r>
+        <w:t xml:space="preserve">Part file </w:t>
+      </w:r>
+      <w:proofErr w:type="spellStart"/>
+      <w:r>
+        <w:t>handles</w:t>
+      </w:r>
+      <w:proofErr w:type="spellEnd"/>
+      <w:r>
+        <w:t xml:space="preserve"> </w:t>
+      </w:r>
+      <w:proofErr w:type="spellStart"/>
+      <w:r>
+        <w:t>are</w:t>
+      </w:r>
+      <w:proofErr w:type="spellEnd"/>
+      <w:r>
+        <w:t xml:space="preserve"> </w:t>
+      </w:r>
+      <w:proofErr w:type="spellStart"/>
+      <w:r>
+        <w:t>closed</w:t>
+      </w:r>
+      <w:proofErr w:type="spellEnd"/>
     </w:p>
     <w:p>
       <w:pPr>
@@ -243,8 +1185,29 @@
         <w:t>FUTURE</w:t>
       </w:r>
       <w:r>
-        <w:t xml:space="preserve"> Files are encrypted</w:t>
-      </w:r>
+        <w:t xml:space="preserve"> </w:t>
+      </w:r>
+      <w:proofErr w:type="spellStart"/>
+      <w:r>
+        <w:t>Files</w:t>
+      </w:r>
+      <w:proofErr w:type="spellEnd"/>
+      <w:r>
+        <w:t xml:space="preserve"> </w:t>
+      </w:r>
+      <w:proofErr w:type="spellStart"/>
+      <w:r>
+        <w:t>are</w:t>
+      </w:r>
+      <w:proofErr w:type="spellEnd"/>
+      <w:r>
+        <w:t xml:space="preserve"> </w:t>
+      </w:r>
+      <w:proofErr w:type="spellStart"/>
+      <w:r>
+        <w:t>encrypted</w:t>
+      </w:r>
+      <w:proofErr w:type="spellEnd"/>
     </w:p>
     <w:p>
       <w:pPr>
@@ -255,9 +1218,27 @@
         </w:numPr>
         <w:jc w:val="both"/>
       </w:pPr>
-      <w:r>
-        <w:t>Files are compressed</w:t>
-      </w:r>
+      <w:proofErr w:type="spellStart"/>
+      <w:r>
+        <w:t>Files</w:t>
+      </w:r>
+      <w:proofErr w:type="spellEnd"/>
+      <w:r>
+        <w:t xml:space="preserve"> </w:t>
+      </w:r>
+      <w:proofErr w:type="spellStart"/>
+      <w:r>
+        <w:t>are</w:t>
+      </w:r>
+      <w:proofErr w:type="spellEnd"/>
+      <w:r>
+        <w:t xml:space="preserve"> </w:t>
+      </w:r>
+      <w:proofErr w:type="spellStart"/>
+      <w:r>
+        <w:t>compressed</w:t>
+      </w:r>
+      <w:proofErr w:type="spellEnd"/>
     </w:p>
     <w:p>
       <w:pPr>
@@ -306,453 +1287,27 @@
         </w:numPr>
         <w:jc w:val="both"/>
       </w:pPr>
-      <w:r>
-        <w:t>Splitter exits</w:t>
-      </w:r>
-    </w:p>
-    <w:p>
-      <w:pPr>
-        <w:pStyle w:val="Nagwek1"/>
+      <w:proofErr w:type="spellStart"/>
+      <w:r>
+        <w:t>Splitter</w:t>
+      </w:r>
+      <w:proofErr w:type="spellEnd"/>
+      <w:r>
+        <w:t xml:space="preserve"> </w:t>
+      </w:r>
+      <w:proofErr w:type="spellStart"/>
+      <w:r>
+        <w:t>exits</w:t>
+      </w:r>
+      <w:proofErr w:type="spellEnd"/>
+    </w:p>
+    <w:p>
+      <w:pPr>
         <w:jc w:val="both"/>
-      </w:pPr>
-      <w:r>
-        <w:t>PROBLEM FRAGMENTATION</w:t>
-      </w:r>
-    </w:p>
-    <w:p>
-      <w:pPr>
-        <w:pStyle w:val="Nagwek1"/>
-        <w:numPr>
-          <w:ilvl w:val="1"/>
-          <w:numId w:val="5"/>
-        </w:numPr>
-        <w:jc w:val="both"/>
-      </w:pPr>
-      <w:r>
-        <w:t>DEFINITIONS</w:t>
-      </w:r>
-    </w:p>
-    <w:p>
-      <w:pPr>
-        <w:jc w:val="both"/>
-        <w:rPr>
-          <w:lang w:val="en-US"/>
-        </w:rPr>
-      </w:pPr>
-      <w:r>
-        <w:rPr>
-          <w:lang w:val="en-US"/>
-        </w:rPr>
-        <w:t xml:space="preserve">The process of progressing a matrix from the introductory state to solved state is called a </w:t>
-      </w:r>
-      <w:r>
-        <w:rPr>
-          <w:b/>
-          <w:lang w:val="en-US"/>
-        </w:rPr>
-        <w:t>solution</w:t>
-      </w:r>
-      <w:r>
-        <w:rPr>
-          <w:lang w:val="en-US"/>
-        </w:rPr>
-        <w:t>.</w:t>
-      </w:r>
-    </w:p>
-    <w:p>
-      <w:pPr>
-        <w:jc w:val="both"/>
-        <w:rPr>
-          <w:lang w:val="en-US"/>
-        </w:rPr>
-      </w:pPr>
-      <w:r>
-        <w:rPr>
-          <w:lang w:val="en-US"/>
-        </w:rPr>
-        <w:t xml:space="preserve">A </w:t>
-      </w:r>
-      <w:r>
-        <w:rPr>
-          <w:b/>
-          <w:lang w:val="en-US"/>
-        </w:rPr>
-        <w:t>solution</w:t>
-      </w:r>
-      <w:r>
-        <w:rPr>
-          <w:lang w:val="en-US"/>
-        </w:rPr>
-        <w:t xml:space="preserve"> is composed of (usually more than one) </w:t>
-      </w:r>
-      <w:r>
-        <w:rPr>
-          <w:b/>
-          <w:lang w:val="en-US"/>
-        </w:rPr>
-        <w:t>waves.</w:t>
-      </w:r>
-    </w:p>
-    <w:p>
-      <w:pPr>
-        <w:jc w:val="both"/>
-        <w:rPr>
-          <w:lang w:val="en-US"/>
-        </w:rPr>
-      </w:pPr>
-      <w:r>
-        <w:rPr>
-          <w:lang w:val="en-US"/>
-        </w:rPr>
-        <w:t xml:space="preserve">A </w:t>
-      </w:r>
-      <w:r>
-        <w:rPr>
-          <w:b/>
-          <w:lang w:val="en-US"/>
-        </w:rPr>
-        <w:t>wave</w:t>
-      </w:r>
-      <w:r>
-        <w:rPr>
-          <w:lang w:val="en-US"/>
-        </w:rPr>
-        <w:t xml:space="preserve"> is composed of </w:t>
-      </w:r>
-      <w:r>
-        <w:rPr>
-          <w:b/>
-          <w:lang w:val="en-US"/>
-        </w:rPr>
-        <w:t>tasks</w:t>
-      </w:r>
-      <w:r>
-        <w:rPr>
-          <w:lang w:val="en-US"/>
-        </w:rPr>
-        <w:t xml:space="preserve"> which reference </w:t>
-      </w:r>
-      <w:r>
-        <w:rPr>
-          <w:b/>
-          <w:lang w:val="en-US"/>
-        </w:rPr>
-        <w:t>packages</w:t>
-      </w:r>
-      <w:r>
-        <w:rPr>
-          <w:lang w:val="en-US"/>
-        </w:rPr>
-        <w:t>.</w:t>
-      </w:r>
-    </w:p>
-    <w:p>
-      <w:pPr>
-        <w:jc w:val="both"/>
-        <w:rPr>
-          <w:lang w:val="en-US"/>
-        </w:rPr>
-      </w:pPr>
-      <w:r>
-        <w:rPr>
-          <w:b/>
-          <w:lang w:val="en-US"/>
-        </w:rPr>
-        <w:t>Packages</w:t>
-      </w:r>
-      <w:r>
-        <w:rPr>
-          <w:lang w:val="en-US"/>
-        </w:rPr>
-        <w:t xml:space="preserve"> are recorded separately, identified by </w:t>
-      </w:r>
-      <w:r>
-        <w:rPr>
-          <w:b/>
-          <w:lang w:val="en-US"/>
-        </w:rPr>
-        <w:t>solution</w:t>
-      </w:r>
-      <w:r>
-        <w:rPr>
-          <w:lang w:val="en-US"/>
-        </w:rPr>
-        <w:t xml:space="preserve"> and </w:t>
-      </w:r>
-      <w:r>
-        <w:rPr>
-          <w:b/>
-          <w:lang w:val="en-US"/>
-        </w:rPr>
-        <w:t>wave</w:t>
-      </w:r>
-      <w:r>
-        <w:rPr>
-          <w:lang w:val="en-US"/>
-        </w:rPr>
-        <w:t>.</w:t>
-      </w:r>
-    </w:p>
-    <w:p>
-      <w:pPr>
-        <w:pStyle w:val="Nagwek1"/>
-        <w:numPr>
-          <w:ilvl w:val="1"/>
-          <w:numId w:val="5"/>
-        </w:numPr>
-        <w:jc w:val="both"/>
-      </w:pPr>
-      <w:r>
-        <w:t>CLIENT ACTIONS</w:t>
-      </w:r>
-    </w:p>
-    <w:p>
-      <w:pPr>
-        <w:jc w:val="both"/>
-        <w:rPr>
-          <w:lang w:val="en-US"/>
-        </w:rPr>
-      </w:pPr>
-      <w:r>
-        <w:rPr>
-          <w:lang w:val="en-US"/>
-        </w:rPr>
-        <w:t xml:space="preserve">The client which was tasked with completing a </w:t>
-      </w:r>
-      <w:r>
-        <w:rPr>
-          <w:b/>
-          <w:lang w:val="en-US"/>
-        </w:rPr>
-        <w:t>task</w:t>
-      </w:r>
-      <w:r>
-        <w:rPr>
-          <w:lang w:val="en-US"/>
-        </w:rPr>
-        <w:t xml:space="preserve"> will request the appropriate </w:t>
-      </w:r>
-      <w:r>
-        <w:rPr>
-          <w:b/>
-          <w:lang w:val="en-US"/>
-        </w:rPr>
-        <w:t>packages</w:t>
-      </w:r>
-      <w:r>
-        <w:rPr>
-          <w:lang w:val="en-US"/>
-        </w:rPr>
-        <w:t xml:space="preserve"> and perform the tasks using whatever computational powers are available.</w:t>
-      </w:r>
-    </w:p>
-    <w:p>
-      <w:pPr>
-        <w:pStyle w:val="Nagwek1"/>
-        <w:numPr>
-          <w:ilvl w:val="2"/>
-          <w:numId w:val="5"/>
-        </w:numPr>
-        <w:jc w:val="both"/>
-      </w:pPr>
-      <w:r>
-        <w:t>HOW WAVES ARE CREATED</w:t>
-      </w:r>
-    </w:p>
-    <w:p>
-      <w:pPr>
-        <w:jc w:val="both"/>
-        <w:rPr>
-          <w:lang w:val="en-US"/>
-        </w:rPr>
-      </w:pPr>
-      <w:r>
-        <w:rPr>
-          <w:lang w:val="en-US"/>
-        </w:rPr>
-        <w:t>The initial wave is created by the input mechanism, called a splitter. Whenever the controller detects that all the tasks in a particular wave have been completed, it checks several conditions.</w:t>
-      </w:r>
-    </w:p>
-    <w:p>
-      <w:pPr>
-        <w:jc w:val="both"/>
-        <w:rPr>
-          <w:lang w:val="en-US"/>
-        </w:rPr>
-      </w:pPr>
-      <w:r>
-        <w:rPr>
-          <w:lang w:val="en-US"/>
-        </w:rPr>
-        <w:t xml:space="preserve">First of those conditions is whether that was a simple solution wave or a cross-check wave (which will be elaborated upon in section regarding tasks). If it was a simple solution wave, a cross-check wave is created by placing tasks in the database marked for being sent out and processed. If it was a cross-check wave, two scenarios can happen: if the cross-check tasks have returned an unanimous zero </w:t>
-      </w:r>
-      <w:r>
-        <w:rPr>
-          <w:lang w:val="en-US"/>
-        </w:rPr>
-        <w:lastRenderedPageBreak/>
-        <w:t>operations, then nothing will be done and the solution will be marked complete. Otherwise, packages returned from crosscheck</w:t>
-      </w:r>
-      <w:r>
-        <w:rPr>
-          <w:lang w:val="en-US"/>
-        </w:rPr>
-        <w:t xml:space="preserve"> will be advanced into the next simple solution wave </w:t>
-      </w:r>
-      <w:r>
-        <w:rPr>
-          <w:u w:val="single"/>
-          <w:lang w:val="en-US"/>
-        </w:rPr>
-        <w:t>if need be</w:t>
-      </w:r>
-      <w:r>
-        <w:rPr>
-          <w:lang w:val="en-US"/>
-        </w:rPr>
-        <w:t>.</w:t>
-      </w:r>
-    </w:p>
-    <w:p>
-      <w:pPr>
-        <w:jc w:val="both"/>
-        <w:rPr>
-          <w:lang w:val="en-US"/>
-        </w:rPr>
-      </w:pPr>
-      <w:r>
-        <w:rPr>
-          <w:i/>
-          <w:lang w:val="en-US"/>
-        </w:rPr>
-        <w:t>If need be</w:t>
-      </w:r>
-      <w:r>
-        <w:rPr>
-          <w:lang w:val="en-US"/>
-        </w:rPr>
-        <w:t xml:space="preserve"> means here that – if in the last simple solution wave a package returned after 0 operations and was not affected by cross-check, there is no need to perform simple solution on it again, and it should not be placed in the pool for simple solution.</w:t>
-      </w:r>
-    </w:p>
-    <w:p>
-      <w:pPr>
-        <w:pStyle w:val="Nagwek1"/>
-        <w:numPr>
-          <w:ilvl w:val="1"/>
-          <w:numId w:val="5"/>
-        </w:numPr>
-      </w:pPr>
-      <w:bookmarkStart w:id="0" w:name="_GoBack"/>
-      <w:bookmarkEnd w:id="0"/>
-      <w:r>
-        <w:t>SERVER ACTIONS</w:t>
-      </w:r>
-    </w:p>
-    <w:p>
-      <w:pPr>
-        <w:pStyle w:val="Nagwek1"/>
-        <w:numPr>
-          <w:ilvl w:val="1"/>
-          <w:numId w:val="5"/>
-        </w:numPr>
-        <w:jc w:val="both"/>
-      </w:pPr>
-      <w:r>
-        <w:t>TASKS</w:t>
-      </w:r>
-    </w:p>
-    <w:p>
-      <w:pPr>
-        <w:jc w:val="both"/>
-        <w:rPr>
-          <w:lang w:val="en-US"/>
-        </w:rPr>
-      </w:pPr>
-      <w:r>
-        <w:rPr>
-          <w:lang w:val="en-US"/>
-        </w:rPr>
-        <w:t xml:space="preserve">There </w:t>
-      </w:r>
-      <w:r>
-        <w:rPr>
-          <w:lang w:val="en-US"/>
-        </w:rPr>
-        <w:t>currently are two kinds of tasks.</w:t>
-      </w:r>
-    </w:p>
-    <w:p>
-      <w:pPr>
-        <w:jc w:val="both"/>
-        <w:rPr>
-          <w:lang w:val="en-US"/>
-        </w:rPr>
-      </w:pPr>
-      <w:r>
-        <w:rPr>
-          <w:lang w:val="en-US"/>
-        </w:rPr>
-        <w:t>The first kind of task is a simple solution task: the input for that is an .mcx (Matrix Combined Format) file from the package. This file will be loaded into appropriate memory structures. The original Parallel Gauss solution will be performed on it. The result will be another package (for crosscheck) and the resultant map vector. The package should be uploaded to the server directly after compression, the map vector might be passed through differently.</w:t>
-      </w:r>
-    </w:p>
-    <w:p>
-      <w:pPr>
-        <w:jc w:val="both"/>
-        <w:rPr>
-          <w:lang w:val="en-US"/>
-        </w:rPr>
-      </w:pPr>
-      <w:r>
-        <w:rPr>
-          <w:lang w:val="en-US"/>
-        </w:rPr>
-        <w:t xml:space="preserve">The second type of task is the crosscheck. The crosscheck happens for </w:t>
-      </w:r>
-      <w:r>
-        <w:rPr>
-          <w:i/>
-          <w:lang w:val="en-US"/>
-        </w:rPr>
-        <w:t>n</w:t>
-      </w:r>
-      <w:r>
-        <w:rPr>
-          <w:lang w:val="en-US"/>
-        </w:rPr>
-        <w:t>th package with regard to (0..n-1) previous packages. Maps in previous packages are scanned to figure out whether there are conflicting rows in earlier packages. If there are, the appropriate packages will be downloaded, uncompressed, the appropriate rows will be assembled and Gaussian elimination will be performed.</w:t>
-      </w:r>
-    </w:p>
-    <w:p>
-      <w:pPr>
-        <w:jc w:val="both"/>
-        <w:rPr>
-          <w:lang w:val="en-US"/>
-        </w:rPr>
-      </w:pPr>
-      <w:r>
-        <w:rPr>
-          <w:lang w:val="en-US"/>
-        </w:rPr>
-        <w:t xml:space="preserve">It has already been previously proved that such an elimination does not require locking parts of the matrix, since all the rows that are in fact conflicted are removed against a row that is never affected (since there are none before it to be considered canonical). The amount of data that has to be downloaded in a </w:t>
-      </w:r>
-      <w:r>
-        <w:rPr>
-          <w:lang w:val="en-US"/>
-        </w:rPr>
-        <w:t>best-case</w:t>
-      </w:r>
-      <w:r>
-        <w:rPr>
-          <w:lang w:val="en-US"/>
-        </w:rPr>
-        <w:t xml:space="preserve"> scenario is also relatively small</w:t>
-      </w:r>
-      <w:r>
-        <w:rPr>
-          <w:lang w:val="en-US"/>
-        </w:rPr>
-        <w:t>.</w:t>
-      </w:r>
+        <w:rPr>
+          <w:lang w:val="en-US"/>
+        </w:rPr>
+      </w:pPr>
     </w:p>
     <w:sectPr>
       <w:pgSz w:w="11906" w:h="16838"/>
@@ -767,6 +1322,92 @@
 <file path=word/numbering.xml><?xml version="1.0" encoding="utf-8"?>
 <w:numbering xmlns:wpc="http://schemas.microsoft.com/office/word/2010/wordprocessingCanvas" xmlns:mc="http://schemas.openxmlformats.org/markup-compatibility/2006" xmlns:o="urn:schemas-microsoft-com:office:office" xmlns:r="http://schemas.openxmlformats.org/officeDocument/2006/relationships" xmlns:m="http://schemas.openxmlformats.org/officeDocument/2006/math" xmlns:v="urn:schemas-microsoft-com:vml" xmlns:wp14="http://schemas.microsoft.com/office/word/2010/wordprocessingDrawing" xmlns:wp="http://schemas.openxmlformats.org/drawingml/2006/wordprocessingDrawing" xmlns:w10="urn:schemas-microsoft-com:office:word" xmlns:w="http://schemas.openxmlformats.org/wordprocessingml/2006/main" xmlns:w14="http://schemas.microsoft.com/office/word/2010/wordml" xmlns:wpg="http://schemas.microsoft.com/office/word/2010/wordprocessingGroup" xmlns:wpi="http://schemas.microsoft.com/office/word/2010/wordprocessingInk" xmlns:wne="http://schemas.microsoft.com/office/word/2006/wordml" xmlns:wps="http://schemas.microsoft.com/office/word/2010/wordprocessingShape" mc:Ignorable="w14 wp14">
   <w:abstractNum w:abstractNumId="0">
+    <w:nsid w:val="0DB20B53"/>
+    <w:multiLevelType w:val="multilevel"/>
+    <w:tmpl w:val="0415001F"/>
+    <w:lvl w:ilvl="0">
+      <w:start w:val="1"/>
+      <w:numFmt w:val="decimal"/>
+      <w:lvlText w:val="%1."/>
+      <w:lvlJc w:val="left"/>
+      <w:pPr>
+        <w:ind w:left="360" w:hanging="360"/>
+      </w:pPr>
+    </w:lvl>
+    <w:lvl w:ilvl="1">
+      <w:start w:val="1"/>
+      <w:numFmt w:val="decimal"/>
+      <w:lvlText w:val="%1.%2."/>
+      <w:lvlJc w:val="left"/>
+      <w:pPr>
+        <w:ind w:left="792" w:hanging="432"/>
+      </w:pPr>
+    </w:lvl>
+    <w:lvl w:ilvl="2">
+      <w:start w:val="1"/>
+      <w:numFmt w:val="decimal"/>
+      <w:lvlText w:val="%1.%2.%3."/>
+      <w:lvlJc w:val="left"/>
+      <w:pPr>
+        <w:ind w:left="1224" w:hanging="504"/>
+      </w:pPr>
+    </w:lvl>
+    <w:lvl w:ilvl="3">
+      <w:start w:val="1"/>
+      <w:numFmt w:val="decimal"/>
+      <w:lvlText w:val="%1.%2.%3.%4."/>
+      <w:lvlJc w:val="left"/>
+      <w:pPr>
+        <w:ind w:left="1728" w:hanging="648"/>
+      </w:pPr>
+    </w:lvl>
+    <w:lvl w:ilvl="4">
+      <w:start w:val="1"/>
+      <w:numFmt w:val="decimal"/>
+      <w:lvlText w:val="%1.%2.%3.%4.%5."/>
+      <w:lvlJc w:val="left"/>
+      <w:pPr>
+        <w:ind w:left="2232" w:hanging="792"/>
+      </w:pPr>
+    </w:lvl>
+    <w:lvl w:ilvl="5">
+      <w:start w:val="1"/>
+      <w:numFmt w:val="decimal"/>
+      <w:lvlText w:val="%1.%2.%3.%4.%5.%6."/>
+      <w:lvlJc w:val="left"/>
+      <w:pPr>
+        <w:ind w:left="2736" w:hanging="936"/>
+      </w:pPr>
+    </w:lvl>
+    <w:lvl w:ilvl="6">
+      <w:start w:val="1"/>
+      <w:numFmt w:val="decimal"/>
+      <w:lvlText w:val="%1.%2.%3.%4.%5.%6.%7."/>
+      <w:lvlJc w:val="left"/>
+      <w:pPr>
+        <w:ind w:left="3240" w:hanging="1080"/>
+      </w:pPr>
+    </w:lvl>
+    <w:lvl w:ilvl="7">
+      <w:start w:val="1"/>
+      <w:numFmt w:val="decimal"/>
+      <w:lvlText w:val="%1.%2.%3.%4.%5.%6.%7.%8."/>
+      <w:lvlJc w:val="left"/>
+      <w:pPr>
+        <w:ind w:left="3744" w:hanging="1224"/>
+      </w:pPr>
+    </w:lvl>
+    <w:lvl w:ilvl="8">
+      <w:start w:val="1"/>
+      <w:numFmt w:val="decimal"/>
+      <w:lvlText w:val="%1.%2.%3.%4.%5.%6.%7.%8.%9."/>
+      <w:lvlJc w:val="left"/>
+      <w:pPr>
+        <w:ind w:left="4320" w:hanging="1440"/>
+      </w:pPr>
+    </w:lvl>
+  </w:abstractNum>
+  <w:abstractNum w:abstractNumId="1">
     <w:nsid w:val="12242AE4"/>
     <w:multiLevelType w:val="multilevel"/>
     <w:tmpl w:val="16DC5ACC"/>
@@ -852,7 +1493,7 @@
       </w:pPr>
     </w:lvl>
   </w:abstractNum>
-  <w:abstractNum w:abstractNumId="1">
+  <w:abstractNum w:abstractNumId="2">
     <w:nsid w:val="235C4AB6"/>
     <w:multiLevelType w:val="hybridMultilevel"/>
     <w:tmpl w:val="B878450C"/>
@@ -941,7 +1582,179 @@
       </w:pPr>
     </w:lvl>
   </w:abstractNum>
-  <w:abstractNum w:abstractNumId="2">
+  <w:abstractNum w:abstractNumId="3">
+    <w:nsid w:val="2B8B22DE"/>
+    <w:multiLevelType w:val="multilevel"/>
+    <w:tmpl w:val="0415001F"/>
+    <w:lvl w:ilvl="0">
+      <w:start w:val="1"/>
+      <w:numFmt w:val="decimal"/>
+      <w:lvlText w:val="%1."/>
+      <w:lvlJc w:val="left"/>
+      <w:pPr>
+        <w:ind w:left="360" w:hanging="360"/>
+      </w:pPr>
+    </w:lvl>
+    <w:lvl w:ilvl="1">
+      <w:start w:val="1"/>
+      <w:numFmt w:val="decimal"/>
+      <w:lvlText w:val="%1.%2."/>
+      <w:lvlJc w:val="left"/>
+      <w:pPr>
+        <w:ind w:left="792" w:hanging="432"/>
+      </w:pPr>
+    </w:lvl>
+    <w:lvl w:ilvl="2">
+      <w:start w:val="1"/>
+      <w:numFmt w:val="decimal"/>
+      <w:lvlText w:val="%1.%2.%3."/>
+      <w:lvlJc w:val="left"/>
+      <w:pPr>
+        <w:ind w:left="1224" w:hanging="504"/>
+      </w:pPr>
+    </w:lvl>
+    <w:lvl w:ilvl="3">
+      <w:start w:val="1"/>
+      <w:numFmt w:val="decimal"/>
+      <w:lvlText w:val="%1.%2.%3.%4."/>
+      <w:lvlJc w:val="left"/>
+      <w:pPr>
+        <w:ind w:left="1728" w:hanging="648"/>
+      </w:pPr>
+    </w:lvl>
+    <w:lvl w:ilvl="4">
+      <w:start w:val="1"/>
+      <w:numFmt w:val="decimal"/>
+      <w:lvlText w:val="%1.%2.%3.%4.%5."/>
+      <w:lvlJc w:val="left"/>
+      <w:pPr>
+        <w:ind w:left="2232" w:hanging="792"/>
+      </w:pPr>
+    </w:lvl>
+    <w:lvl w:ilvl="5">
+      <w:start w:val="1"/>
+      <w:numFmt w:val="decimal"/>
+      <w:lvlText w:val="%1.%2.%3.%4.%5.%6."/>
+      <w:lvlJc w:val="left"/>
+      <w:pPr>
+        <w:ind w:left="2736" w:hanging="936"/>
+      </w:pPr>
+    </w:lvl>
+    <w:lvl w:ilvl="6">
+      <w:start w:val="1"/>
+      <w:numFmt w:val="decimal"/>
+      <w:lvlText w:val="%1.%2.%3.%4.%5.%6.%7."/>
+      <w:lvlJc w:val="left"/>
+      <w:pPr>
+        <w:ind w:left="3240" w:hanging="1080"/>
+      </w:pPr>
+    </w:lvl>
+    <w:lvl w:ilvl="7">
+      <w:start w:val="1"/>
+      <w:numFmt w:val="decimal"/>
+      <w:lvlText w:val="%1.%2.%3.%4.%5.%6.%7.%8."/>
+      <w:lvlJc w:val="left"/>
+      <w:pPr>
+        <w:ind w:left="3744" w:hanging="1224"/>
+      </w:pPr>
+    </w:lvl>
+    <w:lvl w:ilvl="8">
+      <w:start w:val="1"/>
+      <w:numFmt w:val="decimal"/>
+      <w:lvlText w:val="%1.%2.%3.%4.%5.%6.%7.%8.%9."/>
+      <w:lvlJc w:val="left"/>
+      <w:pPr>
+        <w:ind w:left="4320" w:hanging="1440"/>
+      </w:pPr>
+    </w:lvl>
+  </w:abstractNum>
+  <w:abstractNum w:abstractNumId="4">
+    <w:nsid w:val="3C750616"/>
+    <w:multiLevelType w:val="multilevel"/>
+    <w:tmpl w:val="0415001F"/>
+    <w:lvl w:ilvl="0">
+      <w:start w:val="1"/>
+      <w:numFmt w:val="decimal"/>
+      <w:lvlText w:val="%1."/>
+      <w:lvlJc w:val="left"/>
+      <w:pPr>
+        <w:ind w:left="360" w:hanging="360"/>
+      </w:pPr>
+    </w:lvl>
+    <w:lvl w:ilvl="1">
+      <w:start w:val="1"/>
+      <w:numFmt w:val="decimal"/>
+      <w:lvlText w:val="%1.%2."/>
+      <w:lvlJc w:val="left"/>
+      <w:pPr>
+        <w:ind w:left="792" w:hanging="432"/>
+      </w:pPr>
+    </w:lvl>
+    <w:lvl w:ilvl="2">
+      <w:start w:val="1"/>
+      <w:numFmt w:val="decimal"/>
+      <w:lvlText w:val="%1.%2.%3."/>
+      <w:lvlJc w:val="left"/>
+      <w:pPr>
+        <w:ind w:left="1224" w:hanging="504"/>
+      </w:pPr>
+    </w:lvl>
+    <w:lvl w:ilvl="3">
+      <w:start w:val="1"/>
+      <w:numFmt w:val="decimal"/>
+      <w:lvlText w:val="%1.%2.%3.%4."/>
+      <w:lvlJc w:val="left"/>
+      <w:pPr>
+        <w:ind w:left="1728" w:hanging="648"/>
+      </w:pPr>
+    </w:lvl>
+    <w:lvl w:ilvl="4">
+      <w:start w:val="1"/>
+      <w:numFmt w:val="decimal"/>
+      <w:lvlText w:val="%1.%2.%3.%4.%5."/>
+      <w:lvlJc w:val="left"/>
+      <w:pPr>
+        <w:ind w:left="2232" w:hanging="792"/>
+      </w:pPr>
+    </w:lvl>
+    <w:lvl w:ilvl="5">
+      <w:start w:val="1"/>
+      <w:numFmt w:val="decimal"/>
+      <w:lvlText w:val="%1.%2.%3.%4.%5.%6."/>
+      <w:lvlJc w:val="left"/>
+      <w:pPr>
+        <w:ind w:left="2736" w:hanging="936"/>
+      </w:pPr>
+    </w:lvl>
+    <w:lvl w:ilvl="6">
+      <w:start w:val="1"/>
+      <w:numFmt w:val="decimal"/>
+      <w:lvlText w:val="%1.%2.%3.%4.%5.%6.%7."/>
+      <w:lvlJc w:val="left"/>
+      <w:pPr>
+        <w:ind w:left="3240" w:hanging="1080"/>
+      </w:pPr>
+    </w:lvl>
+    <w:lvl w:ilvl="7">
+      <w:start w:val="1"/>
+      <w:numFmt w:val="decimal"/>
+      <w:lvlText w:val="%1.%2.%3.%4.%5.%6.%7.%8."/>
+      <w:lvlJc w:val="left"/>
+      <w:pPr>
+        <w:ind w:left="3744" w:hanging="1224"/>
+      </w:pPr>
+    </w:lvl>
+    <w:lvl w:ilvl="8">
+      <w:start w:val="1"/>
+      <w:numFmt w:val="decimal"/>
+      <w:lvlText w:val="%1.%2.%3.%4.%5.%6.%7.%8.%9."/>
+      <w:lvlJc w:val="left"/>
+      <w:pPr>
+        <w:ind w:left="4320" w:hanging="1440"/>
+      </w:pPr>
+    </w:lvl>
+  </w:abstractNum>
+  <w:abstractNum w:abstractNumId="5">
     <w:nsid w:val="3D9E19AA"/>
     <w:multiLevelType w:val="hybridMultilevel"/>
     <w:tmpl w:val="A1D4CD02"/>
@@ -1028,7 +1841,7 @@
       </w:pPr>
     </w:lvl>
   </w:abstractNum>
-  <w:abstractNum w:abstractNumId="3">
+  <w:abstractNum w:abstractNumId="6">
     <w:nsid w:val="401F33F9"/>
     <w:multiLevelType w:val="hybridMultilevel"/>
     <w:tmpl w:val="315CDB80"/>
@@ -1114,7 +1927,7 @@
       </w:pPr>
     </w:lvl>
   </w:abstractNum>
-  <w:abstractNum w:abstractNumId="4">
+  <w:abstractNum w:abstractNumId="7">
     <w:nsid w:val="5F0A4CB7"/>
     <w:multiLevelType w:val="hybridMultilevel"/>
     <w:tmpl w:val="DC042308"/>
@@ -1203,7 +2016,7 @@
       </w:pPr>
     </w:lvl>
   </w:abstractNum>
-  <w:abstractNum w:abstractNumId="5">
+  <w:abstractNum w:abstractNumId="8">
     <w:nsid w:val="615F4A45"/>
     <w:multiLevelType w:val="multilevel"/>
     <w:tmpl w:val="12629596"/>
@@ -1291,22 +2104,31 @@
     </w:lvl>
   </w:abstractNum>
   <w:num w:numId="1">
-    <w:abstractNumId w:val="3"/>
+    <w:abstractNumId w:val="6"/>
   </w:num>
   <w:num w:numId="2">
+    <w:abstractNumId w:val="7"/>
+  </w:num>
+  <w:num w:numId="3">
+    <w:abstractNumId w:val="2"/>
+  </w:num>
+  <w:num w:numId="4">
+    <w:abstractNumId w:val="5"/>
+  </w:num>
+  <w:num w:numId="5">
+    <w:abstractNumId w:val="8"/>
+  </w:num>
+  <w:num w:numId="6">
+    <w:abstractNumId w:val="1"/>
+  </w:num>
+  <w:num w:numId="7">
     <w:abstractNumId w:val="4"/>
   </w:num>
-  <w:num w:numId="3">
-    <w:abstractNumId w:val="1"/>
+  <w:num w:numId="8">
+    <w:abstractNumId w:val="0"/>
   </w:num>
-  <w:num w:numId="4">
-    <w:abstractNumId w:val="2"/>
-  </w:num>
-  <w:num w:numId="5">
-    <w:abstractNumId w:val="5"/>
-  </w:num>
-  <w:num w:numId="6">
-    <w:abstractNumId w:val="0"/>
+  <w:num w:numId="9">
+    <w:abstractNumId w:val="3"/>
   </w:num>
 </w:numbering>
 </file>
@@ -1670,6 +2492,15 @@
       <w:color w:val="4F81BD" w:themeColor="accent1"/>
     </w:rPr>
   </w:style>
+  <w:style w:type="paragraph" w:styleId="Bezodstpw">
+    <w:name w:val="No Spacing"/>
+    <w:uiPriority w:val="1"/>
+    <w:qFormat/>
+    <w:rsid w:val="00083BFA"/>
+    <w:pPr>
+      <w:spacing w:after="0" w:line="240" w:lineRule="auto"/>
+    </w:pPr>
+  </w:style>
 </w:styles>
 </file>
 
@@ -2032,6 +2863,15 @@
       <w:color w:val="4F81BD" w:themeColor="accent1"/>
     </w:rPr>
   </w:style>
+  <w:style w:type="paragraph" w:styleId="Bezodstpw">
+    <w:name w:val="No Spacing"/>
+    <w:uiPriority w:val="1"/>
+    <w:qFormat/>
+    <w:rsid w:val="00083BFA"/>
+    <w:pPr>
+      <w:spacing w:after="0" w:line="240" w:lineRule="auto"/>
+    </w:pPr>
+  </w:style>
 </w:styles>
 </file>
 
@@ -2325,7 +3165,7 @@
 </file>
 
 <file path=customXml/itemProps1.xml><?xml version="1.0" encoding="utf-8"?>
-<ds:datastoreItem xmlns:ds="http://schemas.openxmlformats.org/officeDocument/2006/customXml" ds:itemID="{A413826D-DF75-4175-9384-8FCB5665B029}">
+<ds:datastoreItem xmlns:ds="http://schemas.openxmlformats.org/officeDocument/2006/customXml" ds:itemID="{DA9B7D25-AC81-4E9D-9345-2E2D0E909F81}">
   <ds:schemaRefs>
     <ds:schemaRef ds:uri="http://schemas.openxmlformats.org/officeDocument/2006/bibliography"/>
   </ds:schemaRefs>

</xml_diff>

<commit_message>
All models update, change of philosophy
</commit_message>
<xml_diff>
--- a/theory/elements.docx
+++ b/theory/elements.docx
@@ -260,6 +260,13 @@
           <w:b/>
           <w:lang w:val="en-US"/>
         </w:rPr>
+        <w:t xml:space="preserve">integer </w:t>
+      </w:r>
+      <w:r>
+        <w:rPr>
+          <w:b/>
+          <w:lang w:val="en-US"/>
+        </w:rPr>
         <w:t>CREATE_SOLUTION</w:t>
       </w:r>
       <w:r>
@@ -421,6 +428,13 @@
           <w:b/>
           <w:lang w:val="en-US"/>
         </w:rPr>
+        <w:t xml:space="preserve">integer </w:t>
+      </w:r>
+      <w:r>
+        <w:rPr>
+          <w:b/>
+          <w:lang w:val="en-US"/>
+        </w:rPr>
         <w:t>CREATE_WAVE</w:t>
       </w:r>
       <w:r>
@@ -470,15 +484,7 @@
         <w:rPr>
           <w:lang w:val="en-US"/>
         </w:rPr>
-        <w:t xml:space="preserve">Server will check credentials and if they match, create a wave in the provided solution in the default state of WAVE_UNPUBLISHED. It </w:t>
-      </w:r>
-      <w:bookmarkStart w:id="0" w:name="_GoBack"/>
-      <w:bookmarkEnd w:id="0"/>
-      <w:r>
-        <w:rPr>
-          <w:lang w:val="en-US"/>
-        </w:rPr>
-        <w:t>will return:</w:t>
+        <w:t>Server will check credentials and if they match, create a wave in the provided solution in the default state of WAVE_UNPUBLISHED. It will return:</w:t>
       </w:r>
     </w:p>
     <w:p>
@@ -856,6 +862,33 @@
         </w:rPr>
         <w:t xml:space="preserve"> SOLUTION_BROKEN</w:t>
       </w:r>
+    </w:p>
+    <w:p>
+      <w:pPr>
+        <w:pStyle w:val="Nagwek1"/>
+        <w:numPr>
+          <w:ilvl w:val="1"/>
+          <w:numId w:val="5"/>
+        </w:numPr>
+      </w:pPr>
+      <w:r>
+        <w:t>WAVE</w:t>
+      </w:r>
+    </w:p>
+    <w:p>
+      <w:pPr>
+        <w:rPr>
+          <w:lang w:val="en-US"/>
+        </w:rPr>
+      </w:pPr>
+      <w:r>
+        <w:rPr>
+          <w:lang w:val="en-US"/>
+        </w:rPr>
+        <w:t>Wave will contain fields:</w:t>
+      </w:r>
+      <w:bookmarkStart w:id="0" w:name="_GoBack"/>
+      <w:bookmarkEnd w:id="0"/>
     </w:p>
     <w:p>
       <w:pPr>
@@ -3165,7 +3198,7 @@
 </file>
 
 <file path=customXml/itemProps1.xml><?xml version="1.0" encoding="utf-8"?>
-<ds:datastoreItem xmlns:ds="http://schemas.openxmlformats.org/officeDocument/2006/customXml" ds:itemID="{DA9B7D25-AC81-4E9D-9345-2E2D0E909F81}">
+<ds:datastoreItem xmlns:ds="http://schemas.openxmlformats.org/officeDocument/2006/customXml" ds:itemID="{99DA434D-44D3-47EE-A67B-FEFD248AEDCB}">
   <ds:schemaRefs>
     <ds:schemaRef ds:uri="http://schemas.openxmlformats.org/officeDocument/2006/bibliography"/>
   </ds:schemaRefs>

</xml_diff>

<commit_message>
Continuing work on theory
</commit_message>
<xml_diff>
--- a/theory/elements.docx
+++ b/theory/elements.docx
@@ -70,19 +70,7 @@
         <w:rPr>
           <w:lang w:val="en-US"/>
         </w:rPr>
-        <w:t xml:space="preserve"> is com</w:t>
-      </w:r>
-      <w:r>
-        <w:rPr>
-          <w:lang w:val="en-US"/>
-        </w:rPr>
-        <w:t>posed of several</w:t>
-      </w:r>
-      <w:r>
-        <w:rPr>
-          <w:lang w:val="en-US"/>
-        </w:rPr>
-        <w:t xml:space="preserve"> </w:t>
+        <w:t xml:space="preserve"> is composed of several </w:t>
       </w:r>
       <w:r>
         <w:rPr>
@@ -502,13 +490,7 @@
         <w:rPr>
           <w:lang w:val="en-US"/>
         </w:rPr>
-        <w:t xml:space="preserve">If creation succeeds: ID of </w:t>
-      </w:r>
-      <w:r>
-        <w:rPr>
-          <w:lang w:val="en-US"/>
-        </w:rPr>
-        <w:t>wave</w:t>
+        <w:t>If creation succeeds: ID of wave</w:t>
       </w:r>
     </w:p>
     <w:p>
@@ -526,19 +508,7 @@
         <w:rPr>
           <w:lang w:val="en-US"/>
         </w:rPr>
-        <w:t>If creation fails for database</w:t>
-      </w:r>
-      <w:r>
-        <w:rPr>
-          <w:lang w:val="en-US"/>
-        </w:rPr>
-        <w:t>-related</w:t>
-      </w:r>
-      <w:r>
-        <w:rPr>
-          <w:lang w:val="en-US"/>
-        </w:rPr>
-        <w:t xml:space="preserve"> reasons: 0</w:t>
+        <w:t>If creation fails for database-related reasons: 0</w:t>
       </w:r>
     </w:p>
     <w:p>
@@ -886,6 +856,263 @@
           <w:lang w:val="en-US"/>
         </w:rPr>
         <w:t>Wave will contain fields:</w:t>
+      </w:r>
+    </w:p>
+    <w:p>
+      <w:pPr>
+        <w:pStyle w:val="Akapitzlist"/>
+        <w:numPr>
+          <w:ilvl w:val="0"/>
+          <w:numId w:val="10"/>
+        </w:numPr>
+        <w:rPr>
+          <w:lang w:val="en-US"/>
+        </w:rPr>
+      </w:pPr>
+      <w:r>
+        <w:rPr>
+          <w:lang w:val="en-US"/>
+        </w:rPr>
+        <w:t>ID</w:t>
+      </w:r>
+    </w:p>
+    <w:p>
+      <w:pPr>
+        <w:pStyle w:val="Akapitzlist"/>
+        <w:numPr>
+          <w:ilvl w:val="0"/>
+          <w:numId w:val="10"/>
+        </w:numPr>
+        <w:rPr>
+          <w:lang w:val="en-US"/>
+        </w:rPr>
+      </w:pPr>
+      <w:proofErr w:type="spellStart"/>
+      <w:r>
+        <w:rPr>
+          <w:lang w:val="en-US"/>
+        </w:rPr>
+        <w:t>solution_id</w:t>
+      </w:r>
+      <w:proofErr w:type="spellEnd"/>
+      <w:r>
+        <w:rPr>
+          <w:lang w:val="en-US"/>
+        </w:rPr>
+        <w:t xml:space="preserve"> (numeric id)</w:t>
+      </w:r>
+    </w:p>
+    <w:p>
+      <w:pPr>
+        <w:pStyle w:val="Akapitzlist"/>
+        <w:numPr>
+          <w:ilvl w:val="0"/>
+          <w:numId w:val="10"/>
+        </w:numPr>
+        <w:rPr>
+          <w:lang w:val="en-US"/>
+        </w:rPr>
+      </w:pPr>
+      <w:proofErr w:type="spellStart"/>
+      <w:r>
+        <w:rPr>
+          <w:lang w:val="en-US"/>
+        </w:rPr>
+        <w:t>seq</w:t>
+      </w:r>
+      <w:proofErr w:type="spellEnd"/>
+      <w:r>
+        <w:rPr>
+          <w:lang w:val="en-US"/>
+        </w:rPr>
+        <w:t xml:space="preserve"> (numeric)</w:t>
+      </w:r>
+    </w:p>
+    <w:p>
+      <w:pPr>
+        <w:pStyle w:val="Akapitzlist"/>
+        <w:numPr>
+          <w:ilvl w:val="0"/>
+          <w:numId w:val="10"/>
+        </w:numPr>
+        <w:rPr>
+          <w:lang w:val="en-US"/>
+        </w:rPr>
+      </w:pPr>
+      <w:r>
+        <w:rPr>
+          <w:lang w:val="en-US"/>
+        </w:rPr>
+        <w:t>tasks (numeric)</w:t>
+      </w:r>
+    </w:p>
+    <w:p>
+      <w:pPr>
+        <w:pStyle w:val="Akapitzlist"/>
+        <w:numPr>
+          <w:ilvl w:val="0"/>
+          <w:numId w:val="10"/>
+        </w:numPr>
+        <w:rPr>
+          <w:lang w:val="en-US"/>
+        </w:rPr>
+      </w:pPr>
+      <w:r>
+        <w:rPr>
+          <w:lang w:val="en-US"/>
+        </w:rPr>
+        <w:t>state (see states below)</w:t>
+      </w:r>
+    </w:p>
+    <w:p>
+      <w:pPr>
+        <w:pStyle w:val="Akapitzlist"/>
+        <w:numPr>
+          <w:ilvl w:val="0"/>
+          <w:numId w:val="10"/>
+        </w:numPr>
+        <w:rPr>
+          <w:lang w:val="en-US"/>
+        </w:rPr>
+      </w:pPr>
+      <w:r>
+        <w:rPr>
+          <w:lang w:val="en-US"/>
+        </w:rPr>
+        <w:t>created (timestamp)</w:t>
+      </w:r>
+    </w:p>
+    <w:p>
+      <w:pPr>
+        <w:pStyle w:val="Akapitzlist"/>
+        <w:numPr>
+          <w:ilvl w:val="0"/>
+          <w:numId w:val="10"/>
+        </w:numPr>
+        <w:rPr>
+          <w:lang w:val="en-US"/>
+        </w:rPr>
+      </w:pPr>
+      <w:r>
+        <w:rPr>
+          <w:lang w:val="en-US"/>
+        </w:rPr>
+        <w:t>updated (timestamp)</w:t>
+      </w:r>
+    </w:p>
+    <w:p>
+      <w:pPr>
+        <w:pStyle w:val="Akapitzlist"/>
+        <w:numPr>
+          <w:ilvl w:val="0"/>
+          <w:numId w:val="10"/>
+        </w:numPr>
+        <w:rPr>
+          <w:lang w:val="en-US"/>
+        </w:rPr>
+      </w:pPr>
+      <w:r>
+        <w:rPr>
+          <w:lang w:val="en-US"/>
+        </w:rPr>
+        <w:t>completed (timestamp)</w:t>
+      </w:r>
+    </w:p>
+    <w:p>
+      <w:pPr>
+        <w:rPr>
+          <w:lang w:val="en-US"/>
+        </w:rPr>
+      </w:pPr>
+      <w:r>
+        <w:rPr>
+          <w:lang w:val="en-US"/>
+        </w:rPr>
+        <w:t>Wave has states:</w:t>
+      </w:r>
+    </w:p>
+    <w:p>
+      <w:pPr>
+        <w:pStyle w:val="Bezodstpw"/>
+        <w:rPr>
+          <w:lang w:val="en-US"/>
+        </w:rPr>
+      </w:pPr>
+      <w:r>
+        <w:rPr>
+          <w:b/>
+          <w:lang w:val="en-US"/>
+        </w:rPr>
+        <w:t>0</w:t>
+      </w:r>
+      <w:r>
+        <w:rPr>
+          <w:lang w:val="en-US"/>
+        </w:rPr>
+        <w:t xml:space="preserve"> WAVE_UNPUBLISHED</w:t>
+      </w:r>
+    </w:p>
+    <w:p>
+      <w:pPr>
+        <w:pStyle w:val="Bezodstpw"/>
+        <w:rPr>
+          <w:lang w:val="en-US"/>
+        </w:rPr>
+      </w:pPr>
+      <w:r>
+        <w:rPr>
+          <w:b/>
+          <w:lang w:val="en-US"/>
+        </w:rPr>
+        <w:t xml:space="preserve">1 </w:t>
+      </w:r>
+      <w:r>
+        <w:rPr>
+          <w:lang w:val="en-US"/>
+        </w:rPr>
+        <w:t>WAVE_AVAILABLE</w:t>
+      </w:r>
+    </w:p>
+    <w:p>
+      <w:pPr>
+        <w:pStyle w:val="Bezodstpw"/>
+        <w:rPr>
+          <w:lang w:val="en-US"/>
+        </w:rPr>
+      </w:pPr>
+      <w:r>
+        <w:rPr>
+          <w:b/>
+          <w:lang w:val="en-US"/>
+        </w:rPr>
+        <w:t>2</w:t>
+      </w:r>
+      <w:r>
+        <w:rPr>
+          <w:lang w:val="en-US"/>
+        </w:rPr>
+        <w:t xml:space="preserve"> WAVE_COMPLETE</w:t>
+      </w:r>
+    </w:p>
+    <w:p>
+      <w:pPr>
+        <w:pStyle w:val="Bezodstpw"/>
+        <w:rPr>
+          <w:lang w:val="en-US"/>
+        </w:rPr>
+      </w:pPr>
+      <w:r>
+        <w:rPr>
+          <w:b/>
+          <w:lang w:val="en-US"/>
+        </w:rPr>
+        <w:t xml:space="preserve">3 </w:t>
+      </w:r>
+      <w:r>
+        <w:rPr>
+          <w:lang w:val="en-US"/>
+        </w:rPr>
+        <w:t>WAVE_BROKEN</w:t>
       </w:r>
       <w:bookmarkStart w:id="0" w:name="_GoBack"/>
       <w:bookmarkEnd w:id="0"/>
@@ -2133,6 +2360,95 @@
       <w:lvlJc w:val="left"/>
       <w:pPr>
         <w:ind w:left="4680" w:hanging="1440"/>
+      </w:pPr>
+    </w:lvl>
+  </w:abstractNum>
+  <w:abstractNum w:abstractNumId="9">
+    <w:nsid w:val="66DF365C"/>
+    <w:multiLevelType w:val="hybridMultilevel"/>
+    <w:tmpl w:val="DBDE5EA2"/>
+    <w:lvl w:ilvl="0" w:tplc="0415000F">
+      <w:start w:val="1"/>
+      <w:numFmt w:val="decimal"/>
+      <w:lvlText w:val="%1."/>
+      <w:lvlJc w:val="left"/>
+      <w:pPr>
+        <w:ind w:left="720" w:hanging="360"/>
+      </w:pPr>
+      <w:rPr>
+        <w:rFonts w:hint="default"/>
+      </w:rPr>
+    </w:lvl>
+    <w:lvl w:ilvl="1" w:tplc="04150019" w:tentative="1">
+      <w:start w:val="1"/>
+      <w:numFmt w:val="lowerLetter"/>
+      <w:lvlText w:val="%2."/>
+      <w:lvlJc w:val="left"/>
+      <w:pPr>
+        <w:ind w:left="1440" w:hanging="360"/>
+      </w:pPr>
+    </w:lvl>
+    <w:lvl w:ilvl="2" w:tplc="0415001B" w:tentative="1">
+      <w:start w:val="1"/>
+      <w:numFmt w:val="lowerRoman"/>
+      <w:lvlText w:val="%3."/>
+      <w:lvlJc w:val="right"/>
+      <w:pPr>
+        <w:ind w:left="2160" w:hanging="180"/>
+      </w:pPr>
+    </w:lvl>
+    <w:lvl w:ilvl="3" w:tplc="0415000F" w:tentative="1">
+      <w:start w:val="1"/>
+      <w:numFmt w:val="decimal"/>
+      <w:lvlText w:val="%4."/>
+      <w:lvlJc w:val="left"/>
+      <w:pPr>
+        <w:ind w:left="2880" w:hanging="360"/>
+      </w:pPr>
+    </w:lvl>
+    <w:lvl w:ilvl="4" w:tplc="04150019" w:tentative="1">
+      <w:start w:val="1"/>
+      <w:numFmt w:val="lowerLetter"/>
+      <w:lvlText w:val="%5."/>
+      <w:lvlJc w:val="left"/>
+      <w:pPr>
+        <w:ind w:left="3600" w:hanging="360"/>
+      </w:pPr>
+    </w:lvl>
+    <w:lvl w:ilvl="5" w:tplc="0415001B" w:tentative="1">
+      <w:start w:val="1"/>
+      <w:numFmt w:val="lowerRoman"/>
+      <w:lvlText w:val="%6."/>
+      <w:lvlJc w:val="right"/>
+      <w:pPr>
+        <w:ind w:left="4320" w:hanging="180"/>
+      </w:pPr>
+    </w:lvl>
+    <w:lvl w:ilvl="6" w:tplc="0415000F" w:tentative="1">
+      <w:start w:val="1"/>
+      <w:numFmt w:val="decimal"/>
+      <w:lvlText w:val="%7."/>
+      <w:lvlJc w:val="left"/>
+      <w:pPr>
+        <w:ind w:left="5040" w:hanging="360"/>
+      </w:pPr>
+    </w:lvl>
+    <w:lvl w:ilvl="7" w:tplc="04150019" w:tentative="1">
+      <w:start w:val="1"/>
+      <w:numFmt w:val="lowerLetter"/>
+      <w:lvlText w:val="%8."/>
+      <w:lvlJc w:val="left"/>
+      <w:pPr>
+        <w:ind w:left="5760" w:hanging="360"/>
+      </w:pPr>
+    </w:lvl>
+    <w:lvl w:ilvl="8" w:tplc="0415001B" w:tentative="1">
+      <w:start w:val="1"/>
+      <w:numFmt w:val="lowerRoman"/>
+      <w:lvlText w:val="%9."/>
+      <w:lvlJc w:val="right"/>
+      <w:pPr>
+        <w:ind w:left="6480" w:hanging="180"/>
       </w:pPr>
     </w:lvl>
   </w:abstractNum>
@@ -2162,6 +2478,9 @@
   </w:num>
   <w:num w:numId="9">
     <w:abstractNumId w:val="3"/>
+  </w:num>
+  <w:num w:numId="10">
+    <w:abstractNumId w:val="9"/>
   </w:num>
 </w:numbering>
 </file>
@@ -3198,7 +3517,7 @@
 </file>
 
 <file path=customXml/itemProps1.xml><?xml version="1.0" encoding="utf-8"?>
-<ds:datastoreItem xmlns:ds="http://schemas.openxmlformats.org/officeDocument/2006/customXml" ds:itemID="{99DA434D-44D3-47EE-A67B-FEFD248AEDCB}">
+<ds:datastoreItem xmlns:ds="http://schemas.openxmlformats.org/officeDocument/2006/customXml" ds:itemID="{F18016CC-9638-4214-9BE0-424D4C83344F}">
   <ds:schemaRefs>
     <ds:schemaRef ds:uri="http://schemas.openxmlformats.org/officeDocument/2006/bibliography"/>
   </ds:schemaRefs>

</xml_diff>

<commit_message>
Server signals complete, changed Task scheme
</commit_message>
<xml_diff>
--- a/theory/elements.docx
+++ b/theory/elements.docx
@@ -185,7 +185,20 @@
         <w:pStyle w:val="Nagwek1"/>
       </w:pPr>
       <w:r>
-        <w:t>COMPONENTS BEHAVIOR</w:t>
+        <w:t>SERVER BEHAVIOR</w:t>
+      </w:r>
+    </w:p>
+    <w:p>
+      <w:pPr>
+        <w:rPr>
+          <w:lang w:val="en-US"/>
+        </w:rPr>
+      </w:pPr>
+      <w:r>
+        <w:rPr>
+          <w:lang w:val="en-US"/>
+        </w:rPr>
+        <w:t>The server is a persistent entity, one per processing cloud. The server can fulfill several tasks and has triggers. The tasks and signals the server performs and recognized are as follows.</w:t>
       </w:r>
     </w:p>
     <w:p>
@@ -199,36 +212,8 @@
       <w:r>
         <w:t>SERVER</w:t>
       </w:r>
-    </w:p>
-    <w:p>
-      <w:pPr>
-        <w:rPr>
-          <w:lang w:val="en-US"/>
-        </w:rPr>
-      </w:pPr>
-      <w:r>
-        <w:rPr>
-          <w:lang w:val="en-US"/>
-        </w:rPr>
-        <w:t>The server is a persistent ent</w:t>
-      </w:r>
-      <w:r>
-        <w:rPr>
-          <w:lang w:val="en-US"/>
-        </w:rPr>
-        <w:t xml:space="preserve">ity, one per processing cloud. </w:t>
-      </w:r>
-      <w:r>
-        <w:rPr>
-          <w:lang w:val="en-US"/>
-        </w:rPr>
-        <w:t>The server can fulfill several tasks and has triggers.</w:t>
-      </w:r>
-      <w:r>
-        <w:rPr>
-          <w:lang w:val="en-US"/>
-        </w:rPr>
-        <w:t xml:space="preserve"> The tasks and signals the server performs and recognized are as follows.</w:t>
+      <w:r>
+        <w:t xml:space="preserve"> SIGNALS</w:t>
       </w:r>
     </w:p>
     <w:p>
@@ -261,35 +246,7 @@
         <w:rPr>
           <w:lang w:val="en-US"/>
         </w:rPr>
-        <w:t>(</w:t>
-      </w:r>
-      <w:proofErr w:type="spellStart"/>
-      <w:r>
-        <w:rPr>
-          <w:lang w:val="en-US"/>
-        </w:rPr>
-        <w:t>solution_name</w:t>
-      </w:r>
-      <w:proofErr w:type="spellEnd"/>
-      <w:r>
-        <w:rPr>
-          <w:lang w:val="en-US"/>
-        </w:rPr>
-        <w:t xml:space="preserve">, </w:t>
-      </w:r>
-      <w:proofErr w:type="spellStart"/>
-      <w:r>
-        <w:rPr>
-          <w:lang w:val="en-US"/>
-        </w:rPr>
-        <w:t>authentication_key</w:t>
-      </w:r>
-      <w:proofErr w:type="spellEnd"/>
-      <w:r>
-        <w:rPr>
-          <w:lang w:val="en-US"/>
-        </w:rPr>
-        <w:t>)</w:t>
+        <w:t>(solution_name, authentication_key)</w:t>
       </w:r>
     </w:p>
     <w:p>
@@ -316,21 +273,7 @@
         <w:rPr>
           <w:lang w:val="en-US"/>
         </w:rPr>
-        <w:t xml:space="preserve">heck credentials and if they match, create a solution with the name of </w:t>
-      </w:r>
-      <w:proofErr w:type="spellStart"/>
-      <w:r>
-        <w:rPr>
-          <w:lang w:val="en-US"/>
-        </w:rPr>
-        <w:t>solution_name</w:t>
-      </w:r>
-      <w:proofErr w:type="spellEnd"/>
-      <w:r>
-        <w:rPr>
-          <w:lang w:val="en-US"/>
-        </w:rPr>
-        <w:t xml:space="preserve"> in default state of SOLUTION_UNPUBLISHED. It will return:</w:t>
+        <w:t>heck credentials and if they match, create a solution with the name of solution_name in default state of SOLUTION_UNPUBLISHED. It will return:</w:t>
       </w:r>
     </w:p>
     <w:p>
@@ -429,35 +372,7 @@
         <w:rPr>
           <w:lang w:val="en-US"/>
         </w:rPr>
-        <w:t>(</w:t>
-      </w:r>
-      <w:proofErr w:type="spellStart"/>
-      <w:r>
-        <w:rPr>
-          <w:lang w:val="en-US"/>
-        </w:rPr>
-        <w:t>solution_id</w:t>
-      </w:r>
-      <w:proofErr w:type="spellEnd"/>
-      <w:r>
-        <w:rPr>
-          <w:lang w:val="en-US"/>
-        </w:rPr>
-        <w:t xml:space="preserve">, </w:t>
-      </w:r>
-      <w:proofErr w:type="spellStart"/>
-      <w:r>
-        <w:rPr>
-          <w:lang w:val="en-US"/>
-        </w:rPr>
-        <w:t>authentication_key</w:t>
-      </w:r>
-      <w:proofErr w:type="spellEnd"/>
-      <w:r>
-        <w:rPr>
-          <w:lang w:val="en-US"/>
-        </w:rPr>
-        <w:t>)</w:t>
+        <w:t>(solution_id, authentication_key)</w:t>
       </w:r>
     </w:p>
     <w:p>
@@ -472,7 +387,19 @@
         <w:rPr>
           <w:lang w:val="en-US"/>
         </w:rPr>
-        <w:t>Server will check credentials and if they match, create a wave in the provided solution in the default state of WAVE_UNPUBLISHED. It will return:</w:t>
+        <w:t>Server will check credentials and if they match, create a wave in the provided solution in the default state of WAVE_UNPUBLISHED</w:t>
+      </w:r>
+      <w:r>
+        <w:rPr>
+          <w:lang w:val="en-US"/>
+        </w:rPr>
+        <w:t xml:space="preserve"> with a SEQ of 1 (since only the first wave can be created by a signal)</w:t>
+      </w:r>
+      <w:r>
+        <w:rPr>
+          <w:lang w:val="en-US"/>
+        </w:rPr>
+        <w:t>. It will return:</w:t>
       </w:r>
     </w:p>
     <w:p>
@@ -532,11 +459,783 @@
     <w:p>
       <w:pPr>
         <w:pStyle w:val="Akapitzlist"/>
+        <w:numPr>
+          <w:ilvl w:val="0"/>
+          <w:numId w:val="8"/>
+        </w:numPr>
+        <w:rPr>
+          <w:lang w:val="en-US"/>
+        </w:rPr>
+      </w:pPr>
+      <w:r>
+        <w:rPr>
+          <w:b/>
+          <w:lang w:val="en-US"/>
+        </w:rPr>
+        <w:t>i</w:t>
+      </w:r>
+      <w:r>
+        <w:rPr>
+          <w:b/>
+          <w:lang w:val="en-US"/>
+        </w:rPr>
+        <w:t>nteger CREATE_TASK</w:t>
+      </w:r>
+      <w:r>
+        <w:rPr>
+          <w:lang w:val="en-US"/>
+        </w:rPr>
+        <w:t xml:space="preserve">(wave_id, </w:t>
+      </w:r>
+      <w:r>
+        <w:rPr>
+          <w:lang w:val="en-US"/>
+        </w:rPr>
+        <w:t>name, type, part_num, authentication_key)</w:t>
+      </w:r>
+    </w:p>
+    <w:p>
+      <w:pPr>
+        <w:pStyle w:val="Akapitzlist"/>
         <w:ind w:left="360"/>
         <w:rPr>
           <w:lang w:val="en-US"/>
         </w:rPr>
       </w:pPr>
+      <w:r>
+        <w:rPr>
+          <w:lang w:val="en-US"/>
+        </w:rPr>
+        <w:t>Server will check credentials and if they match, create a task with provided details in the appropriate wave in the state of TASK_</w:t>
+      </w:r>
+      <w:r>
+        <w:rPr>
+          <w:lang w:val="en-US"/>
+        </w:rPr>
+        <w:t>NOT_READY</w:t>
+      </w:r>
+      <w:r>
+        <w:rPr>
+          <w:lang w:val="en-US"/>
+        </w:rPr>
+        <w:t>. For the appropriate wave, task_num will be increased. Server will return:</w:t>
+      </w:r>
+    </w:p>
+    <w:p>
+      <w:pPr>
+        <w:pStyle w:val="Akapitzlist"/>
+        <w:numPr>
+          <w:ilvl w:val="1"/>
+          <w:numId w:val="8"/>
+        </w:numPr>
+        <w:rPr>
+          <w:lang w:val="en-US"/>
+        </w:rPr>
+      </w:pPr>
+      <w:r>
+        <w:rPr>
+          <w:lang w:val="en-US"/>
+        </w:rPr>
+        <w:t>If creation succeeds: ID of wave</w:t>
+      </w:r>
+    </w:p>
+    <w:p>
+      <w:pPr>
+        <w:pStyle w:val="Akapitzlist"/>
+        <w:numPr>
+          <w:ilvl w:val="1"/>
+          <w:numId w:val="8"/>
+        </w:numPr>
+        <w:rPr>
+          <w:lang w:val="en-US"/>
+        </w:rPr>
+      </w:pPr>
+      <w:r>
+        <w:rPr>
+          <w:lang w:val="en-US"/>
+        </w:rPr>
+        <w:t>If creation fails for database-related reasons: 0</w:t>
+      </w:r>
+    </w:p>
+    <w:p>
+      <w:pPr>
+        <w:pStyle w:val="Akapitzlist"/>
+        <w:numPr>
+          <w:ilvl w:val="1"/>
+          <w:numId w:val="8"/>
+        </w:numPr>
+        <w:rPr>
+          <w:lang w:val="en-US"/>
+        </w:rPr>
+      </w:pPr>
+      <w:r>
+        <w:rPr>
+          <w:lang w:val="en-US"/>
+        </w:rPr>
+        <w:t>If creation fails due to lack of authentication: -1</w:t>
+      </w:r>
+    </w:p>
+    <w:p>
+      <w:pPr>
+        <w:pStyle w:val="Akapitzlist"/>
+        <w:numPr>
+          <w:ilvl w:val="0"/>
+          <w:numId w:val="8"/>
+        </w:numPr>
+        <w:rPr>
+          <w:b/>
+          <w:lang w:val="en-US"/>
+        </w:rPr>
+      </w:pPr>
+      <w:r>
+        <w:rPr>
+          <w:b/>
+          <w:lang w:val="en-US"/>
+        </w:rPr>
+        <w:t>integer PUBLISH_SOLUTION</w:t>
+      </w:r>
+      <w:r>
+        <w:rPr>
+          <w:lang w:val="en-US"/>
+        </w:rPr>
+        <w:t>(solution_id, authentication_key)</w:t>
+      </w:r>
+    </w:p>
+    <w:p>
+      <w:pPr>
+        <w:pStyle w:val="Akapitzlist"/>
+        <w:ind w:left="360"/>
+        <w:rPr>
+          <w:lang w:val="en-US"/>
+        </w:rPr>
+      </w:pPr>
+      <w:r>
+        <w:rPr>
+          <w:lang w:val="en-US"/>
+        </w:rPr>
+        <w:t>Server will check credentials and if they match, switch state of provided solution to SOLUTION_AVAILABLE. It will return:</w:t>
+      </w:r>
+    </w:p>
+    <w:p>
+      <w:pPr>
+        <w:pStyle w:val="Akapitzlist"/>
+        <w:numPr>
+          <w:ilvl w:val="1"/>
+          <w:numId w:val="8"/>
+        </w:numPr>
+        <w:rPr>
+          <w:lang w:val="en-US"/>
+        </w:rPr>
+      </w:pPr>
+      <w:r>
+        <w:rPr>
+          <w:lang w:val="en-US"/>
+        </w:rPr>
+        <w:t>1 if operation succeeds</w:t>
+      </w:r>
+    </w:p>
+    <w:p>
+      <w:pPr>
+        <w:pStyle w:val="Akapitzlist"/>
+        <w:numPr>
+          <w:ilvl w:val="1"/>
+          <w:numId w:val="8"/>
+        </w:numPr>
+        <w:rPr>
+          <w:lang w:val="en-US"/>
+        </w:rPr>
+      </w:pPr>
+      <w:r>
+        <w:rPr>
+          <w:lang w:val="en-US"/>
+        </w:rPr>
+        <w:t>0 if operation fails for database-related reasons</w:t>
+      </w:r>
+    </w:p>
+    <w:p>
+      <w:pPr>
+        <w:pStyle w:val="Akapitzlist"/>
+        <w:numPr>
+          <w:ilvl w:val="1"/>
+          <w:numId w:val="8"/>
+        </w:numPr>
+        <w:rPr>
+          <w:lang w:val="en-US"/>
+        </w:rPr>
+      </w:pPr>
+      <w:r>
+        <w:rPr>
+          <w:lang w:val="en-US"/>
+        </w:rPr>
+        <w:t>-1 if operation fails due to lack of authentication</w:t>
+      </w:r>
+    </w:p>
+    <w:p>
+      <w:pPr>
+        <w:pStyle w:val="Akapitzlist"/>
+        <w:numPr>
+          <w:ilvl w:val="0"/>
+          <w:numId w:val="8"/>
+        </w:numPr>
+        <w:rPr>
+          <w:b/>
+          <w:lang w:val="en-US"/>
+        </w:rPr>
+      </w:pPr>
+      <w:r>
+        <w:rPr>
+          <w:b/>
+          <w:lang w:val="en-US"/>
+        </w:rPr>
+        <w:t>integer PUBLISH_WAVE</w:t>
+      </w:r>
+      <w:r>
+        <w:rPr>
+          <w:lang w:val="en-US"/>
+        </w:rPr>
+        <w:t>(wave_id, authentication_key)</w:t>
+      </w:r>
+    </w:p>
+    <w:p>
+      <w:pPr>
+        <w:pStyle w:val="Akapitzlist"/>
+        <w:ind w:left="360"/>
+        <w:rPr>
+          <w:lang w:val="en-US"/>
+        </w:rPr>
+      </w:pPr>
+      <w:r>
+        <w:rPr>
+          <w:lang w:val="en-US"/>
+        </w:rPr>
+        <w:lastRenderedPageBreak/>
+        <w:t xml:space="preserve">Server will check credentials and if they match, switch state of provided </w:t>
+      </w:r>
+      <w:r>
+        <w:rPr>
+          <w:lang w:val="en-US"/>
+        </w:rPr>
+        <w:t>wave</w:t>
+      </w:r>
+      <w:r>
+        <w:rPr>
+          <w:lang w:val="en-US"/>
+        </w:rPr>
+        <w:t xml:space="preserve"> to </w:t>
+      </w:r>
+      <w:r>
+        <w:rPr>
+          <w:lang w:val="en-US"/>
+        </w:rPr>
+        <w:t>WAVE</w:t>
+      </w:r>
+      <w:r>
+        <w:rPr>
+          <w:lang w:val="en-US"/>
+        </w:rPr>
+        <w:t>_AVAILABLE. It will return:</w:t>
+      </w:r>
+    </w:p>
+    <w:p>
+      <w:pPr>
+        <w:pStyle w:val="Akapitzlist"/>
+        <w:numPr>
+          <w:ilvl w:val="1"/>
+          <w:numId w:val="8"/>
+        </w:numPr>
+        <w:rPr>
+          <w:lang w:val="en-US"/>
+        </w:rPr>
+      </w:pPr>
+      <w:r>
+        <w:rPr>
+          <w:lang w:val="en-US"/>
+        </w:rPr>
+        <w:t>1 if operation succeeds</w:t>
+      </w:r>
+    </w:p>
+    <w:p>
+      <w:pPr>
+        <w:pStyle w:val="Akapitzlist"/>
+        <w:numPr>
+          <w:ilvl w:val="1"/>
+          <w:numId w:val="8"/>
+        </w:numPr>
+        <w:rPr>
+          <w:lang w:val="en-US"/>
+        </w:rPr>
+      </w:pPr>
+      <w:r>
+        <w:rPr>
+          <w:lang w:val="en-US"/>
+        </w:rPr>
+        <w:t>0 if operation fails for database-related reasons</w:t>
+      </w:r>
+    </w:p>
+    <w:p>
+      <w:pPr>
+        <w:pStyle w:val="Akapitzlist"/>
+        <w:numPr>
+          <w:ilvl w:val="1"/>
+          <w:numId w:val="8"/>
+        </w:numPr>
+        <w:rPr>
+          <w:lang w:val="en-US"/>
+        </w:rPr>
+      </w:pPr>
+      <w:r>
+        <w:rPr>
+          <w:lang w:val="en-US"/>
+        </w:rPr>
+        <w:t>-1 if operation fails due to lack of authentication</w:t>
+      </w:r>
+    </w:p>
+    <w:p>
+      <w:pPr>
+        <w:pStyle w:val="Akapitzlist"/>
+        <w:numPr>
+          <w:ilvl w:val="0"/>
+          <w:numId w:val="8"/>
+        </w:numPr>
+        <w:rPr>
+          <w:b/>
+          <w:lang w:val="en-US"/>
+        </w:rPr>
+      </w:pPr>
+      <w:r>
+        <w:rPr>
+          <w:b/>
+          <w:lang w:val="en-US"/>
+        </w:rPr>
+        <w:t>integer ATTACH_PART</w:t>
+      </w:r>
+      <w:r>
+        <w:rPr>
+          <w:lang w:val="en-US"/>
+        </w:rPr>
+        <w:t>(task_id, length, authentication_key, file_stream)</w:t>
+      </w:r>
+    </w:p>
+    <w:p>
+      <w:pPr>
+        <w:pStyle w:val="Akapitzlist"/>
+        <w:ind w:left="360"/>
+        <w:rPr>
+          <w:lang w:val="en-US"/>
+        </w:rPr>
+      </w:pPr>
+      <w:r>
+        <w:rPr>
+          <w:lang w:val="en-US"/>
+        </w:rPr>
+        <w:t>Server will</w:t>
+      </w:r>
+      <w:r>
+        <w:rPr>
+          <w:lang w:val="en-US"/>
+        </w:rPr>
+        <w:t xml:space="preserve"> check credentials and read length bytes from file_stream. If credentials match, the file will be written out locally under an appropriate name and state of the task will be switched to TASK_READY.</w:t>
+      </w:r>
+    </w:p>
+    <w:p>
+      <w:pPr>
+        <w:pStyle w:val="Akapitzlist"/>
+        <w:numPr>
+          <w:ilvl w:val="1"/>
+          <w:numId w:val="8"/>
+        </w:numPr>
+        <w:rPr>
+          <w:lang w:val="en-US"/>
+        </w:rPr>
+      </w:pPr>
+      <w:r>
+        <w:rPr>
+          <w:lang w:val="en-US"/>
+        </w:rPr>
+        <w:t>1 if operation succeeds</w:t>
+      </w:r>
+    </w:p>
+    <w:p>
+      <w:pPr>
+        <w:pStyle w:val="Akapitzlist"/>
+        <w:numPr>
+          <w:ilvl w:val="1"/>
+          <w:numId w:val="8"/>
+        </w:numPr>
+        <w:rPr>
+          <w:lang w:val="en-US"/>
+        </w:rPr>
+      </w:pPr>
+      <w:r>
+        <w:rPr>
+          <w:lang w:val="en-US"/>
+        </w:rPr>
+        <w:t>0 if operation fails for database</w:t>
+      </w:r>
+      <w:r>
+        <w:rPr>
+          <w:lang w:val="en-US"/>
+        </w:rPr>
+        <w:t>- or filesystem</w:t>
+      </w:r>
+      <w:r>
+        <w:rPr>
+          <w:lang w:val="en-US"/>
+        </w:rPr>
+        <w:t>-related reasons</w:t>
+      </w:r>
+    </w:p>
+    <w:p>
+      <w:pPr>
+        <w:pStyle w:val="Akapitzlist"/>
+        <w:numPr>
+          <w:ilvl w:val="1"/>
+          <w:numId w:val="8"/>
+        </w:numPr>
+        <w:rPr>
+          <w:lang w:val="en-US"/>
+        </w:rPr>
+      </w:pPr>
+      <w:r>
+        <w:rPr>
+          <w:lang w:val="en-US"/>
+        </w:rPr>
+        <w:t>-1 if operation fails due to lack of authentication</w:t>
+      </w:r>
+    </w:p>
+    <w:p>
+      <w:pPr>
+        <w:pStyle w:val="Akapitzlist"/>
+        <w:numPr>
+          <w:ilvl w:val="0"/>
+          <w:numId w:val="8"/>
+        </w:numPr>
+        <w:rPr>
+          <w:b/>
+          <w:lang w:val="en-US"/>
+        </w:rPr>
+      </w:pPr>
+      <w:r>
+        <w:rPr>
+          <w:b/>
+          <w:lang w:val="en-US"/>
+        </w:rPr>
+        <w:t>Task REQUEST_TASK</w:t>
+      </w:r>
+      <w:r>
+        <w:rPr>
+          <w:lang w:val="en-US"/>
+        </w:rPr>
+        <w:t>(node_</w:t>
+      </w:r>
+      <w:r>
+        <w:rPr>
+          <w:lang w:val="en-US"/>
+        </w:rPr>
+        <w:t>auth</w:t>
+      </w:r>
+      <w:r>
+        <w:rPr>
+          <w:lang w:val="en-US"/>
+        </w:rPr>
+        <w:t>)</w:t>
+      </w:r>
+    </w:p>
+    <w:p>
+      <w:pPr>
+        <w:pStyle w:val="Akapitzlist"/>
+        <w:ind w:left="360"/>
+        <w:rPr>
+          <w:lang w:val="en-US"/>
+        </w:rPr>
+      </w:pPr>
+      <w:r>
+        <w:rPr>
+          <w:lang w:val="en-US"/>
+        </w:rPr>
+        <w:t>Server will check for available tasks, choose possibly the oldest, and send it to the requesting client. State of the task will be changed to TASK_SENT. If the sent Task object has an ID of zero it means that server has failed or refused to provide a task.</w:t>
+      </w:r>
+    </w:p>
+    <w:p>
+      <w:pPr>
+        <w:pStyle w:val="Akapitzlist"/>
+        <w:numPr>
+          <w:ilvl w:val="0"/>
+          <w:numId w:val="8"/>
+        </w:numPr>
+        <w:rPr>
+          <w:b/>
+          <w:lang w:val="en-US"/>
+        </w:rPr>
+      </w:pPr>
+      <w:r>
+        <w:rPr>
+          <w:b/>
+          <w:lang w:val="en-US"/>
+        </w:rPr>
+        <w:t>file_stream REQUEST_</w:t>
+      </w:r>
+      <w:r>
+        <w:rPr>
+          <w:b/>
+          <w:lang w:val="en-US"/>
+        </w:rPr>
+        <w:t>TASKFILE</w:t>
+      </w:r>
+      <w:r>
+        <w:rPr>
+          <w:lang w:val="en-US"/>
+        </w:rPr>
+        <w:t>(task_id</w:t>
+      </w:r>
+      <w:r>
+        <w:rPr>
+          <w:lang w:val="en-US"/>
+        </w:rPr>
+        <w:t>, node_auth</w:t>
+      </w:r>
+      <w:r>
+        <w:rPr>
+          <w:lang w:val="en-US"/>
+        </w:rPr>
+        <w:t>)</w:t>
+      </w:r>
+    </w:p>
+    <w:p>
+      <w:pPr>
+        <w:pStyle w:val="Akapitzlist"/>
+        <w:ind w:left="360"/>
+        <w:rPr>
+          <w:lang w:val="en-US"/>
+        </w:rPr>
+      </w:pPr>
+      <w:r>
+        <w:rPr>
+          <w:lang w:val="en-US"/>
+        </w:rPr>
+        <w:t>Server will prepare and send the part file for the provided task</w:t>
+      </w:r>
+      <w:r>
+        <w:rPr>
+          <w:lang w:val="en-US"/>
+        </w:rPr>
+        <w:t>. A zero-length response means that the server has failed or refused to provide a task.</w:t>
+      </w:r>
+    </w:p>
+    <w:p>
+      <w:pPr>
+        <w:pStyle w:val="Akapitzlist"/>
+        <w:numPr>
+          <w:ilvl w:val="0"/>
+          <w:numId w:val="8"/>
+        </w:numPr>
+        <w:rPr>
+          <w:b/>
+          <w:lang w:val="en-US"/>
+        </w:rPr>
+      </w:pPr>
+      <w:r>
+        <w:rPr>
+          <w:b/>
+          <w:lang w:val="en-US"/>
+        </w:rPr>
+        <w:t>file_stream REQUEST_</w:t>
+      </w:r>
+      <w:r>
+        <w:rPr>
+          <w:b/>
+          <w:lang w:val="en-US"/>
+        </w:rPr>
+        <w:t>PART</w:t>
+      </w:r>
+      <w:r>
+        <w:rPr>
+          <w:b/>
+          <w:lang w:val="en-US"/>
+        </w:rPr>
+        <w:t>FILE</w:t>
+      </w:r>
+      <w:r>
+        <w:rPr>
+          <w:lang w:val="en-US"/>
+        </w:rPr>
+        <w:t>(</w:t>
+      </w:r>
+      <w:r>
+        <w:rPr>
+          <w:lang w:val="en-US"/>
+        </w:rPr>
+        <w:t>wave</w:t>
+      </w:r>
+      <w:r>
+        <w:rPr>
+          <w:lang w:val="en-US"/>
+        </w:rPr>
+        <w:t>_id</w:t>
+      </w:r>
+      <w:r>
+        <w:rPr>
+          <w:lang w:val="en-US"/>
+        </w:rPr>
+        <w:t>, part_id, node_auth</w:t>
+      </w:r>
+      <w:r>
+        <w:rPr>
+          <w:lang w:val="en-US"/>
+        </w:rPr>
+        <w:t>)</w:t>
+      </w:r>
+    </w:p>
+    <w:p>
+      <w:pPr>
+        <w:pStyle w:val="Akapitzlist"/>
+        <w:ind w:left="360"/>
+        <w:rPr>
+          <w:lang w:val="en-US"/>
+        </w:rPr>
+      </w:pPr>
+      <w:r>
+        <w:rPr>
+          <w:lang w:val="en-US"/>
+        </w:rPr>
+        <w:t>Server will prepare and send the part file for the</w:t>
+      </w:r>
+      <w:r>
+        <w:rPr>
+          <w:lang w:val="en-US"/>
+        </w:rPr>
+        <w:t xml:space="preserve"> matrix part in the provided wave</w:t>
+      </w:r>
+      <w:r>
+        <w:rPr>
+          <w:lang w:val="en-US"/>
+        </w:rPr>
+        <w:t>. A zero-length response means that the server has failed or refused to provide a task.</w:t>
+      </w:r>
+    </w:p>
+    <w:p>
+      <w:pPr>
+        <w:pStyle w:val="Akapitzlist"/>
+        <w:numPr>
+          <w:ilvl w:val="0"/>
+          <w:numId w:val="8"/>
+        </w:numPr>
+        <w:rPr>
+          <w:b/>
+          <w:lang w:val="en-US"/>
+        </w:rPr>
+      </w:pPr>
+      <w:r>
+        <w:rPr>
+          <w:b/>
+          <w:lang w:val="en-US"/>
+        </w:rPr>
+        <w:t>file_stream REQUEST_META</w:t>
+      </w:r>
+      <w:r>
+        <w:rPr>
+          <w:lang w:val="en-US"/>
+        </w:rPr>
+        <w:t>(task_id, node_auth)</w:t>
+      </w:r>
+    </w:p>
+    <w:p>
+      <w:pPr>
+        <w:pStyle w:val="Akapitzlist"/>
+        <w:ind w:left="360"/>
+        <w:rPr>
+          <w:lang w:val="en-US"/>
+        </w:rPr>
+      </w:pPr>
+      <w:r>
+        <w:rPr>
+          <w:lang w:val="en-US"/>
+        </w:rPr>
+        <w:t xml:space="preserve">Server </w:t>
+      </w:r>
+      <w:r>
+        <w:rPr>
+          <w:lang w:val="en-US"/>
+        </w:rPr>
+        <w:t>will prepare and send the metafile for the provided task. A zero-length response means that the server has failed or refused to provide a task.</w:t>
+      </w:r>
+    </w:p>
+    <w:p>
+      <w:pPr>
+        <w:pStyle w:val="Akapitzlist"/>
+        <w:numPr>
+          <w:ilvl w:val="0"/>
+          <w:numId w:val="8"/>
+        </w:numPr>
+        <w:rPr>
+          <w:b/>
+          <w:lang w:val="en-US"/>
+        </w:rPr>
+      </w:pPr>
+      <w:r>
+        <w:rPr>
+          <w:b/>
+          <w:lang w:val="en-US"/>
+        </w:rPr>
+        <w:t>integer RETURN_TASK</w:t>
+      </w:r>
+      <w:r>
+        <w:rPr>
+          <w:lang w:val="en-US"/>
+        </w:rPr>
+        <w:t>(task_id, length, node_auth, file_stream)</w:t>
+      </w:r>
+    </w:p>
+    <w:p>
+      <w:pPr>
+        <w:pStyle w:val="Akapitzlist"/>
+        <w:ind w:left="360"/>
+        <w:rPr>
+          <w:lang w:val="en-US"/>
+        </w:rPr>
+      </w:pPr>
+      <w:r>
+        <w:rPr>
+          <w:lang w:val="en-US"/>
+        </w:rPr>
+        <w:t>Server will overwrite the appropriate part file on the drive with t</w:t>
+      </w:r>
+      <w:r>
+        <w:rPr>
+          <w:lang w:val="en-US"/>
+        </w:rPr>
+        <w:t>he contents of the file stream, mark the task as TASK_COMPLETE, and decrement tasks_num of the appropriate wave.</w:t>
+      </w:r>
+      <w:bookmarkStart w:id="0" w:name="_GoBack"/>
+      <w:bookmarkEnd w:id="0"/>
+    </w:p>
+    <w:p>
+      <w:pPr>
+        <w:pStyle w:val="Akapitzlist"/>
+        <w:ind w:left="360"/>
+        <w:rPr>
+          <w:lang w:val="en-US"/>
+        </w:rPr>
+      </w:pPr>
+    </w:p>
+    <w:p>
+      <w:pPr>
+        <w:pStyle w:val="Nagwek1"/>
+      </w:pPr>
+      <w:r>
+        <w:t>CLIENT</w:t>
+      </w:r>
+      <w:r>
+        <w:t xml:space="preserve"> BEHAVIOR</w:t>
+      </w:r>
+    </w:p>
+    <w:p>
+      <w:pPr>
+        <w:pStyle w:val="Nagwek1"/>
+      </w:pPr>
+      <w:r>
+        <w:t>DATA MODELS</w:t>
+      </w:r>
     </w:p>
     <w:p>
       <w:pPr>
@@ -547,15 +1246,262 @@
         </w:numPr>
       </w:pPr>
       <w:r>
-        <w:t>CLIENT</w:t>
-      </w:r>
-    </w:p>
-    <w:p>
-      <w:pPr>
-        <w:pStyle w:val="Nagwek1"/>
-      </w:pPr>
-      <w:r>
-        <w:t>DATA MODELS</w:t>
+        <w:t>SOLUTION</w:t>
+      </w:r>
+    </w:p>
+    <w:p>
+      <w:pPr>
+        <w:rPr>
+          <w:lang w:val="en-US"/>
+        </w:rPr>
+      </w:pPr>
+      <w:r>
+        <w:rPr>
+          <w:lang w:val="en-US"/>
+        </w:rPr>
+        <w:t>Solution will contain fields:</w:t>
+      </w:r>
+    </w:p>
+    <w:p>
+      <w:pPr>
+        <w:pStyle w:val="Akapitzlist"/>
+        <w:numPr>
+          <w:ilvl w:val="0"/>
+          <w:numId w:val="9"/>
+        </w:numPr>
+        <w:rPr>
+          <w:lang w:val="en-US"/>
+        </w:rPr>
+      </w:pPr>
+      <w:r>
+        <w:rPr>
+          <w:lang w:val="en-US"/>
+        </w:rPr>
+        <w:t>ID</w:t>
+      </w:r>
+    </w:p>
+    <w:p>
+      <w:pPr>
+        <w:pStyle w:val="Akapitzlist"/>
+        <w:numPr>
+          <w:ilvl w:val="0"/>
+          <w:numId w:val="9"/>
+        </w:numPr>
+        <w:rPr>
+          <w:lang w:val="en-US"/>
+        </w:rPr>
+      </w:pPr>
+      <w:r>
+        <w:rPr>
+          <w:lang w:val="en-US"/>
+        </w:rPr>
+        <w:t>state (see states below)</w:t>
+      </w:r>
+    </w:p>
+    <w:p>
+      <w:pPr>
+        <w:pStyle w:val="Akapitzlist"/>
+        <w:numPr>
+          <w:ilvl w:val="0"/>
+          <w:numId w:val="9"/>
+        </w:numPr>
+        <w:rPr>
+          <w:lang w:val="en-US"/>
+        </w:rPr>
+      </w:pPr>
+      <w:r>
+        <w:rPr>
+          <w:lang w:val="en-US"/>
+        </w:rPr>
+        <w:t>current_wave (numeric ID)</w:t>
+      </w:r>
+    </w:p>
+    <w:p>
+      <w:pPr>
+        <w:pStyle w:val="Akapitzlist"/>
+        <w:numPr>
+          <w:ilvl w:val="0"/>
+          <w:numId w:val="9"/>
+        </w:numPr>
+        <w:rPr>
+          <w:lang w:val="en-US"/>
+        </w:rPr>
+      </w:pPr>
+      <w:r>
+        <w:rPr>
+          <w:lang w:val="en-US"/>
+        </w:rPr>
+        <w:t>name (text)</w:t>
+      </w:r>
+    </w:p>
+    <w:p>
+      <w:pPr>
+        <w:pStyle w:val="Akapitzlist"/>
+        <w:numPr>
+          <w:ilvl w:val="0"/>
+          <w:numId w:val="9"/>
+        </w:numPr>
+        <w:rPr>
+          <w:lang w:val="en-US"/>
+        </w:rPr>
+      </w:pPr>
+      <w:r>
+        <w:rPr>
+          <w:lang w:val="en-US"/>
+        </w:rPr>
+        <w:t>solution (text, file reference)</w:t>
+      </w:r>
+    </w:p>
+    <w:p>
+      <w:pPr>
+        <w:pStyle w:val="Akapitzlist"/>
+        <w:numPr>
+          <w:ilvl w:val="0"/>
+          <w:numId w:val="9"/>
+        </w:numPr>
+        <w:rPr>
+          <w:lang w:val="en-US"/>
+        </w:rPr>
+      </w:pPr>
+      <w:r>
+        <w:rPr>
+          <w:lang w:val="en-US"/>
+        </w:rPr>
+        <w:t>created (timestamp)</w:t>
+      </w:r>
+    </w:p>
+    <w:p>
+      <w:pPr>
+        <w:pStyle w:val="Akapitzlist"/>
+        <w:numPr>
+          <w:ilvl w:val="0"/>
+          <w:numId w:val="9"/>
+        </w:numPr>
+        <w:rPr>
+          <w:lang w:val="en-US"/>
+        </w:rPr>
+      </w:pPr>
+      <w:r>
+        <w:rPr>
+          <w:lang w:val="en-US"/>
+        </w:rPr>
+        <w:t>updated (timestamp)</w:t>
+      </w:r>
+    </w:p>
+    <w:p>
+      <w:pPr>
+        <w:pStyle w:val="Akapitzlist"/>
+        <w:numPr>
+          <w:ilvl w:val="0"/>
+          <w:numId w:val="9"/>
+        </w:numPr>
+        <w:rPr>
+          <w:lang w:val="en-US"/>
+        </w:rPr>
+      </w:pPr>
+      <w:r>
+        <w:rPr>
+          <w:lang w:val="en-US"/>
+        </w:rPr>
+        <w:t>completed (timestamp)</w:t>
+      </w:r>
+    </w:p>
+    <w:p>
+      <w:pPr>
+        <w:rPr>
+          <w:lang w:val="en-US"/>
+        </w:rPr>
+      </w:pPr>
+      <w:r>
+        <w:rPr>
+          <w:lang w:val="en-US"/>
+        </w:rPr>
+        <w:lastRenderedPageBreak/>
+        <w:t>Solution has states:</w:t>
+      </w:r>
+    </w:p>
+    <w:p>
+      <w:pPr>
+        <w:pStyle w:val="Bezodstpw"/>
+        <w:rPr>
+          <w:lang w:val="en-US"/>
+        </w:rPr>
+      </w:pPr>
+      <w:r>
+        <w:rPr>
+          <w:b/>
+          <w:lang w:val="en-US"/>
+        </w:rPr>
+        <w:t>0</w:t>
+      </w:r>
+      <w:r>
+        <w:rPr>
+          <w:lang w:val="en-US"/>
+        </w:rPr>
+        <w:t xml:space="preserve"> SOLUTION_UNPUBLISHED</w:t>
+      </w:r>
+    </w:p>
+    <w:p>
+      <w:pPr>
+        <w:pStyle w:val="Bezodstpw"/>
+        <w:rPr>
+          <w:lang w:val="en-US"/>
+        </w:rPr>
+      </w:pPr>
+      <w:r>
+        <w:rPr>
+          <w:b/>
+          <w:lang w:val="en-US"/>
+        </w:rPr>
+        <w:t>1</w:t>
+      </w:r>
+      <w:r>
+        <w:rPr>
+          <w:lang w:val="en-US"/>
+        </w:rPr>
+        <w:t xml:space="preserve"> SOLUTION_AVAILABLE</w:t>
+      </w:r>
+    </w:p>
+    <w:p>
+      <w:pPr>
+        <w:pStyle w:val="Bezodstpw"/>
+        <w:rPr>
+          <w:lang w:val="en-US"/>
+        </w:rPr>
+      </w:pPr>
+      <w:r>
+        <w:rPr>
+          <w:b/>
+          <w:lang w:val="en-US"/>
+        </w:rPr>
+        <w:t>2</w:t>
+      </w:r>
+      <w:r>
+        <w:rPr>
+          <w:lang w:val="en-US"/>
+        </w:rPr>
+        <w:t xml:space="preserve"> SOLUTION_COMPLETE</w:t>
+      </w:r>
+    </w:p>
+    <w:p>
+      <w:pPr>
+        <w:pStyle w:val="Bezodstpw"/>
+        <w:rPr>
+          <w:lang w:val="en-US"/>
+        </w:rPr>
+      </w:pPr>
+      <w:r>
+        <w:rPr>
+          <w:b/>
+          <w:lang w:val="en-US"/>
+        </w:rPr>
+        <w:t>9</w:t>
+      </w:r>
+      <w:r>
+        <w:rPr>
+          <w:lang w:val="en-US"/>
+        </w:rPr>
+        <w:t xml:space="preserve"> SOLUTION_BROKEN</w:t>
       </w:r>
     </w:p>
     <w:p>
@@ -567,28 +1513,28 @@
         </w:numPr>
       </w:pPr>
       <w:r>
-        <w:t>SOLUTION</w:t>
-      </w:r>
-    </w:p>
-    <w:p>
-      <w:pPr>
-        <w:rPr>
-          <w:lang w:val="en-US"/>
-        </w:rPr>
-      </w:pPr>
-      <w:r>
-        <w:rPr>
-          <w:lang w:val="en-US"/>
-        </w:rPr>
-        <w:t>Solution will contain fields:</w:t>
-      </w:r>
-    </w:p>
-    <w:p>
-      <w:pPr>
-        <w:pStyle w:val="Akapitzlist"/>
-        <w:numPr>
-          <w:ilvl w:val="0"/>
-          <w:numId w:val="9"/>
+        <w:t>WAVE</w:t>
+      </w:r>
+    </w:p>
+    <w:p>
+      <w:pPr>
+        <w:rPr>
+          <w:lang w:val="en-US"/>
+        </w:rPr>
+      </w:pPr>
+      <w:r>
+        <w:rPr>
+          <w:lang w:val="en-US"/>
+        </w:rPr>
+        <w:t>Wave will contain fields:</w:t>
+      </w:r>
+    </w:p>
+    <w:p>
+      <w:pPr>
+        <w:pStyle w:val="Akapitzlist"/>
+        <w:numPr>
+          <w:ilvl w:val="0"/>
+          <w:numId w:val="10"/>
         </w:numPr>
         <w:rPr>
           <w:lang w:val="en-US"/>
@@ -606,7 +1552,61 @@
         <w:pStyle w:val="Akapitzlist"/>
         <w:numPr>
           <w:ilvl w:val="0"/>
-          <w:numId w:val="9"/>
+          <w:numId w:val="10"/>
+        </w:numPr>
+        <w:rPr>
+          <w:lang w:val="en-US"/>
+        </w:rPr>
+      </w:pPr>
+      <w:r>
+        <w:rPr>
+          <w:lang w:val="en-US"/>
+        </w:rPr>
+        <w:t>solution_id (numeric id)</w:t>
+      </w:r>
+    </w:p>
+    <w:p>
+      <w:pPr>
+        <w:pStyle w:val="Akapitzlist"/>
+        <w:numPr>
+          <w:ilvl w:val="0"/>
+          <w:numId w:val="10"/>
+        </w:numPr>
+        <w:rPr>
+          <w:lang w:val="en-US"/>
+        </w:rPr>
+      </w:pPr>
+      <w:r>
+        <w:rPr>
+          <w:lang w:val="en-US"/>
+        </w:rPr>
+        <w:t>seq (numeric)</w:t>
+      </w:r>
+    </w:p>
+    <w:p>
+      <w:pPr>
+        <w:pStyle w:val="Akapitzlist"/>
+        <w:numPr>
+          <w:ilvl w:val="0"/>
+          <w:numId w:val="10"/>
+        </w:numPr>
+        <w:rPr>
+          <w:lang w:val="en-US"/>
+        </w:rPr>
+      </w:pPr>
+      <w:r>
+        <w:rPr>
+          <w:lang w:val="en-US"/>
+        </w:rPr>
+        <w:t>tasks (numeric)</w:t>
+      </w:r>
+    </w:p>
+    <w:p>
+      <w:pPr>
+        <w:pStyle w:val="Akapitzlist"/>
+        <w:numPr>
+          <w:ilvl w:val="0"/>
+          <w:numId w:val="10"/>
         </w:numPr>
         <w:rPr>
           <w:lang w:val="en-US"/>
@@ -624,69 +1624,7 @@
         <w:pStyle w:val="Akapitzlist"/>
         <w:numPr>
           <w:ilvl w:val="0"/>
-          <w:numId w:val="9"/>
-        </w:numPr>
-        <w:rPr>
-          <w:lang w:val="en-US"/>
-        </w:rPr>
-      </w:pPr>
-      <w:proofErr w:type="spellStart"/>
-      <w:r>
-        <w:rPr>
-          <w:lang w:val="en-US"/>
-        </w:rPr>
-        <w:t>current_wave</w:t>
-      </w:r>
-      <w:proofErr w:type="spellEnd"/>
-      <w:r>
-        <w:rPr>
-          <w:lang w:val="en-US"/>
-        </w:rPr>
-        <w:t xml:space="preserve"> (numeric ID)</w:t>
-      </w:r>
-    </w:p>
-    <w:p>
-      <w:pPr>
-        <w:pStyle w:val="Akapitzlist"/>
-        <w:numPr>
-          <w:ilvl w:val="0"/>
-          <w:numId w:val="9"/>
-        </w:numPr>
-        <w:rPr>
-          <w:lang w:val="en-US"/>
-        </w:rPr>
-      </w:pPr>
-      <w:r>
-        <w:rPr>
-          <w:lang w:val="en-US"/>
-        </w:rPr>
-        <w:t>name (text)</w:t>
-      </w:r>
-    </w:p>
-    <w:p>
-      <w:pPr>
-        <w:pStyle w:val="Akapitzlist"/>
-        <w:numPr>
-          <w:ilvl w:val="0"/>
-          <w:numId w:val="9"/>
-        </w:numPr>
-        <w:rPr>
-          <w:lang w:val="en-US"/>
-        </w:rPr>
-      </w:pPr>
-      <w:r>
-        <w:rPr>
-          <w:lang w:val="en-US"/>
-        </w:rPr>
-        <w:t>solution (text, file reference)</w:t>
-      </w:r>
-    </w:p>
-    <w:p>
-      <w:pPr>
-        <w:pStyle w:val="Akapitzlist"/>
-        <w:numPr>
-          <w:ilvl w:val="0"/>
-          <w:numId w:val="9"/>
+          <w:numId w:val="10"/>
         </w:numPr>
         <w:rPr>
           <w:lang w:val="en-US"/>
@@ -704,7 +1642,7 @@
         <w:pStyle w:val="Akapitzlist"/>
         <w:numPr>
           <w:ilvl w:val="0"/>
-          <w:numId w:val="9"/>
+          <w:numId w:val="10"/>
         </w:numPr>
         <w:rPr>
           <w:lang w:val="en-US"/>
@@ -722,7 +1660,7 @@
         <w:pStyle w:val="Akapitzlist"/>
         <w:numPr>
           <w:ilvl w:val="0"/>
-          <w:numId w:val="9"/>
+          <w:numId w:val="10"/>
         </w:numPr>
         <w:rPr>
           <w:lang w:val="en-US"/>
@@ -745,8 +1683,7 @@
         <w:rPr>
           <w:lang w:val="en-US"/>
         </w:rPr>
-        <w:lastRenderedPageBreak/>
-        <w:t>Solution has states:</w:t>
+        <w:t>Wave has states:</w:t>
       </w:r>
     </w:p>
     <w:p>
@@ -767,7 +1704,7 @@
         <w:rPr>
           <w:lang w:val="en-US"/>
         </w:rPr>
-        <w:t xml:space="preserve"> SOLUTION_UNPUBLISHED</w:t>
+        <w:t xml:space="preserve"> WAVE_UNPUBLISHED</w:t>
       </w:r>
     </w:p>
     <w:p>
@@ -782,13 +1719,13 @@
           <w:b/>
           <w:lang w:val="en-US"/>
         </w:rPr>
-        <w:t>1</w:t>
-      </w:r>
-      <w:r>
-        <w:rPr>
-          <w:lang w:val="en-US"/>
-        </w:rPr>
-        <w:t xml:space="preserve"> SOLUTION_AVAILABLE</w:t>
+        <w:t xml:space="preserve">1 </w:t>
+      </w:r>
+      <w:r>
+        <w:rPr>
+          <w:lang w:val="en-US"/>
+        </w:rPr>
+        <w:t>WAVE_AVAILABLE</w:t>
       </w:r>
     </w:p>
     <w:p>
@@ -809,7 +1746,7 @@
         <w:rPr>
           <w:lang w:val="en-US"/>
         </w:rPr>
-        <w:t xml:space="preserve"> SOLUTION_COMPLETE</w:t>
+        <w:t xml:space="preserve"> WAVE_COMPLETE</w:t>
       </w:r>
     </w:p>
     <w:p>
@@ -824,13 +1761,13 @@
           <w:b/>
           <w:lang w:val="en-US"/>
         </w:rPr>
-        <w:t>9</w:t>
-      </w:r>
-      <w:r>
-        <w:rPr>
-          <w:lang w:val="en-US"/>
-        </w:rPr>
-        <w:t xml:space="preserve"> SOLUTION_BROKEN</w:t>
+        <w:t xml:space="preserve">3 </w:t>
+      </w:r>
+      <w:r>
+        <w:rPr>
+          <w:lang w:val="en-US"/>
+        </w:rPr>
+        <w:t>WAVE_BROKEN</w:t>
       </w:r>
     </w:p>
     <w:p>
@@ -842,28 +1779,28 @@
         </w:numPr>
       </w:pPr>
       <w:r>
-        <w:t>WAVE</w:t>
-      </w:r>
-    </w:p>
-    <w:p>
-      <w:pPr>
-        <w:rPr>
-          <w:lang w:val="en-US"/>
-        </w:rPr>
-      </w:pPr>
-      <w:r>
-        <w:rPr>
-          <w:lang w:val="en-US"/>
-        </w:rPr>
-        <w:t>Wave will contain fields:</w:t>
-      </w:r>
-    </w:p>
-    <w:p>
-      <w:pPr>
-        <w:pStyle w:val="Akapitzlist"/>
-        <w:numPr>
-          <w:ilvl w:val="0"/>
-          <w:numId w:val="10"/>
+        <w:t>TASK</w:t>
+      </w:r>
+    </w:p>
+    <w:p>
+      <w:pPr>
+        <w:rPr>
+          <w:lang w:val="en-US"/>
+        </w:rPr>
+      </w:pPr>
+      <w:r>
+        <w:rPr>
+          <w:lang w:val="en-US"/>
+        </w:rPr>
+        <w:t>Task will contain fields:</w:t>
+      </w:r>
+    </w:p>
+    <w:p>
+      <w:pPr>
+        <w:pStyle w:val="Akapitzlist"/>
+        <w:numPr>
+          <w:ilvl w:val="0"/>
+          <w:numId w:val="11"/>
         </w:numPr>
         <w:rPr>
           <w:lang w:val="en-US"/>
@@ -881,95 +1818,133 @@
         <w:pStyle w:val="Akapitzlist"/>
         <w:numPr>
           <w:ilvl w:val="0"/>
-          <w:numId w:val="10"/>
-        </w:numPr>
-        <w:rPr>
-          <w:lang w:val="en-US"/>
-        </w:rPr>
-      </w:pPr>
-      <w:proofErr w:type="spellStart"/>
-      <w:r>
-        <w:rPr>
-          <w:lang w:val="en-US"/>
-        </w:rPr>
-        <w:t>solution_id</w:t>
-      </w:r>
-      <w:proofErr w:type="spellEnd"/>
-      <w:r>
-        <w:rPr>
-          <w:lang w:val="en-US"/>
-        </w:rPr>
-        <w:t xml:space="preserve"> (numeric id)</w:t>
-      </w:r>
-    </w:p>
-    <w:p>
-      <w:pPr>
-        <w:pStyle w:val="Akapitzlist"/>
-        <w:numPr>
-          <w:ilvl w:val="0"/>
-          <w:numId w:val="10"/>
-        </w:numPr>
-        <w:rPr>
-          <w:lang w:val="en-US"/>
-        </w:rPr>
-      </w:pPr>
-      <w:proofErr w:type="spellStart"/>
-      <w:r>
-        <w:rPr>
-          <w:lang w:val="en-US"/>
-        </w:rPr>
-        <w:t>seq</w:t>
-      </w:r>
-      <w:proofErr w:type="spellEnd"/>
-      <w:r>
-        <w:rPr>
-          <w:lang w:val="en-US"/>
-        </w:rPr>
-        <w:t xml:space="preserve"> (numeric)</w:t>
-      </w:r>
-    </w:p>
-    <w:p>
-      <w:pPr>
-        <w:pStyle w:val="Akapitzlist"/>
-        <w:numPr>
-          <w:ilvl w:val="0"/>
-          <w:numId w:val="10"/>
-        </w:numPr>
-        <w:rPr>
-          <w:lang w:val="en-US"/>
-        </w:rPr>
-      </w:pPr>
-      <w:r>
-        <w:rPr>
-          <w:lang w:val="en-US"/>
-        </w:rPr>
-        <w:t>tasks (numeric)</w:t>
-      </w:r>
-    </w:p>
-    <w:p>
-      <w:pPr>
-        <w:pStyle w:val="Akapitzlist"/>
-        <w:numPr>
-          <w:ilvl w:val="0"/>
-          <w:numId w:val="10"/>
-        </w:numPr>
-        <w:rPr>
-          <w:lang w:val="en-US"/>
-        </w:rPr>
-      </w:pPr>
-      <w:r>
-        <w:rPr>
-          <w:lang w:val="en-US"/>
-        </w:rPr>
-        <w:t>state (see states below)</w:t>
-      </w:r>
-    </w:p>
-    <w:p>
-      <w:pPr>
-        <w:pStyle w:val="Akapitzlist"/>
-        <w:numPr>
-          <w:ilvl w:val="0"/>
-          <w:numId w:val="10"/>
+          <w:numId w:val="11"/>
+        </w:numPr>
+        <w:rPr>
+          <w:lang w:val="en-US"/>
+        </w:rPr>
+      </w:pPr>
+      <w:r>
+        <w:rPr>
+          <w:lang w:val="en-US"/>
+        </w:rPr>
+        <w:t>wave_id (numeric id)</w:t>
+      </w:r>
+    </w:p>
+    <w:p>
+      <w:pPr>
+        <w:pStyle w:val="Akapitzlist"/>
+        <w:numPr>
+          <w:ilvl w:val="0"/>
+          <w:numId w:val="11"/>
+        </w:numPr>
+        <w:rPr>
+          <w:lang w:val="en-US"/>
+        </w:rPr>
+      </w:pPr>
+      <w:r>
+        <w:rPr>
+          <w:lang w:val="en-US"/>
+        </w:rPr>
+        <w:t>name</w:t>
+      </w:r>
+    </w:p>
+    <w:p>
+      <w:pPr>
+        <w:pStyle w:val="Akapitzlist"/>
+        <w:numPr>
+          <w:ilvl w:val="0"/>
+          <w:numId w:val="11"/>
+        </w:numPr>
+        <w:rPr>
+          <w:lang w:val="en-US"/>
+        </w:rPr>
+      </w:pPr>
+      <w:r>
+        <w:rPr>
+          <w:lang w:val="en-US"/>
+        </w:rPr>
+        <w:t>type (numeric)</w:t>
+      </w:r>
+    </w:p>
+    <w:p>
+      <w:pPr>
+        <w:pStyle w:val="Akapitzlist"/>
+        <w:numPr>
+          <w:ilvl w:val="0"/>
+          <w:numId w:val="11"/>
+        </w:numPr>
+        <w:rPr>
+          <w:lang w:val="en-US"/>
+        </w:rPr>
+      </w:pPr>
+      <w:r>
+        <w:rPr>
+          <w:lang w:val="en-US"/>
+        </w:rPr>
+        <w:t>state (numeric)</w:t>
+      </w:r>
+    </w:p>
+    <w:p>
+      <w:pPr>
+        <w:pStyle w:val="Akapitzlist"/>
+        <w:numPr>
+          <w:ilvl w:val="0"/>
+          <w:numId w:val="11"/>
+        </w:numPr>
+        <w:rPr>
+          <w:lang w:val="en-US"/>
+        </w:rPr>
+      </w:pPr>
+      <w:r>
+        <w:rPr>
+          <w:lang w:val="en-US"/>
+        </w:rPr>
+        <w:t>part_num (numeric)</w:t>
+      </w:r>
+    </w:p>
+    <w:p>
+      <w:pPr>
+        <w:pStyle w:val="Akapitzlist"/>
+        <w:numPr>
+          <w:ilvl w:val="0"/>
+          <w:numId w:val="11"/>
+        </w:numPr>
+        <w:rPr>
+          <w:lang w:val="en-US"/>
+        </w:rPr>
+      </w:pPr>
+      <w:r>
+        <w:rPr>
+          <w:lang w:val="en-US"/>
+        </w:rPr>
+        <w:t>metafile (text, file reference)</w:t>
+      </w:r>
+    </w:p>
+    <w:p>
+      <w:pPr>
+        <w:pStyle w:val="Akapitzlist"/>
+        <w:numPr>
+          <w:ilvl w:val="0"/>
+          <w:numId w:val="11"/>
+        </w:numPr>
+        <w:rPr>
+          <w:lang w:val="en-US"/>
+        </w:rPr>
+      </w:pPr>
+      <w:r>
+        <w:rPr>
+          <w:lang w:val="en-US"/>
+        </w:rPr>
+        <w:t>node (text)</w:t>
+      </w:r>
+    </w:p>
+    <w:p>
+      <w:pPr>
+        <w:pStyle w:val="Akapitzlist"/>
+        <w:numPr>
+          <w:ilvl w:val="0"/>
+          <w:numId w:val="11"/>
         </w:numPr>
         <w:rPr>
           <w:lang w:val="en-US"/>
@@ -987,7 +1962,7 @@
         <w:pStyle w:val="Akapitzlist"/>
         <w:numPr>
           <w:ilvl w:val="0"/>
-          <w:numId w:val="10"/>
+          <w:numId w:val="11"/>
         </w:numPr>
         <w:rPr>
           <w:lang w:val="en-US"/>
@@ -1005,7 +1980,7 @@
         <w:pStyle w:val="Akapitzlist"/>
         <w:numPr>
           <w:ilvl w:val="0"/>
-          <w:numId w:val="10"/>
+          <w:numId w:val="11"/>
         </w:numPr>
         <w:rPr>
           <w:lang w:val="en-US"/>
@@ -1028,7 +2003,7 @@
         <w:rPr>
           <w:lang w:val="en-US"/>
         </w:rPr>
-        <w:t>Wave has states:</w:t>
+        <w:t>Task has types:</w:t>
       </w:r>
     </w:p>
     <w:p>
@@ -1049,7 +2024,7 @@
         <w:rPr>
           <w:lang w:val="en-US"/>
         </w:rPr>
-        <w:t xml:space="preserve"> WAVE_UNPUBLISHED</w:t>
+        <w:t xml:space="preserve"> TASK_UNDEFINED (reserved for broken tasks)</w:t>
       </w:r>
     </w:p>
     <w:p>
@@ -1064,13 +2039,13 @@
           <w:b/>
           <w:lang w:val="en-US"/>
         </w:rPr>
-        <w:t xml:space="preserve">1 </w:t>
-      </w:r>
-      <w:r>
-        <w:rPr>
-          <w:lang w:val="en-US"/>
-        </w:rPr>
-        <w:t>WAVE_AVAILABLE</w:t>
+        <w:t>1</w:t>
+      </w:r>
+      <w:r>
+        <w:rPr>
+          <w:lang w:val="en-US"/>
+        </w:rPr>
+        <w:t xml:space="preserve"> TASK_PART_SOLUTION</w:t>
       </w:r>
     </w:p>
     <w:p>
@@ -1091,7 +2066,7 @@
         <w:rPr>
           <w:lang w:val="en-US"/>
         </w:rPr>
-        <w:t xml:space="preserve"> WAVE_COMPLETE</w:t>
+        <w:t xml:space="preserve"> TASK_AGGREGATE</w:t>
       </w:r>
     </w:p>
     <w:p>
@@ -1106,16 +2081,247 @@
           <w:b/>
           <w:lang w:val="en-US"/>
         </w:rPr>
-        <w:t xml:space="preserve">3 </w:t>
-      </w:r>
-      <w:r>
-        <w:rPr>
-          <w:lang w:val="en-US"/>
-        </w:rPr>
-        <w:t>WAVE_BROKEN</w:t>
-      </w:r>
-      <w:bookmarkStart w:id="0" w:name="_GoBack"/>
-      <w:bookmarkEnd w:id="0"/>
+        <w:t>3</w:t>
+      </w:r>
+      <w:r>
+        <w:rPr>
+          <w:lang w:val="en-US"/>
+        </w:rPr>
+        <w:t xml:space="preserve"> TASK_PART_REDUCE</w:t>
+      </w:r>
+    </w:p>
+    <w:p>
+      <w:pPr>
+        <w:pStyle w:val="Bezodstpw"/>
+        <w:rPr>
+          <w:lang w:val="en-US"/>
+        </w:rPr>
+      </w:pPr>
+      <w:r>
+        <w:rPr>
+          <w:b/>
+          <w:lang w:val="en-US"/>
+        </w:rPr>
+        <w:t>4</w:t>
+      </w:r>
+      <w:r>
+        <w:rPr>
+          <w:lang w:val="en-US"/>
+        </w:rPr>
+        <w:t xml:space="preserve"> TASK_ASSEMBLE_SOLUTION</w:t>
+      </w:r>
+    </w:p>
+    <w:p>
+      <w:pPr>
+        <w:pStyle w:val="Bezodstpw"/>
+        <w:rPr>
+          <w:lang w:val="en-US"/>
+        </w:rPr>
+      </w:pPr>
+    </w:p>
+    <w:p>
+      <w:pPr>
+        <w:pStyle w:val="Bezodstpw"/>
+        <w:rPr>
+          <w:lang w:val="en-US"/>
+        </w:rPr>
+      </w:pPr>
+      <w:r>
+        <w:rPr>
+          <w:lang w:val="en-US"/>
+        </w:rPr>
+        <w:t>Task has states:</w:t>
+      </w:r>
+    </w:p>
+    <w:p>
+      <w:pPr>
+        <w:pStyle w:val="Bezodstpw"/>
+        <w:rPr>
+          <w:lang w:val="en-US"/>
+        </w:rPr>
+      </w:pPr>
+      <w:r>
+        <w:rPr>
+          <w:b/>
+          <w:lang w:val="en-US"/>
+        </w:rPr>
+        <w:lastRenderedPageBreak/>
+        <w:t>0</w:t>
+      </w:r>
+      <w:r>
+        <w:rPr>
+          <w:lang w:val="en-US"/>
+        </w:rPr>
+        <w:t xml:space="preserve"> TASK_NOT_READY</w:t>
+      </w:r>
+    </w:p>
+    <w:p>
+      <w:pPr>
+        <w:pStyle w:val="Bezodstpw"/>
+        <w:rPr>
+          <w:lang w:val="en-US"/>
+        </w:rPr>
+      </w:pPr>
+      <w:r>
+        <w:rPr>
+          <w:b/>
+          <w:lang w:val="en-US"/>
+        </w:rPr>
+        <w:t>1</w:t>
+      </w:r>
+      <w:r>
+        <w:rPr>
+          <w:lang w:val="en-US"/>
+        </w:rPr>
+        <w:t xml:space="preserve"> TASK_READY</w:t>
+      </w:r>
+    </w:p>
+    <w:p>
+      <w:pPr>
+        <w:pStyle w:val="Bezodstpw"/>
+        <w:rPr>
+          <w:lang w:val="en-US"/>
+        </w:rPr>
+      </w:pPr>
+      <w:r>
+        <w:rPr>
+          <w:b/>
+          <w:lang w:val="en-US"/>
+        </w:rPr>
+        <w:t>2</w:t>
+      </w:r>
+      <w:r>
+        <w:rPr>
+          <w:lang w:val="en-US"/>
+        </w:rPr>
+        <w:t xml:space="preserve"> TASK_SENT</w:t>
+      </w:r>
+    </w:p>
+    <w:p>
+      <w:pPr>
+        <w:pStyle w:val="Bezodstpw"/>
+        <w:rPr>
+          <w:lang w:val="en-US"/>
+        </w:rPr>
+      </w:pPr>
+      <w:r>
+        <w:rPr>
+          <w:b/>
+          <w:lang w:val="en-US"/>
+        </w:rPr>
+        <w:t>3</w:t>
+      </w:r>
+      <w:r>
+        <w:rPr>
+          <w:lang w:val="en-US"/>
+        </w:rPr>
+        <w:t xml:space="preserve"> TASK_RECEIVED</w:t>
+      </w:r>
+    </w:p>
+    <w:p>
+      <w:pPr>
+        <w:pStyle w:val="Bezodstpw"/>
+        <w:rPr>
+          <w:lang w:val="en-US"/>
+        </w:rPr>
+      </w:pPr>
+      <w:r>
+        <w:rPr>
+          <w:b/>
+          <w:lang w:val="en-US"/>
+        </w:rPr>
+        <w:t>4</w:t>
+      </w:r>
+      <w:r>
+        <w:rPr>
+          <w:lang w:val="en-US"/>
+        </w:rPr>
+        <w:t xml:space="preserve"> TASK_PROVISIONED</w:t>
+      </w:r>
+    </w:p>
+    <w:p>
+      <w:pPr>
+        <w:pStyle w:val="Bezodstpw"/>
+        <w:rPr>
+          <w:lang w:val="en-US"/>
+        </w:rPr>
+      </w:pPr>
+      <w:r>
+        <w:rPr>
+          <w:b/>
+          <w:lang w:val="en-US"/>
+        </w:rPr>
+        <w:t>5</w:t>
+      </w:r>
+      <w:r>
+        <w:rPr>
+          <w:lang w:val="en-US"/>
+        </w:rPr>
+        <w:t xml:space="preserve"> TASK_STARTED</w:t>
+      </w:r>
+    </w:p>
+    <w:p>
+      <w:pPr>
+        <w:pStyle w:val="Bezodstpw"/>
+        <w:rPr>
+          <w:lang w:val="en-US"/>
+        </w:rPr>
+      </w:pPr>
+      <w:r>
+        <w:rPr>
+          <w:b/>
+          <w:lang w:val="en-US"/>
+        </w:rPr>
+        <w:t>6</w:t>
+      </w:r>
+      <w:r>
+        <w:rPr>
+          <w:lang w:val="en-US"/>
+        </w:rPr>
+        <w:t xml:space="preserve"> TASK_PROCESSED</w:t>
+      </w:r>
+    </w:p>
+    <w:p>
+      <w:pPr>
+        <w:pStyle w:val="Bezodstpw"/>
+        <w:rPr>
+          <w:lang w:val="en-US"/>
+        </w:rPr>
+      </w:pPr>
+      <w:r>
+        <w:rPr>
+          <w:b/>
+          <w:lang w:val="en-US"/>
+        </w:rPr>
+        <w:t>7</w:t>
+      </w:r>
+      <w:r>
+        <w:rPr>
+          <w:lang w:val="en-US"/>
+        </w:rPr>
+        <w:t xml:space="preserve"> TASK_COMPLETE</w:t>
+      </w:r>
+    </w:p>
+    <w:p>
+      <w:pPr>
+        <w:pStyle w:val="Bezodstpw"/>
+        <w:rPr>
+          <w:lang w:val="en-US"/>
+        </w:rPr>
+      </w:pPr>
+      <w:r>
+        <w:rPr>
+          <w:b/>
+          <w:lang w:val="en-US"/>
+        </w:rPr>
+        <w:t>9</w:t>
+      </w:r>
+      <w:r>
+        <w:rPr>
+          <w:lang w:val="en-US"/>
+        </w:rPr>
+        <w:t xml:space="preserve"> TASK_BROKEN</w:t>
+      </w:r>
     </w:p>
     <w:p>
       <w:pPr>
@@ -1162,37 +2368,14 @@
         <w:rPr>
           <w:lang w:val="en-US"/>
         </w:rPr>
-        <w:t xml:space="preserve"> for now is that a </w:t>
-      </w:r>
-      <w:proofErr w:type="spellStart"/>
-      <w:r>
-        <w:rPr>
-          <w:lang w:val="en-US"/>
-        </w:rPr>
-        <w:t>precomposed</w:t>
-      </w:r>
-      <w:proofErr w:type="spellEnd"/>
-      <w:r>
-        <w:rPr>
-          <w:lang w:val="en-US"/>
-        </w:rPr>
-        <w:t xml:space="preserve"> matrix in MTX format will be preloaded into a splitting system, which will reside on a server. This is reasonable since matrix splitting is considered to be an </w:t>
-      </w:r>
-      <w:proofErr w:type="spellStart"/>
+        <w:t xml:space="preserve"> for now is that a precomposed matrix in MTX format will be preloaded into a splitting system, which will reside on a server. This is reasonable since matrix splitting is considered to be an </w:t>
+      </w:r>
       <w:r>
         <w:rPr>
           <w:u w:val="single"/>
           <w:lang w:val="en-US"/>
         </w:rPr>
-        <w:t>unparallelizable</w:t>
-      </w:r>
-      <w:proofErr w:type="spellEnd"/>
-      <w:r>
-        <w:rPr>
-          <w:u w:val="single"/>
-          <w:lang w:val="en-US"/>
-        </w:rPr>
-        <w:t xml:space="preserve"> task.</w:t>
+        <w:t>unparallelizable task.</w:t>
       </w:r>
     </w:p>
     <w:p>
@@ -1219,21 +2402,8 @@
         <w:jc w:val="both"/>
       </w:pPr>
       <w:r>
-        <w:t xml:space="preserve">MTX file handle </w:t>
-      </w:r>
-      <w:proofErr w:type="spellStart"/>
-      <w:r>
-        <w:t>is</w:t>
-      </w:r>
-      <w:proofErr w:type="spellEnd"/>
-      <w:r>
-        <w:t xml:space="preserve"> </w:t>
-      </w:r>
-      <w:proofErr w:type="spellStart"/>
-      <w:r>
-        <w:t>opened</w:t>
-      </w:r>
-      <w:proofErr w:type="spellEnd"/>
+        <w:t>MTX file handle is opened</w:t>
+      </w:r>
     </w:p>
     <w:p>
       <w:pPr>
@@ -1244,35 +2414,9 @@
         </w:numPr>
         <w:jc w:val="both"/>
       </w:pPr>
-      <w:proofErr w:type="spellStart"/>
-      <w:r>
-        <w:t>Matrix</w:t>
-      </w:r>
-      <w:proofErr w:type="spellEnd"/>
-      <w:r>
-        <w:t xml:space="preserve"> </w:t>
-      </w:r>
-      <w:proofErr w:type="spellStart"/>
-      <w:r>
-        <w:t>dimensions</w:t>
-      </w:r>
-      <w:proofErr w:type="spellEnd"/>
-      <w:r>
-        <w:t xml:space="preserve"> </w:t>
-      </w:r>
-      <w:proofErr w:type="spellStart"/>
-      <w:r>
-        <w:t>are</w:t>
-      </w:r>
-      <w:proofErr w:type="spellEnd"/>
-      <w:r>
-        <w:t xml:space="preserve"> </w:t>
-      </w:r>
-      <w:proofErr w:type="spellStart"/>
-      <w:r>
-        <w:t>read</w:t>
-      </w:r>
-      <w:proofErr w:type="spellEnd"/>
+      <w:r>
+        <w:t>Matrix dimensions are read</w:t>
+      </w:r>
     </w:p>
     <w:p>
       <w:pPr>
@@ -1379,21 +2523,8 @@
         <w:jc w:val="both"/>
       </w:pPr>
       <w:r>
-        <w:t xml:space="preserve">MTX file handle </w:t>
-      </w:r>
-      <w:proofErr w:type="spellStart"/>
-      <w:r>
-        <w:t>is</w:t>
-      </w:r>
-      <w:proofErr w:type="spellEnd"/>
-      <w:r>
-        <w:t xml:space="preserve"> </w:t>
-      </w:r>
-      <w:proofErr w:type="spellStart"/>
-      <w:r>
-        <w:t>closed</w:t>
-      </w:r>
-      <w:proofErr w:type="spellEnd"/>
+        <w:t>MTX file handle is closed</w:t>
+      </w:r>
     </w:p>
     <w:p>
       <w:pPr>
@@ -1405,29 +2536,8 @@
         <w:jc w:val="both"/>
       </w:pPr>
       <w:r>
-        <w:t xml:space="preserve">Part file </w:t>
-      </w:r>
-      <w:proofErr w:type="spellStart"/>
-      <w:r>
-        <w:t>handles</w:t>
-      </w:r>
-      <w:proofErr w:type="spellEnd"/>
-      <w:r>
-        <w:t xml:space="preserve"> </w:t>
-      </w:r>
-      <w:proofErr w:type="spellStart"/>
-      <w:r>
-        <w:t>are</w:t>
-      </w:r>
-      <w:proofErr w:type="spellEnd"/>
-      <w:r>
-        <w:t xml:space="preserve"> </w:t>
-      </w:r>
-      <w:proofErr w:type="spellStart"/>
-      <w:r>
-        <w:t>closed</w:t>
-      </w:r>
-      <w:proofErr w:type="spellEnd"/>
+        <w:t>Part file handles are closed</w:t>
+      </w:r>
     </w:p>
     <w:p>
       <w:pPr>
@@ -1445,29 +2555,8 @@
         <w:t>FUTURE</w:t>
       </w:r>
       <w:r>
-        <w:t xml:space="preserve"> </w:t>
-      </w:r>
-      <w:proofErr w:type="spellStart"/>
-      <w:r>
-        <w:t>Files</w:t>
-      </w:r>
-      <w:proofErr w:type="spellEnd"/>
-      <w:r>
-        <w:t xml:space="preserve"> </w:t>
-      </w:r>
-      <w:proofErr w:type="spellStart"/>
-      <w:r>
-        <w:t>are</w:t>
-      </w:r>
-      <w:proofErr w:type="spellEnd"/>
-      <w:r>
-        <w:t xml:space="preserve"> </w:t>
-      </w:r>
-      <w:proofErr w:type="spellStart"/>
-      <w:r>
-        <w:t>encrypted</w:t>
-      </w:r>
-      <w:proofErr w:type="spellEnd"/>
+        <w:t xml:space="preserve"> Files are encrypted</w:t>
+      </w:r>
     </w:p>
     <w:p>
       <w:pPr>
@@ -1478,27 +2567,9 @@
         </w:numPr>
         <w:jc w:val="both"/>
       </w:pPr>
-      <w:proofErr w:type="spellStart"/>
-      <w:r>
-        <w:t>Files</w:t>
-      </w:r>
-      <w:proofErr w:type="spellEnd"/>
-      <w:r>
-        <w:t xml:space="preserve"> </w:t>
-      </w:r>
-      <w:proofErr w:type="spellStart"/>
-      <w:r>
-        <w:t>are</w:t>
-      </w:r>
-      <w:proofErr w:type="spellEnd"/>
-      <w:r>
-        <w:t xml:space="preserve"> </w:t>
-      </w:r>
-      <w:proofErr w:type="spellStart"/>
-      <w:r>
-        <w:t>compressed</w:t>
-      </w:r>
-      <w:proofErr w:type="spellEnd"/>
+      <w:r>
+        <w:t>Files are compressed</w:t>
+      </w:r>
     </w:p>
     <w:p>
       <w:pPr>
@@ -1547,19 +2618,9 @@
         </w:numPr>
         <w:jc w:val="both"/>
       </w:pPr>
-      <w:proofErr w:type="spellStart"/>
-      <w:r>
-        <w:t>Splitter</w:t>
-      </w:r>
-      <w:proofErr w:type="spellEnd"/>
-      <w:r>
-        <w:t xml:space="preserve"> </w:t>
-      </w:r>
-      <w:proofErr w:type="spellStart"/>
-      <w:r>
-        <w:t>exits</w:t>
-      </w:r>
-      <w:proofErr w:type="spellEnd"/>
+      <w:r>
+        <w:t>Splitter exits</w:t>
+      </w:r>
     </w:p>
     <w:p>
       <w:pPr>
@@ -1582,6 +2643,92 @@
 <file path=word/numbering.xml><?xml version="1.0" encoding="utf-8"?>
 <w:numbering xmlns:wpc="http://schemas.microsoft.com/office/word/2010/wordprocessingCanvas" xmlns:mc="http://schemas.openxmlformats.org/markup-compatibility/2006" xmlns:o="urn:schemas-microsoft-com:office:office" xmlns:r="http://schemas.openxmlformats.org/officeDocument/2006/relationships" xmlns:m="http://schemas.openxmlformats.org/officeDocument/2006/math" xmlns:v="urn:schemas-microsoft-com:vml" xmlns:wp14="http://schemas.microsoft.com/office/word/2010/wordprocessingDrawing" xmlns:wp="http://schemas.openxmlformats.org/drawingml/2006/wordprocessingDrawing" xmlns:w10="urn:schemas-microsoft-com:office:word" xmlns:w="http://schemas.openxmlformats.org/wordprocessingml/2006/main" xmlns:w14="http://schemas.microsoft.com/office/word/2010/wordml" xmlns:wpg="http://schemas.microsoft.com/office/word/2010/wordprocessingGroup" xmlns:wpi="http://schemas.microsoft.com/office/word/2010/wordprocessingInk" xmlns:wne="http://schemas.microsoft.com/office/word/2006/wordml" xmlns:wps="http://schemas.microsoft.com/office/word/2010/wordprocessingShape" mc:Ignorable="w14 wp14">
   <w:abstractNum w:abstractNumId="0">
+    <w:nsid w:val="060937B6"/>
+    <w:multiLevelType w:val="hybridMultilevel"/>
+    <w:tmpl w:val="E97239FC"/>
+    <w:lvl w:ilvl="0" w:tplc="0415000F">
+      <w:start w:val="1"/>
+      <w:numFmt w:val="decimal"/>
+      <w:lvlText w:val="%1."/>
+      <w:lvlJc w:val="left"/>
+      <w:pPr>
+        <w:ind w:left="720" w:hanging="360"/>
+      </w:pPr>
+    </w:lvl>
+    <w:lvl w:ilvl="1" w:tplc="04150019" w:tentative="1">
+      <w:start w:val="1"/>
+      <w:numFmt w:val="lowerLetter"/>
+      <w:lvlText w:val="%2."/>
+      <w:lvlJc w:val="left"/>
+      <w:pPr>
+        <w:ind w:left="1440" w:hanging="360"/>
+      </w:pPr>
+    </w:lvl>
+    <w:lvl w:ilvl="2" w:tplc="0415001B" w:tentative="1">
+      <w:start w:val="1"/>
+      <w:numFmt w:val="lowerRoman"/>
+      <w:lvlText w:val="%3."/>
+      <w:lvlJc w:val="right"/>
+      <w:pPr>
+        <w:ind w:left="2160" w:hanging="180"/>
+      </w:pPr>
+    </w:lvl>
+    <w:lvl w:ilvl="3" w:tplc="0415000F" w:tentative="1">
+      <w:start w:val="1"/>
+      <w:numFmt w:val="decimal"/>
+      <w:lvlText w:val="%4."/>
+      <w:lvlJc w:val="left"/>
+      <w:pPr>
+        <w:ind w:left="2880" w:hanging="360"/>
+      </w:pPr>
+    </w:lvl>
+    <w:lvl w:ilvl="4" w:tplc="04150019" w:tentative="1">
+      <w:start w:val="1"/>
+      <w:numFmt w:val="lowerLetter"/>
+      <w:lvlText w:val="%5."/>
+      <w:lvlJc w:val="left"/>
+      <w:pPr>
+        <w:ind w:left="3600" w:hanging="360"/>
+      </w:pPr>
+    </w:lvl>
+    <w:lvl w:ilvl="5" w:tplc="0415001B" w:tentative="1">
+      <w:start w:val="1"/>
+      <w:numFmt w:val="lowerRoman"/>
+      <w:lvlText w:val="%6."/>
+      <w:lvlJc w:val="right"/>
+      <w:pPr>
+        <w:ind w:left="4320" w:hanging="180"/>
+      </w:pPr>
+    </w:lvl>
+    <w:lvl w:ilvl="6" w:tplc="0415000F" w:tentative="1">
+      <w:start w:val="1"/>
+      <w:numFmt w:val="decimal"/>
+      <w:lvlText w:val="%7."/>
+      <w:lvlJc w:val="left"/>
+      <w:pPr>
+        <w:ind w:left="5040" w:hanging="360"/>
+      </w:pPr>
+    </w:lvl>
+    <w:lvl w:ilvl="7" w:tplc="04150019" w:tentative="1">
+      <w:start w:val="1"/>
+      <w:numFmt w:val="lowerLetter"/>
+      <w:lvlText w:val="%8."/>
+      <w:lvlJc w:val="left"/>
+      <w:pPr>
+        <w:ind w:left="5760" w:hanging="360"/>
+      </w:pPr>
+    </w:lvl>
+    <w:lvl w:ilvl="8" w:tplc="0415001B" w:tentative="1">
+      <w:start w:val="1"/>
+      <w:numFmt w:val="lowerRoman"/>
+      <w:lvlText w:val="%9."/>
+      <w:lvlJc w:val="right"/>
+      <w:pPr>
+        <w:ind w:left="6480" w:hanging="180"/>
+      </w:pPr>
+    </w:lvl>
+  </w:abstractNum>
+  <w:abstractNum w:abstractNumId="1">
     <w:nsid w:val="0DB20B53"/>
     <w:multiLevelType w:val="multilevel"/>
     <w:tmpl w:val="0415001F"/>
@@ -1667,7 +2814,7 @@
       </w:pPr>
     </w:lvl>
   </w:abstractNum>
-  <w:abstractNum w:abstractNumId="1">
+  <w:abstractNum w:abstractNumId="2">
     <w:nsid w:val="12242AE4"/>
     <w:multiLevelType w:val="multilevel"/>
     <w:tmpl w:val="16DC5ACC"/>
@@ -1753,7 +2900,7 @@
       </w:pPr>
     </w:lvl>
   </w:abstractNum>
-  <w:abstractNum w:abstractNumId="2">
+  <w:abstractNum w:abstractNumId="3">
     <w:nsid w:val="235C4AB6"/>
     <w:multiLevelType w:val="hybridMultilevel"/>
     <w:tmpl w:val="B878450C"/>
@@ -1842,7 +2989,7 @@
       </w:pPr>
     </w:lvl>
   </w:abstractNum>
-  <w:abstractNum w:abstractNumId="3">
+  <w:abstractNum w:abstractNumId="4">
     <w:nsid w:val="2B8B22DE"/>
     <w:multiLevelType w:val="multilevel"/>
     <w:tmpl w:val="0415001F"/>
@@ -1928,7 +3075,7 @@
       </w:pPr>
     </w:lvl>
   </w:abstractNum>
-  <w:abstractNum w:abstractNumId="4">
+  <w:abstractNum w:abstractNumId="5">
     <w:nsid w:val="3C750616"/>
     <w:multiLevelType w:val="multilevel"/>
     <w:tmpl w:val="0415001F"/>
@@ -2014,7 +3161,7 @@
       </w:pPr>
     </w:lvl>
   </w:abstractNum>
-  <w:abstractNum w:abstractNumId="5">
+  <w:abstractNum w:abstractNumId="6">
     <w:nsid w:val="3D9E19AA"/>
     <w:multiLevelType w:val="hybridMultilevel"/>
     <w:tmpl w:val="A1D4CD02"/>
@@ -2101,7 +3248,120 @@
       </w:pPr>
     </w:lvl>
   </w:abstractNum>
-  <w:abstractNum w:abstractNumId="6">
+  <w:abstractNum w:abstractNumId="7">
+    <w:nsid w:val="3DAD5EAF"/>
+    <w:multiLevelType w:val="hybridMultilevel"/>
+    <w:tmpl w:val="80B086EA"/>
+    <w:lvl w:ilvl="0" w:tplc="A05EB59A">
+      <w:start w:val="1"/>
+      <w:numFmt w:val="bullet"/>
+      <w:lvlText w:val="-"/>
+      <w:lvlJc w:val="left"/>
+      <w:pPr>
+        <w:ind w:left="720" w:hanging="360"/>
+      </w:pPr>
+      <w:rPr>
+        <w:rFonts w:ascii="Calibri" w:eastAsiaTheme="minorHAnsi" w:hAnsi="Calibri" w:cstheme="minorBidi" w:hint="default"/>
+      </w:rPr>
+    </w:lvl>
+    <w:lvl w:ilvl="1" w:tplc="04150003" w:tentative="1">
+      <w:start w:val="1"/>
+      <w:numFmt w:val="bullet"/>
+      <w:lvlText w:val="o"/>
+      <w:lvlJc w:val="left"/>
+      <w:pPr>
+        <w:ind w:left="1440" w:hanging="360"/>
+      </w:pPr>
+      <w:rPr>
+        <w:rFonts w:ascii="Courier New" w:hAnsi="Courier New" w:cs="Courier New" w:hint="default"/>
+      </w:rPr>
+    </w:lvl>
+    <w:lvl w:ilvl="2" w:tplc="04150005" w:tentative="1">
+      <w:start w:val="1"/>
+      <w:numFmt w:val="bullet"/>
+      <w:lvlText w:val=""/>
+      <w:lvlJc w:val="left"/>
+      <w:pPr>
+        <w:ind w:left="2160" w:hanging="360"/>
+      </w:pPr>
+      <w:rPr>
+        <w:rFonts w:ascii="Wingdings" w:hAnsi="Wingdings" w:hint="default"/>
+      </w:rPr>
+    </w:lvl>
+    <w:lvl w:ilvl="3" w:tplc="04150001" w:tentative="1">
+      <w:start w:val="1"/>
+      <w:numFmt w:val="bullet"/>
+      <w:lvlText w:val=""/>
+      <w:lvlJc w:val="left"/>
+      <w:pPr>
+        <w:ind w:left="2880" w:hanging="360"/>
+      </w:pPr>
+      <w:rPr>
+        <w:rFonts w:ascii="Symbol" w:hAnsi="Symbol" w:hint="default"/>
+      </w:rPr>
+    </w:lvl>
+    <w:lvl w:ilvl="4" w:tplc="04150003" w:tentative="1">
+      <w:start w:val="1"/>
+      <w:numFmt w:val="bullet"/>
+      <w:lvlText w:val="o"/>
+      <w:lvlJc w:val="left"/>
+      <w:pPr>
+        <w:ind w:left="3600" w:hanging="360"/>
+      </w:pPr>
+      <w:rPr>
+        <w:rFonts w:ascii="Courier New" w:hAnsi="Courier New" w:cs="Courier New" w:hint="default"/>
+      </w:rPr>
+    </w:lvl>
+    <w:lvl w:ilvl="5" w:tplc="04150005" w:tentative="1">
+      <w:start w:val="1"/>
+      <w:numFmt w:val="bullet"/>
+      <w:lvlText w:val=""/>
+      <w:lvlJc w:val="left"/>
+      <w:pPr>
+        <w:ind w:left="4320" w:hanging="360"/>
+      </w:pPr>
+      <w:rPr>
+        <w:rFonts w:ascii="Wingdings" w:hAnsi="Wingdings" w:hint="default"/>
+      </w:rPr>
+    </w:lvl>
+    <w:lvl w:ilvl="6" w:tplc="04150001" w:tentative="1">
+      <w:start w:val="1"/>
+      <w:numFmt w:val="bullet"/>
+      <w:lvlText w:val=""/>
+      <w:lvlJc w:val="left"/>
+      <w:pPr>
+        <w:ind w:left="5040" w:hanging="360"/>
+      </w:pPr>
+      <w:rPr>
+        <w:rFonts w:ascii="Symbol" w:hAnsi="Symbol" w:hint="default"/>
+      </w:rPr>
+    </w:lvl>
+    <w:lvl w:ilvl="7" w:tplc="04150003" w:tentative="1">
+      <w:start w:val="1"/>
+      <w:numFmt w:val="bullet"/>
+      <w:lvlText w:val="o"/>
+      <w:lvlJc w:val="left"/>
+      <w:pPr>
+        <w:ind w:left="5760" w:hanging="360"/>
+      </w:pPr>
+      <w:rPr>
+        <w:rFonts w:ascii="Courier New" w:hAnsi="Courier New" w:cs="Courier New" w:hint="default"/>
+      </w:rPr>
+    </w:lvl>
+    <w:lvl w:ilvl="8" w:tplc="04150005" w:tentative="1">
+      <w:start w:val="1"/>
+      <w:numFmt w:val="bullet"/>
+      <w:lvlText w:val=""/>
+      <w:lvlJc w:val="left"/>
+      <w:pPr>
+        <w:ind w:left="6480" w:hanging="360"/>
+      </w:pPr>
+      <w:rPr>
+        <w:rFonts w:ascii="Wingdings" w:hAnsi="Wingdings" w:hint="default"/>
+      </w:rPr>
+    </w:lvl>
+  </w:abstractNum>
+  <w:abstractNum w:abstractNumId="8">
     <w:nsid w:val="401F33F9"/>
     <w:multiLevelType w:val="hybridMultilevel"/>
     <w:tmpl w:val="315CDB80"/>
@@ -2187,7 +3447,7 @@
       </w:pPr>
     </w:lvl>
   </w:abstractNum>
-  <w:abstractNum w:abstractNumId="7">
+  <w:abstractNum w:abstractNumId="9">
     <w:nsid w:val="5F0A4CB7"/>
     <w:multiLevelType w:val="hybridMultilevel"/>
     <w:tmpl w:val="DC042308"/>
@@ -2276,7 +3536,7 @@
       </w:pPr>
     </w:lvl>
   </w:abstractNum>
-  <w:abstractNum w:abstractNumId="8">
+  <w:abstractNum w:abstractNumId="10">
     <w:nsid w:val="615F4A45"/>
     <w:multiLevelType w:val="multilevel"/>
     <w:tmpl w:val="12629596"/>
@@ -2363,7 +3623,7 @@
       </w:pPr>
     </w:lvl>
   </w:abstractNum>
-  <w:abstractNum w:abstractNumId="9">
+  <w:abstractNum w:abstractNumId="11">
     <w:nsid w:val="66DF365C"/>
     <w:multiLevelType w:val="hybridMultilevel"/>
     <w:tmpl w:val="DBDE5EA2"/>
@@ -2453,34 +3713,40 @@
     </w:lvl>
   </w:abstractNum>
   <w:num w:numId="1">
+    <w:abstractNumId w:val="8"/>
+  </w:num>
+  <w:num w:numId="2">
+    <w:abstractNumId w:val="9"/>
+  </w:num>
+  <w:num w:numId="3">
+    <w:abstractNumId w:val="3"/>
+  </w:num>
+  <w:num w:numId="4">
     <w:abstractNumId w:val="6"/>
   </w:num>
-  <w:num w:numId="2">
-    <w:abstractNumId w:val="7"/>
+  <w:num w:numId="5">
+    <w:abstractNumId w:val="10"/>
   </w:num>
-  <w:num w:numId="3">
+  <w:num w:numId="6">
     <w:abstractNumId w:val="2"/>
   </w:num>
-  <w:num w:numId="4">
+  <w:num w:numId="7">
     <w:abstractNumId w:val="5"/>
   </w:num>
-  <w:num w:numId="5">
-    <w:abstractNumId w:val="8"/>
-  </w:num>
-  <w:num w:numId="6">
+  <w:num w:numId="8">
     <w:abstractNumId w:val="1"/>
   </w:num>
-  <w:num w:numId="7">
+  <w:num w:numId="9">
     <w:abstractNumId w:val="4"/>
   </w:num>
-  <w:num w:numId="8">
+  <w:num w:numId="10">
+    <w:abstractNumId w:val="11"/>
+  </w:num>
+  <w:num w:numId="11">
     <w:abstractNumId w:val="0"/>
   </w:num>
-  <w:num w:numId="9">
-    <w:abstractNumId w:val="3"/>
-  </w:num>
-  <w:num w:numId="10">
-    <w:abstractNumId w:val="9"/>
+  <w:num w:numId="12">
+    <w:abstractNumId w:val="7"/>
   </w:num>
 </w:numbering>
 </file>
@@ -3517,7 +4783,7 @@
 </file>
 
 <file path=customXml/itemProps1.xml><?xml version="1.0" encoding="utf-8"?>
-<ds:datastoreItem xmlns:ds="http://schemas.openxmlformats.org/officeDocument/2006/customXml" ds:itemID="{F18016CC-9638-4214-9BE0-424D4C83344F}">
+<ds:datastoreItem xmlns:ds="http://schemas.openxmlformats.org/officeDocument/2006/customXml" ds:itemID="{B0D0C125-AE6D-4478-A229-37B2B103CAAE}">
   <ds:schemaRefs>
     <ds:schemaRef ds:uri="http://schemas.openxmlformats.org/officeDocument/2006/bibliography"/>
   </ds:schemaRefs>

</xml_diff>

<commit_message>
Currently known server triggers complete
</commit_message>
<xml_diff>
--- a/theory/elements.docx
+++ b/theory/elements.docx
@@ -246,7 +246,35 @@
         <w:rPr>
           <w:lang w:val="en-US"/>
         </w:rPr>
-        <w:t>(solution_name, authentication_key)</w:t>
+        <w:t>(</w:t>
+      </w:r>
+      <w:proofErr w:type="spellStart"/>
+      <w:r>
+        <w:rPr>
+          <w:lang w:val="en-US"/>
+        </w:rPr>
+        <w:t>solution_name</w:t>
+      </w:r>
+      <w:proofErr w:type="spellEnd"/>
+      <w:r>
+        <w:rPr>
+          <w:lang w:val="en-US"/>
+        </w:rPr>
+        <w:t xml:space="preserve">, </w:t>
+      </w:r>
+      <w:proofErr w:type="spellStart"/>
+      <w:r>
+        <w:rPr>
+          <w:lang w:val="en-US"/>
+        </w:rPr>
+        <w:t>authentication_key</w:t>
+      </w:r>
+      <w:proofErr w:type="spellEnd"/>
+      <w:r>
+        <w:rPr>
+          <w:lang w:val="en-US"/>
+        </w:rPr>
+        <w:t>)</w:t>
       </w:r>
     </w:p>
     <w:p>
@@ -273,7 +301,21 @@
         <w:rPr>
           <w:lang w:val="en-US"/>
         </w:rPr>
-        <w:t>heck credentials and if they match, create a solution with the name of solution_name in default state of SOLUTION_UNPUBLISHED. It will return:</w:t>
+        <w:t xml:space="preserve">heck credentials and if they match, create a solution with the name of </w:t>
+      </w:r>
+      <w:proofErr w:type="spellStart"/>
+      <w:r>
+        <w:rPr>
+          <w:lang w:val="en-US"/>
+        </w:rPr>
+        <w:t>solution_name</w:t>
+      </w:r>
+      <w:proofErr w:type="spellEnd"/>
+      <w:r>
+        <w:rPr>
+          <w:lang w:val="en-US"/>
+        </w:rPr>
+        <w:t xml:space="preserve"> in default state of SOLUTION_UNPUBLISHED. It will return:</w:t>
       </w:r>
     </w:p>
     <w:p>
@@ -372,7 +414,35 @@
         <w:rPr>
           <w:lang w:val="en-US"/>
         </w:rPr>
-        <w:t>(solution_id, authentication_key)</w:t>
+        <w:t>(</w:t>
+      </w:r>
+      <w:proofErr w:type="spellStart"/>
+      <w:r>
+        <w:rPr>
+          <w:lang w:val="en-US"/>
+        </w:rPr>
+        <w:t>solution_id</w:t>
+      </w:r>
+      <w:proofErr w:type="spellEnd"/>
+      <w:r>
+        <w:rPr>
+          <w:lang w:val="en-US"/>
+        </w:rPr>
+        <w:t xml:space="preserve">, </w:t>
+      </w:r>
+      <w:proofErr w:type="spellStart"/>
+      <w:r>
+        <w:rPr>
+          <w:lang w:val="en-US"/>
+        </w:rPr>
+        <w:t>authentication_key</w:t>
+      </w:r>
+      <w:proofErr w:type="spellEnd"/>
+      <w:r>
+        <w:rPr>
+          <w:lang w:val="en-US"/>
+        </w:rPr>
+        <w:t>)</w:t>
       </w:r>
     </w:p>
     <w:p>
@@ -485,13 +555,55 @@
         <w:rPr>
           <w:lang w:val="en-US"/>
         </w:rPr>
-        <w:t xml:space="preserve">(wave_id, </w:t>
-      </w:r>
-      <w:r>
-        <w:rPr>
-          <w:lang w:val="en-US"/>
-        </w:rPr>
-        <w:t>name, type, part_num, authentication_key)</w:t>
+        <w:t>(</w:t>
+      </w:r>
+      <w:proofErr w:type="spellStart"/>
+      <w:r>
+        <w:rPr>
+          <w:lang w:val="en-US"/>
+        </w:rPr>
+        <w:t>wave_id</w:t>
+      </w:r>
+      <w:proofErr w:type="spellEnd"/>
+      <w:r>
+        <w:rPr>
+          <w:lang w:val="en-US"/>
+        </w:rPr>
+        <w:t xml:space="preserve">, </w:t>
+      </w:r>
+      <w:r>
+        <w:rPr>
+          <w:lang w:val="en-US"/>
+        </w:rPr>
+        <w:t xml:space="preserve">name, type, </w:t>
+      </w:r>
+      <w:proofErr w:type="spellStart"/>
+      <w:r>
+        <w:rPr>
+          <w:lang w:val="en-US"/>
+        </w:rPr>
+        <w:t>part_num</w:t>
+      </w:r>
+      <w:proofErr w:type="spellEnd"/>
+      <w:r>
+        <w:rPr>
+          <w:lang w:val="en-US"/>
+        </w:rPr>
+        <w:t xml:space="preserve">, </w:t>
+      </w:r>
+      <w:proofErr w:type="spellStart"/>
+      <w:r>
+        <w:rPr>
+          <w:lang w:val="en-US"/>
+        </w:rPr>
+        <w:t>authentication_key</w:t>
+      </w:r>
+      <w:proofErr w:type="spellEnd"/>
+      <w:r>
+        <w:rPr>
+          <w:lang w:val="en-US"/>
+        </w:rPr>
+        <w:t>)</w:t>
       </w:r>
     </w:p>
     <w:p>
@@ -518,7 +630,21 @@
         <w:rPr>
           <w:lang w:val="en-US"/>
         </w:rPr>
-        <w:t>. For the appropriate wave, task_num will be increased. Server will return:</w:t>
+        <w:t xml:space="preserve">. For the appropriate wave, </w:t>
+      </w:r>
+      <w:proofErr w:type="spellStart"/>
+      <w:r>
+        <w:rPr>
+          <w:lang w:val="en-US"/>
+        </w:rPr>
+        <w:t>task_num</w:t>
+      </w:r>
+      <w:proofErr w:type="spellEnd"/>
+      <w:r>
+        <w:rPr>
+          <w:lang w:val="en-US"/>
+        </w:rPr>
+        <w:t xml:space="preserve"> will be increased. Server will return:</w:t>
       </w:r>
     </w:p>
     <w:p>
@@ -598,7 +724,35 @@
         <w:rPr>
           <w:lang w:val="en-US"/>
         </w:rPr>
-        <w:t>(solution_id, authentication_key)</w:t>
+        <w:t>(</w:t>
+      </w:r>
+      <w:proofErr w:type="spellStart"/>
+      <w:r>
+        <w:rPr>
+          <w:lang w:val="en-US"/>
+        </w:rPr>
+        <w:t>solution_id</w:t>
+      </w:r>
+      <w:proofErr w:type="spellEnd"/>
+      <w:r>
+        <w:rPr>
+          <w:lang w:val="en-US"/>
+        </w:rPr>
+        <w:t xml:space="preserve">, </w:t>
+      </w:r>
+      <w:proofErr w:type="spellStart"/>
+      <w:r>
+        <w:rPr>
+          <w:lang w:val="en-US"/>
+        </w:rPr>
+        <w:t>authentication_key</w:t>
+      </w:r>
+      <w:proofErr w:type="spellEnd"/>
+      <w:r>
+        <w:rPr>
+          <w:lang w:val="en-US"/>
+        </w:rPr>
+        <w:t>)</w:t>
       </w:r>
     </w:p>
     <w:p>
@@ -693,7 +847,35 @@
         <w:rPr>
           <w:lang w:val="en-US"/>
         </w:rPr>
-        <w:t>(wave_id, authentication_key)</w:t>
+        <w:t>(</w:t>
+      </w:r>
+      <w:proofErr w:type="spellStart"/>
+      <w:r>
+        <w:rPr>
+          <w:lang w:val="en-US"/>
+        </w:rPr>
+        <w:t>wave_id</w:t>
+      </w:r>
+      <w:proofErr w:type="spellEnd"/>
+      <w:r>
+        <w:rPr>
+          <w:lang w:val="en-US"/>
+        </w:rPr>
+        <w:t xml:space="preserve">, </w:t>
+      </w:r>
+      <w:proofErr w:type="spellStart"/>
+      <w:r>
+        <w:rPr>
+          <w:lang w:val="en-US"/>
+        </w:rPr>
+        <w:t>authentication_key</w:t>
+      </w:r>
+      <w:proofErr w:type="spellEnd"/>
+      <w:r>
+        <w:rPr>
+          <w:lang w:val="en-US"/>
+        </w:rPr>
+        <w:t>)</w:t>
       </w:r>
     </w:p>
     <w:p>
@@ -708,32 +890,7 @@
         <w:rPr>
           <w:lang w:val="en-US"/>
         </w:rPr>
-        <w:lastRenderedPageBreak/>
-        <w:t xml:space="preserve">Server will check credentials and if they match, switch state of provided </w:t>
-      </w:r>
-      <w:r>
-        <w:rPr>
-          <w:lang w:val="en-US"/>
-        </w:rPr>
-        <w:t>wave</w:t>
-      </w:r>
-      <w:r>
-        <w:rPr>
-          <w:lang w:val="en-US"/>
-        </w:rPr>
-        <w:t xml:space="preserve"> to </w:t>
-      </w:r>
-      <w:r>
-        <w:rPr>
-          <w:lang w:val="en-US"/>
-        </w:rPr>
-        <w:t>WAVE</w:t>
-      </w:r>
-      <w:r>
-        <w:rPr>
-          <w:lang w:val="en-US"/>
-        </w:rPr>
-        <w:t>_AVAILABLE. It will return:</w:t>
+        <w:t>Server will check credentials and if they match, switch state of provided wave to WAVE_AVAILABLE. It will return:</w:t>
       </w:r>
     </w:p>
     <w:p>
@@ -751,6 +908,7 @@
         <w:rPr>
           <w:lang w:val="en-US"/>
         </w:rPr>
+        <w:lastRenderedPageBreak/>
         <w:t>1 if operation succeeds</w:t>
       </w:r>
     </w:p>
@@ -813,7 +971,49 @@
         <w:rPr>
           <w:lang w:val="en-US"/>
         </w:rPr>
-        <w:t>(task_id, length, authentication_key, file_stream)</w:t>
+        <w:t>(</w:t>
+      </w:r>
+      <w:proofErr w:type="spellStart"/>
+      <w:r>
+        <w:rPr>
+          <w:lang w:val="en-US"/>
+        </w:rPr>
+        <w:t>task_id</w:t>
+      </w:r>
+      <w:proofErr w:type="spellEnd"/>
+      <w:r>
+        <w:rPr>
+          <w:lang w:val="en-US"/>
+        </w:rPr>
+        <w:t xml:space="preserve">, length, </w:t>
+      </w:r>
+      <w:proofErr w:type="spellStart"/>
+      <w:r>
+        <w:rPr>
+          <w:lang w:val="en-US"/>
+        </w:rPr>
+        <w:t>authentication_key</w:t>
+      </w:r>
+      <w:proofErr w:type="spellEnd"/>
+      <w:r>
+        <w:rPr>
+          <w:lang w:val="en-US"/>
+        </w:rPr>
+        <w:t xml:space="preserve">, </w:t>
+      </w:r>
+      <w:proofErr w:type="spellStart"/>
+      <w:r>
+        <w:rPr>
+          <w:lang w:val="en-US"/>
+        </w:rPr>
+        <w:t>file_stream</w:t>
+      </w:r>
+      <w:proofErr w:type="spellEnd"/>
+      <w:r>
+        <w:rPr>
+          <w:lang w:val="en-US"/>
+        </w:rPr>
+        <w:t>)</w:t>
       </w:r>
     </w:p>
     <w:p>
@@ -834,7 +1034,21 @@
         <w:rPr>
           <w:lang w:val="en-US"/>
         </w:rPr>
-        <w:t xml:space="preserve"> check credentials and read length bytes from file_stream. If credentials match, the file will be written out locally under an appropriate name and state of the task will be switched to TASK_READY.</w:t>
+        <w:t xml:space="preserve"> check credentials and read length bytes from </w:t>
+      </w:r>
+      <w:proofErr w:type="spellStart"/>
+      <w:r>
+        <w:rPr>
+          <w:lang w:val="en-US"/>
+        </w:rPr>
+        <w:t>file_stream</w:t>
+      </w:r>
+      <w:proofErr w:type="spellEnd"/>
+      <w:r>
+        <w:rPr>
+          <w:lang w:val="en-US"/>
+        </w:rPr>
+        <w:t>. If credentials match, the file will be written out locally under an appropriate name and state of the task will be switched to TASK_READY.</w:t>
       </w:r>
     </w:p>
     <w:p>
@@ -870,14 +1084,16 @@
         <w:rPr>
           <w:lang w:val="en-US"/>
         </w:rPr>
-        <w:t>0 if operation fails for database</w:t>
-      </w:r>
-      <w:r>
-        <w:rPr>
-          <w:lang w:val="en-US"/>
-        </w:rPr>
-        <w:t>- or filesystem</w:t>
-      </w:r>
+        <w:t xml:space="preserve">0 if operation fails for database- or </w:t>
+      </w:r>
+      <w:proofErr w:type="spellStart"/>
+      <w:r>
+        <w:rPr>
+          <w:lang w:val="en-US"/>
+        </w:rPr>
+        <w:t>filesystem</w:t>
+      </w:r>
+      <w:proofErr w:type="spellEnd"/>
       <w:r>
         <w:rPr>
           <w:lang w:val="en-US"/>
@@ -926,7 +1142,14 @@
         <w:rPr>
           <w:lang w:val="en-US"/>
         </w:rPr>
-        <w:t>(node_</w:t>
+        <w:t>(</w:t>
+      </w:r>
+      <w:proofErr w:type="spellStart"/>
+      <w:r>
+        <w:rPr>
+          <w:lang w:val="en-US"/>
+        </w:rPr>
+        <w:t>node_</w:t>
       </w:r>
       <w:r>
         <w:rPr>
@@ -934,6 +1157,7 @@
         </w:rPr>
         <w:t>auth</w:t>
       </w:r>
+      <w:proofErr w:type="spellEnd"/>
       <w:r>
         <w:rPr>
           <w:lang w:val="en-US"/>
@@ -968,12 +1192,21 @@
           <w:lang w:val="en-US"/>
         </w:rPr>
       </w:pPr>
-      <w:r>
-        <w:rPr>
-          <w:b/>
-          <w:lang w:val="en-US"/>
-        </w:rPr>
-        <w:t>file_stream REQUEST_</w:t>
+      <w:proofErr w:type="spellStart"/>
+      <w:r>
+        <w:rPr>
+          <w:b/>
+          <w:lang w:val="en-US"/>
+        </w:rPr>
+        <w:t>file_stream</w:t>
+      </w:r>
+      <w:proofErr w:type="spellEnd"/>
+      <w:r>
+        <w:rPr>
+          <w:b/>
+          <w:lang w:val="en-US"/>
+        </w:rPr>
+        <w:t xml:space="preserve"> REQUEST_</w:t>
       </w:r>
       <w:r>
         <w:rPr>
@@ -986,14 +1219,30 @@
         <w:rPr>
           <w:lang w:val="en-US"/>
         </w:rPr>
-        <w:t>(task_id</w:t>
-      </w:r>
-      <w:r>
-        <w:rPr>
-          <w:lang w:val="en-US"/>
-        </w:rPr>
-        <w:t>, node_auth</w:t>
-      </w:r>
+        <w:t>(</w:t>
+      </w:r>
+      <w:proofErr w:type="spellStart"/>
+      <w:r>
+        <w:rPr>
+          <w:lang w:val="en-US"/>
+        </w:rPr>
+        <w:t>task_id</w:t>
+      </w:r>
+      <w:proofErr w:type="spellEnd"/>
+      <w:r>
+        <w:rPr>
+          <w:lang w:val="en-US"/>
+        </w:rPr>
+        <w:t xml:space="preserve">, </w:t>
+      </w:r>
+      <w:proofErr w:type="spellStart"/>
+      <w:r>
+        <w:rPr>
+          <w:lang w:val="en-US"/>
+        </w:rPr>
+        <w:t>node_auth</w:t>
+      </w:r>
+      <w:proofErr w:type="spellEnd"/>
       <w:r>
         <w:rPr>
           <w:lang w:val="en-US"/>
@@ -1034,26 +1283,21 @@
           <w:lang w:val="en-US"/>
         </w:rPr>
       </w:pPr>
-      <w:r>
-        <w:rPr>
-          <w:b/>
-          <w:lang w:val="en-US"/>
-        </w:rPr>
-        <w:t>file_stream REQUEST_</w:t>
-      </w:r>
-      <w:r>
-        <w:rPr>
-          <w:b/>
-          <w:lang w:val="en-US"/>
-        </w:rPr>
-        <w:t>PART</w:t>
-      </w:r>
-      <w:r>
-        <w:rPr>
-          <w:b/>
-          <w:lang w:val="en-US"/>
-        </w:rPr>
-        <w:t>FILE</w:t>
+      <w:proofErr w:type="spellStart"/>
+      <w:r>
+        <w:rPr>
+          <w:b/>
+          <w:lang w:val="en-US"/>
+        </w:rPr>
+        <w:t>file_stream</w:t>
+      </w:r>
+      <w:proofErr w:type="spellEnd"/>
+      <w:r>
+        <w:rPr>
+          <w:b/>
+          <w:lang w:val="en-US"/>
+        </w:rPr>
+        <w:t xml:space="preserve"> REQUEST_PARTFILE</w:t>
       </w:r>
       <w:r>
         <w:rPr>
@@ -1061,24 +1305,42 @@
         </w:rPr>
         <w:t>(</w:t>
       </w:r>
-      <w:r>
-        <w:rPr>
-          <w:lang w:val="en-US"/>
-        </w:rPr>
-        <w:t>wave</w:t>
-      </w:r>
-      <w:r>
-        <w:rPr>
-          <w:lang w:val="en-US"/>
-        </w:rPr>
-        <w:t>_id</w:t>
-      </w:r>
-      <w:r>
-        <w:rPr>
-          <w:lang w:val="en-US"/>
-        </w:rPr>
-        <w:t>, part_id, node_auth</w:t>
-      </w:r>
+      <w:proofErr w:type="spellStart"/>
+      <w:r>
+        <w:rPr>
+          <w:lang w:val="en-US"/>
+        </w:rPr>
+        <w:t>wave_id</w:t>
+      </w:r>
+      <w:proofErr w:type="spellEnd"/>
+      <w:r>
+        <w:rPr>
+          <w:lang w:val="en-US"/>
+        </w:rPr>
+        <w:t xml:space="preserve">, </w:t>
+      </w:r>
+      <w:proofErr w:type="spellStart"/>
+      <w:r>
+        <w:rPr>
+          <w:lang w:val="en-US"/>
+        </w:rPr>
+        <w:t>part_id</w:t>
+      </w:r>
+      <w:proofErr w:type="spellEnd"/>
+      <w:r>
+        <w:rPr>
+          <w:lang w:val="en-US"/>
+        </w:rPr>
+        <w:t xml:space="preserve">, </w:t>
+      </w:r>
+      <w:proofErr w:type="spellStart"/>
+      <w:r>
+        <w:rPr>
+          <w:lang w:val="en-US"/>
+        </w:rPr>
+        <w:t>node_auth</w:t>
+      </w:r>
+      <w:proofErr w:type="spellEnd"/>
       <w:r>
         <w:rPr>
           <w:lang w:val="en-US"/>
@@ -1098,19 +1360,7 @@
         <w:rPr>
           <w:lang w:val="en-US"/>
         </w:rPr>
-        <w:t>Server will prepare and send the part file for the</w:t>
-      </w:r>
-      <w:r>
-        <w:rPr>
-          <w:lang w:val="en-US"/>
-        </w:rPr>
-        <w:t xml:space="preserve"> matrix part in the provided wave</w:t>
-      </w:r>
-      <w:r>
-        <w:rPr>
-          <w:lang w:val="en-US"/>
-        </w:rPr>
-        <w:t>. A zero-length response means that the server has failed or refused to provide a task.</w:t>
+        <w:t>Server will prepare and send the part file for the matrix part in the provided wave. A zero-length response means that the server has failed or refused to provide a task.</w:t>
       </w:r>
     </w:p>
     <w:p>
@@ -1125,18 +1375,55 @@
           <w:lang w:val="en-US"/>
         </w:rPr>
       </w:pPr>
-      <w:r>
-        <w:rPr>
-          <w:b/>
-          <w:lang w:val="en-US"/>
-        </w:rPr>
-        <w:t>file_stream REQUEST_META</w:t>
-      </w:r>
-      <w:r>
-        <w:rPr>
-          <w:lang w:val="en-US"/>
-        </w:rPr>
-        <w:t>(task_id, node_auth)</w:t>
+      <w:proofErr w:type="spellStart"/>
+      <w:r>
+        <w:rPr>
+          <w:b/>
+          <w:lang w:val="en-US"/>
+        </w:rPr>
+        <w:t>file_stream</w:t>
+      </w:r>
+      <w:proofErr w:type="spellEnd"/>
+      <w:r>
+        <w:rPr>
+          <w:b/>
+          <w:lang w:val="en-US"/>
+        </w:rPr>
+        <w:t xml:space="preserve"> REQUEST_META</w:t>
+      </w:r>
+      <w:r>
+        <w:rPr>
+          <w:lang w:val="en-US"/>
+        </w:rPr>
+        <w:t>(</w:t>
+      </w:r>
+      <w:proofErr w:type="spellStart"/>
+      <w:r>
+        <w:rPr>
+          <w:lang w:val="en-US"/>
+        </w:rPr>
+        <w:t>task_id</w:t>
+      </w:r>
+      <w:proofErr w:type="spellEnd"/>
+      <w:r>
+        <w:rPr>
+          <w:lang w:val="en-US"/>
+        </w:rPr>
+        <w:t xml:space="preserve">, </w:t>
+      </w:r>
+      <w:proofErr w:type="spellStart"/>
+      <w:r>
+        <w:rPr>
+          <w:lang w:val="en-US"/>
+        </w:rPr>
+        <w:t>node_auth</w:t>
+      </w:r>
+      <w:proofErr w:type="spellEnd"/>
+      <w:r>
+        <w:rPr>
+          <w:lang w:val="en-US"/>
+        </w:rPr>
+        <w:t>)</w:t>
       </w:r>
     </w:p>
     <w:p>
@@ -1183,7 +1470,111 @@
         <w:rPr>
           <w:lang w:val="en-US"/>
         </w:rPr>
-        <w:t>(task_id, length, node_auth, file_stream)</w:t>
+        <w:t>(</w:t>
+      </w:r>
+      <w:proofErr w:type="spellStart"/>
+      <w:r>
+        <w:rPr>
+          <w:lang w:val="en-US"/>
+        </w:rPr>
+        <w:t>task_id</w:t>
+      </w:r>
+      <w:proofErr w:type="spellEnd"/>
+      <w:r>
+        <w:rPr>
+          <w:lang w:val="en-US"/>
+        </w:rPr>
+        <w:t xml:space="preserve">, </w:t>
+      </w:r>
+      <w:proofErr w:type="spellStart"/>
+      <w:r>
+        <w:rPr>
+          <w:lang w:val="en-US"/>
+        </w:rPr>
+        <w:t>task_file_</w:t>
+      </w:r>
+      <w:r>
+        <w:rPr>
+          <w:lang w:val="en-US"/>
+        </w:rPr>
+        <w:t>length</w:t>
+      </w:r>
+      <w:proofErr w:type="spellEnd"/>
+      <w:r>
+        <w:rPr>
+          <w:lang w:val="en-US"/>
+        </w:rPr>
+        <w:t xml:space="preserve">, </w:t>
+      </w:r>
+      <w:proofErr w:type="spellStart"/>
+      <w:r>
+        <w:rPr>
+          <w:lang w:val="en-US"/>
+        </w:rPr>
+        <w:t>has_meta</w:t>
+      </w:r>
+      <w:proofErr w:type="spellEnd"/>
+      <w:r>
+        <w:rPr>
+          <w:lang w:val="en-US"/>
+        </w:rPr>
+        <w:t xml:space="preserve">, </w:t>
+      </w:r>
+      <w:proofErr w:type="spellStart"/>
+      <w:r>
+        <w:rPr>
+          <w:lang w:val="en-US"/>
+        </w:rPr>
+        <w:t>meta_file_length</w:t>
+      </w:r>
+      <w:proofErr w:type="spellEnd"/>
+      <w:r>
+        <w:rPr>
+          <w:lang w:val="en-US"/>
+        </w:rPr>
+        <w:t xml:space="preserve">, </w:t>
+      </w:r>
+      <w:proofErr w:type="spellStart"/>
+      <w:r>
+        <w:rPr>
+          <w:lang w:val="en-US"/>
+        </w:rPr>
+        <w:t>node_auth</w:t>
+      </w:r>
+      <w:proofErr w:type="spellEnd"/>
+      <w:r>
+        <w:rPr>
+          <w:lang w:val="en-US"/>
+        </w:rPr>
+        <w:t xml:space="preserve">, </w:t>
+      </w:r>
+      <w:proofErr w:type="spellStart"/>
+      <w:r>
+        <w:rPr>
+          <w:lang w:val="en-US"/>
+        </w:rPr>
+        <w:t>task_file</w:t>
+      </w:r>
+      <w:proofErr w:type="spellEnd"/>
+      <w:r>
+        <w:rPr>
+          <w:lang w:val="en-US"/>
+        </w:rPr>
+        <w:t xml:space="preserve">, </w:t>
+      </w:r>
+      <w:proofErr w:type="spellStart"/>
+      <w:r>
+        <w:rPr>
+          <w:lang w:val="en-US"/>
+        </w:rPr>
+        <w:t>meta_file</w:t>
+      </w:r>
+      <w:proofErr w:type="spellEnd"/>
+      <w:r>
+        <w:rPr>
+          <w:lang w:val="en-US"/>
+        </w:rPr>
+        <w:t>)</w:t>
       </w:r>
     </w:p>
     <w:p>
@@ -1204,25 +1595,194 @@
         <w:rPr>
           <w:lang w:val="en-US"/>
         </w:rPr>
-        <w:t>he contents of the file stream, mark the task as TASK_COMPLETE, and decrement tasks_num of the appropriate wave.</w:t>
+        <w:t xml:space="preserve">he contents of the file stream, mark the task as TASK_COMPLETE, and decrement </w:t>
+      </w:r>
+      <w:proofErr w:type="spellStart"/>
+      <w:r>
+        <w:rPr>
+          <w:lang w:val="en-US"/>
+        </w:rPr>
+        <w:t>tasks_num</w:t>
+      </w:r>
+      <w:proofErr w:type="spellEnd"/>
+      <w:r>
+        <w:rPr>
+          <w:lang w:val="en-US"/>
+        </w:rPr>
+        <w:t xml:space="preserve"> of the appropriate wave.</w:t>
+      </w:r>
+      <w:r>
+        <w:rPr>
+          <w:lang w:val="en-US"/>
+        </w:rPr>
+        <w:t xml:space="preserve"> If meta was attached, it will be stored on drive and attached to the task appropriately.</w:t>
+      </w:r>
+    </w:p>
+    <w:p>
+      <w:pPr>
+        <w:pStyle w:val="Nagwek1"/>
+        <w:numPr>
+          <w:ilvl w:val="1"/>
+          <w:numId w:val="5"/>
+        </w:numPr>
+      </w:pPr>
+      <w:r>
+        <w:t>SERVER TRIGGERS</w:t>
+      </w:r>
+    </w:p>
+    <w:p>
+      <w:pPr>
+        <w:pStyle w:val="Akapitzlist"/>
+        <w:numPr>
+          <w:ilvl w:val="0"/>
+          <w:numId w:val="13"/>
+        </w:numPr>
+        <w:rPr>
+          <w:b/>
+          <w:lang w:val="en-US"/>
+        </w:rPr>
+      </w:pPr>
+      <w:r>
+        <w:rPr>
+          <w:b/>
+          <w:lang w:val="en-US"/>
+        </w:rPr>
+        <w:t>w</w:t>
+      </w:r>
+      <w:r>
+        <w:rPr>
+          <w:b/>
+          <w:lang w:val="en-US"/>
+        </w:rPr>
+        <w:t>ave-&gt;</w:t>
+      </w:r>
+      <w:proofErr w:type="spellStart"/>
+      <w:r>
+        <w:rPr>
+          <w:b/>
+          <w:lang w:val="en-US"/>
+        </w:rPr>
+        <w:t>task_num</w:t>
+      </w:r>
+      <w:proofErr w:type="spellEnd"/>
+      <w:r>
+        <w:rPr>
+          <w:b/>
+          <w:lang w:val="en-US"/>
+        </w:rPr>
+        <w:t xml:space="preserve"> decremented</w:t>
+      </w:r>
+    </w:p>
+    <w:p>
+      <w:pPr>
+        <w:pStyle w:val="Akapitzlist"/>
+        <w:rPr>
+          <w:lang w:val="en-US"/>
+        </w:rPr>
+      </w:pPr>
+      <w:r>
+        <w:rPr>
+          <w:lang w:val="en-US"/>
+        </w:rPr>
+        <w:t>Whenever the number of tasks in a wave is decremented, a check is performed whether the number of tasks has reached 0. If it has, the following happens:</w:t>
+      </w:r>
+    </w:p>
+    <w:p>
+      <w:pPr>
+        <w:pStyle w:val="Akapitzlist"/>
+        <w:numPr>
+          <w:ilvl w:val="1"/>
+          <w:numId w:val="13"/>
+        </w:numPr>
+        <w:rPr>
+          <w:lang w:val="en-US"/>
+        </w:rPr>
+      </w:pPr>
+      <w:r>
+        <w:rPr>
+          <w:lang w:val="en-US"/>
+        </w:rPr>
+        <w:t>If the wave comprised tasks of type TASK_PART_SOLUTIO</w:t>
+      </w:r>
+      <w:r>
+        <w:rPr>
+          <w:lang w:val="en-US"/>
+        </w:rPr>
+        <w:t>N, the metafiles provided with the parts in the previous wave are used to create an aggregate map. A new wave of tasks of type TASK_PART_REDUCE are created, parts referring to previous wave, metafile pointing to the aggregate map.</w:t>
+      </w:r>
+    </w:p>
+    <w:p>
+      <w:pPr>
+        <w:pStyle w:val="Akapitzlist"/>
+        <w:numPr>
+          <w:ilvl w:val="1"/>
+          <w:numId w:val="13"/>
+        </w:numPr>
+        <w:rPr>
+          <w:lang w:val="en-US"/>
+        </w:rPr>
+      </w:pPr>
+      <w:r>
+        <w:rPr>
+          <w:lang w:val="en-US"/>
+        </w:rPr>
+        <w:t>If the wave comprised tasks of type TASK_PART_SOLUTION, returned parts are scanned for number of operations performed. If it was above 0, a new wave of TASK_PART_SOLUTION is created, otherwise a final solution is assembled on the server</w:t>
+      </w:r>
+      <w:r>
+        <w:rPr>
+          <w:lang w:val="en-US"/>
+        </w:rPr>
+        <w:t xml:space="preserve"> (using the last aggregate map)</w:t>
+      </w:r>
+      <w:r>
+        <w:rPr>
+          <w:lang w:val="en-US"/>
+        </w:rPr>
+        <w:t>.</w:t>
+      </w:r>
+    </w:p>
+    <w:p>
+      <w:pPr>
+        <w:pStyle w:val="Akapitzlist"/>
+        <w:numPr>
+          <w:ilvl w:val="0"/>
+          <w:numId w:val="13"/>
+        </w:numPr>
+        <w:rPr>
+          <w:lang w:val="en-US"/>
+        </w:rPr>
+      </w:pPr>
+      <w:r>
+        <w:rPr>
+          <w:b/>
+          <w:lang w:val="en-US"/>
+        </w:rPr>
+        <w:t>periodic trigger</w:t>
+      </w:r>
+    </w:p>
+    <w:p>
+      <w:pPr>
+        <w:pStyle w:val="Akapitzlist"/>
+        <w:ind w:left="360"/>
+        <w:rPr>
+          <w:lang w:val="en-US"/>
+        </w:rPr>
+      </w:pPr>
+      <w:r>
+        <w:rPr>
+          <w:lang w:val="en-US"/>
+        </w:rPr>
+        <w:t>To be resilient to errors the database must be periodically scanned for tasks that have been out too long (which might mean that the client has crashed). These tasks must be either reset or deemed broken.</w:t>
       </w:r>
       <w:bookmarkStart w:id="0" w:name="_GoBack"/>
       <w:bookmarkEnd w:id="0"/>
     </w:p>
     <w:p>
       <w:pPr>
-        <w:pStyle w:val="Akapitzlist"/>
-        <w:ind w:left="360"/>
-        <w:rPr>
-          <w:lang w:val="en-US"/>
-        </w:rPr>
-      </w:pPr>
-    </w:p>
-    <w:p>
-      <w:pPr>
         <w:pStyle w:val="Nagwek1"/>
       </w:pPr>
       <w:r>
+        <w:lastRenderedPageBreak/>
         <w:t>CLIENT</w:t>
       </w:r>
       <w:r>
@@ -1309,11 +1869,19 @@
           <w:lang w:val="en-US"/>
         </w:rPr>
       </w:pPr>
-      <w:r>
-        <w:rPr>
-          <w:lang w:val="en-US"/>
-        </w:rPr>
-        <w:t>current_wave (numeric ID)</w:t>
+      <w:proofErr w:type="spellStart"/>
+      <w:r>
+        <w:rPr>
+          <w:lang w:val="en-US"/>
+        </w:rPr>
+        <w:t>current_wave</w:t>
+      </w:r>
+      <w:proofErr w:type="spellEnd"/>
+      <w:r>
+        <w:rPr>
+          <w:lang w:val="en-US"/>
+        </w:rPr>
+        <w:t xml:space="preserve"> (numeric ID)</w:t>
       </w:r>
     </w:p>
     <w:p>
@@ -1416,7 +1984,6 @@
         <w:rPr>
           <w:lang w:val="en-US"/>
         </w:rPr>
-        <w:lastRenderedPageBreak/>
         <w:t>Solution has states:</w:t>
       </w:r>
     </w:p>
@@ -1558,11 +2125,19 @@
           <w:lang w:val="en-US"/>
         </w:rPr>
       </w:pPr>
-      <w:r>
-        <w:rPr>
-          <w:lang w:val="en-US"/>
-        </w:rPr>
-        <w:t>solution_id (numeric id)</w:t>
+      <w:proofErr w:type="spellStart"/>
+      <w:r>
+        <w:rPr>
+          <w:lang w:val="en-US"/>
+        </w:rPr>
+        <w:t>solution_id</w:t>
+      </w:r>
+      <w:proofErr w:type="spellEnd"/>
+      <w:r>
+        <w:rPr>
+          <w:lang w:val="en-US"/>
+        </w:rPr>
+        <w:t xml:space="preserve"> (numeric id)</w:t>
       </w:r>
     </w:p>
     <w:p>
@@ -1576,11 +2151,19 @@
           <w:lang w:val="en-US"/>
         </w:rPr>
       </w:pPr>
-      <w:r>
-        <w:rPr>
-          <w:lang w:val="en-US"/>
-        </w:rPr>
-        <w:t>seq (numeric)</w:t>
+      <w:proofErr w:type="spellStart"/>
+      <w:r>
+        <w:rPr>
+          <w:lang w:val="en-US"/>
+        </w:rPr>
+        <w:t>seq</w:t>
+      </w:r>
+      <w:proofErr w:type="spellEnd"/>
+      <w:r>
+        <w:rPr>
+          <w:lang w:val="en-US"/>
+        </w:rPr>
+        <w:t xml:space="preserve"> (numeric)</w:t>
       </w:r>
     </w:p>
     <w:p>
@@ -1824,11 +2407,19 @@
           <w:lang w:val="en-US"/>
         </w:rPr>
       </w:pPr>
-      <w:r>
-        <w:rPr>
-          <w:lang w:val="en-US"/>
-        </w:rPr>
-        <w:t>wave_id (numeric id)</w:t>
+      <w:proofErr w:type="spellStart"/>
+      <w:r>
+        <w:rPr>
+          <w:lang w:val="en-US"/>
+        </w:rPr>
+        <w:t>wave_id</w:t>
+      </w:r>
+      <w:proofErr w:type="spellEnd"/>
+      <w:r>
+        <w:rPr>
+          <w:lang w:val="en-US"/>
+        </w:rPr>
+        <w:t xml:space="preserve"> (numeric id)</w:t>
       </w:r>
     </w:p>
     <w:p>
@@ -1882,6 +2473,7 @@
         <w:rPr>
           <w:lang w:val="en-US"/>
         </w:rPr>
+        <w:lastRenderedPageBreak/>
         <w:t>state (numeric)</w:t>
       </w:r>
     </w:p>
@@ -1896,11 +2488,19 @@
           <w:lang w:val="en-US"/>
         </w:rPr>
       </w:pPr>
-      <w:r>
-        <w:rPr>
-          <w:lang w:val="en-US"/>
-        </w:rPr>
-        <w:t>part_num (numeric)</w:t>
+      <w:proofErr w:type="spellStart"/>
+      <w:r>
+        <w:rPr>
+          <w:lang w:val="en-US"/>
+        </w:rPr>
+        <w:t>part_num</w:t>
+      </w:r>
+      <w:proofErr w:type="spellEnd"/>
+      <w:r>
+        <w:rPr>
+          <w:lang w:val="en-US"/>
+        </w:rPr>
+        <w:t xml:space="preserve"> (numeric)</w:t>
       </w:r>
     </w:p>
     <w:p>
@@ -2066,7 +2666,7 @@
         <w:rPr>
           <w:lang w:val="en-US"/>
         </w:rPr>
-        <w:t xml:space="preserve"> TASK_AGGREGATE</w:t>
+        <w:t xml:space="preserve"> TASK_PART_REDUCE</w:t>
       </w:r>
     </w:p>
     <w:p>
@@ -2076,19 +2676,6 @@
           <w:lang w:val="en-US"/>
         </w:rPr>
       </w:pPr>
-      <w:r>
-        <w:rPr>
-          <w:b/>
-          <w:lang w:val="en-US"/>
-        </w:rPr>
-        <w:t>3</w:t>
-      </w:r>
-      <w:r>
-        <w:rPr>
-          <w:lang w:val="en-US"/>
-        </w:rPr>
-        <w:t xml:space="preserve"> TASK_PART_REDUCE</w:t>
-      </w:r>
     </w:p>
     <w:p>
       <w:pPr>
@@ -2099,16 +2686,9 @@
       </w:pPr>
       <w:r>
         <w:rPr>
-          <w:b/>
-          <w:lang w:val="en-US"/>
-        </w:rPr>
-        <w:t>4</w:t>
-      </w:r>
-      <w:r>
-        <w:rPr>
-          <w:lang w:val="en-US"/>
-        </w:rPr>
-        <w:t xml:space="preserve"> TASK_ASSEMBLE_SOLUTION</w:t>
+          <w:lang w:val="en-US"/>
+        </w:rPr>
+        <w:t>Task has states:</w:t>
       </w:r>
     </w:p>
     <w:p>
@@ -2118,34 +2698,11 @@
           <w:lang w:val="en-US"/>
         </w:rPr>
       </w:pPr>
-    </w:p>
-    <w:p>
-      <w:pPr>
-        <w:pStyle w:val="Bezodstpw"/>
-        <w:rPr>
-          <w:lang w:val="en-US"/>
-        </w:rPr>
-      </w:pPr>
-      <w:r>
-        <w:rPr>
-          <w:lang w:val="en-US"/>
-        </w:rPr>
-        <w:t>Task has states:</w:t>
-      </w:r>
-    </w:p>
-    <w:p>
-      <w:pPr>
-        <w:pStyle w:val="Bezodstpw"/>
-        <w:rPr>
-          <w:lang w:val="en-US"/>
-        </w:rPr>
-      </w:pPr>
-      <w:r>
-        <w:rPr>
-          <w:b/>
-          <w:lang w:val="en-US"/>
-        </w:rPr>
-        <w:lastRenderedPageBreak/>
+      <w:r>
+        <w:rPr>
+          <w:b/>
+          <w:lang w:val="en-US"/>
+        </w:rPr>
         <w:t>0</w:t>
       </w:r>
       <w:r>
@@ -2368,14 +2925,37 @@
         <w:rPr>
           <w:lang w:val="en-US"/>
         </w:rPr>
-        <w:t xml:space="preserve"> for now is that a precomposed matrix in MTX format will be preloaded into a splitting system, which will reside on a server. This is reasonable since matrix splitting is considered to be an </w:t>
-      </w:r>
+        <w:t xml:space="preserve"> for now is that a </w:t>
+      </w:r>
+      <w:proofErr w:type="spellStart"/>
+      <w:r>
+        <w:rPr>
+          <w:lang w:val="en-US"/>
+        </w:rPr>
+        <w:t>precomposed</w:t>
+      </w:r>
+      <w:proofErr w:type="spellEnd"/>
+      <w:r>
+        <w:rPr>
+          <w:lang w:val="en-US"/>
+        </w:rPr>
+        <w:t xml:space="preserve"> matrix in MTX format will be preloaded into a splitting system, which will reside on a server. This is reasonable since matrix splitting is considered to be an </w:t>
+      </w:r>
+      <w:proofErr w:type="spellStart"/>
       <w:r>
         <w:rPr>
           <w:u w:val="single"/>
           <w:lang w:val="en-US"/>
         </w:rPr>
-        <w:t>unparallelizable task.</w:t>
+        <w:t>unparallelizable</w:t>
+      </w:r>
+      <w:proofErr w:type="spellEnd"/>
+      <w:r>
+        <w:rPr>
+          <w:u w:val="single"/>
+          <w:lang w:val="en-US"/>
+        </w:rPr>
+        <w:t xml:space="preserve"> task.</w:t>
       </w:r>
     </w:p>
     <w:p>
@@ -2402,8 +2982,21 @@
         <w:jc w:val="both"/>
       </w:pPr>
       <w:r>
-        <w:t>MTX file handle is opened</w:t>
-      </w:r>
+        <w:t xml:space="preserve">MTX file handle </w:t>
+      </w:r>
+      <w:proofErr w:type="spellStart"/>
+      <w:r>
+        <w:t>is</w:t>
+      </w:r>
+      <w:proofErr w:type="spellEnd"/>
+      <w:r>
+        <w:t xml:space="preserve"> </w:t>
+      </w:r>
+      <w:proofErr w:type="spellStart"/>
+      <w:r>
+        <w:t>opened</w:t>
+      </w:r>
+      <w:proofErr w:type="spellEnd"/>
     </w:p>
     <w:p>
       <w:pPr>
@@ -2414,9 +3007,35 @@
         </w:numPr>
         <w:jc w:val="both"/>
       </w:pPr>
-      <w:r>
-        <w:t>Matrix dimensions are read</w:t>
-      </w:r>
+      <w:proofErr w:type="spellStart"/>
+      <w:r>
+        <w:t>Matrix</w:t>
+      </w:r>
+      <w:proofErr w:type="spellEnd"/>
+      <w:r>
+        <w:t xml:space="preserve"> </w:t>
+      </w:r>
+      <w:proofErr w:type="spellStart"/>
+      <w:r>
+        <w:t>dimensions</w:t>
+      </w:r>
+      <w:proofErr w:type="spellEnd"/>
+      <w:r>
+        <w:t xml:space="preserve"> </w:t>
+      </w:r>
+      <w:proofErr w:type="spellStart"/>
+      <w:r>
+        <w:t>are</w:t>
+      </w:r>
+      <w:proofErr w:type="spellEnd"/>
+      <w:r>
+        <w:t xml:space="preserve"> </w:t>
+      </w:r>
+      <w:proofErr w:type="spellStart"/>
+      <w:r>
+        <w:t>read</w:t>
+      </w:r>
+      <w:proofErr w:type="spellEnd"/>
     </w:p>
     <w:p>
       <w:pPr>
@@ -2523,8 +3142,21 @@
         <w:jc w:val="both"/>
       </w:pPr>
       <w:r>
-        <w:t>MTX file handle is closed</w:t>
-      </w:r>
+        <w:t xml:space="preserve">MTX file handle </w:t>
+      </w:r>
+      <w:proofErr w:type="spellStart"/>
+      <w:r>
+        <w:t>is</w:t>
+      </w:r>
+      <w:proofErr w:type="spellEnd"/>
+      <w:r>
+        <w:t xml:space="preserve"> </w:t>
+      </w:r>
+      <w:proofErr w:type="spellStart"/>
+      <w:r>
+        <w:t>closed</w:t>
+      </w:r>
+      <w:proofErr w:type="spellEnd"/>
     </w:p>
     <w:p>
       <w:pPr>
@@ -2536,8 +3168,29 @@
         <w:jc w:val="both"/>
       </w:pPr>
       <w:r>
-        <w:t>Part file handles are closed</w:t>
-      </w:r>
+        <w:t xml:space="preserve">Part file </w:t>
+      </w:r>
+      <w:proofErr w:type="spellStart"/>
+      <w:r>
+        <w:t>handles</w:t>
+      </w:r>
+      <w:proofErr w:type="spellEnd"/>
+      <w:r>
+        <w:t xml:space="preserve"> </w:t>
+      </w:r>
+      <w:proofErr w:type="spellStart"/>
+      <w:r>
+        <w:t>are</w:t>
+      </w:r>
+      <w:proofErr w:type="spellEnd"/>
+      <w:r>
+        <w:t xml:space="preserve"> </w:t>
+      </w:r>
+      <w:proofErr w:type="spellStart"/>
+      <w:r>
+        <w:t>closed</w:t>
+      </w:r>
+      <w:proofErr w:type="spellEnd"/>
     </w:p>
     <w:p>
       <w:pPr>
@@ -2555,8 +3208,29 @@
         <w:t>FUTURE</w:t>
       </w:r>
       <w:r>
-        <w:t xml:space="preserve"> Files are encrypted</w:t>
-      </w:r>
+        <w:t xml:space="preserve"> </w:t>
+      </w:r>
+      <w:proofErr w:type="spellStart"/>
+      <w:r>
+        <w:t>Files</w:t>
+      </w:r>
+      <w:proofErr w:type="spellEnd"/>
+      <w:r>
+        <w:t xml:space="preserve"> </w:t>
+      </w:r>
+      <w:proofErr w:type="spellStart"/>
+      <w:r>
+        <w:t>are</w:t>
+      </w:r>
+      <w:proofErr w:type="spellEnd"/>
+      <w:r>
+        <w:t xml:space="preserve"> </w:t>
+      </w:r>
+      <w:proofErr w:type="spellStart"/>
+      <w:r>
+        <w:t>encrypted</w:t>
+      </w:r>
+      <w:proofErr w:type="spellEnd"/>
     </w:p>
     <w:p>
       <w:pPr>
@@ -2567,9 +3241,27 @@
         </w:numPr>
         <w:jc w:val="both"/>
       </w:pPr>
-      <w:r>
-        <w:t>Files are compressed</w:t>
-      </w:r>
+      <w:proofErr w:type="spellStart"/>
+      <w:r>
+        <w:t>Files</w:t>
+      </w:r>
+      <w:proofErr w:type="spellEnd"/>
+      <w:r>
+        <w:t xml:space="preserve"> </w:t>
+      </w:r>
+      <w:proofErr w:type="spellStart"/>
+      <w:r>
+        <w:t>are</w:t>
+      </w:r>
+      <w:proofErr w:type="spellEnd"/>
+      <w:r>
+        <w:t xml:space="preserve"> </w:t>
+      </w:r>
+      <w:proofErr w:type="spellStart"/>
+      <w:r>
+        <w:t>compressed</w:t>
+      </w:r>
+      <w:proofErr w:type="spellEnd"/>
     </w:p>
     <w:p>
       <w:pPr>
@@ -2618,9 +3310,19 @@
         </w:numPr>
         <w:jc w:val="both"/>
       </w:pPr>
-      <w:r>
-        <w:t>Splitter exits</w:t>
-      </w:r>
+      <w:proofErr w:type="spellStart"/>
+      <w:r>
+        <w:t>Splitter</w:t>
+      </w:r>
+      <w:proofErr w:type="spellEnd"/>
+      <w:r>
+        <w:t xml:space="preserve"> </w:t>
+      </w:r>
+      <w:proofErr w:type="spellStart"/>
+      <w:r>
+        <w:t>exits</w:t>
+      </w:r>
+      <w:proofErr w:type="spellEnd"/>
     </w:p>
     <w:p>
       <w:pPr>
@@ -3709,6 +4411,95 @@
       <w:lvlJc w:val="right"/>
       <w:pPr>
         <w:ind w:left="6480" w:hanging="180"/>
+      </w:pPr>
+    </w:lvl>
+  </w:abstractNum>
+  <w:abstractNum w:abstractNumId="12">
+    <w:nsid w:val="6BBA7F4D"/>
+    <w:multiLevelType w:val="multilevel"/>
+    <w:tmpl w:val="0415001F"/>
+    <w:lvl w:ilvl="0">
+      <w:start w:val="1"/>
+      <w:numFmt w:val="decimal"/>
+      <w:lvlText w:val="%1."/>
+      <w:lvlJc w:val="left"/>
+      <w:pPr>
+        <w:ind w:left="360" w:hanging="360"/>
+      </w:pPr>
+      <w:rPr>
+        <w:rFonts w:hint="default"/>
+      </w:rPr>
+    </w:lvl>
+    <w:lvl w:ilvl="1">
+      <w:start w:val="1"/>
+      <w:numFmt w:val="decimal"/>
+      <w:lvlText w:val="%1.%2."/>
+      <w:lvlJc w:val="left"/>
+      <w:pPr>
+        <w:ind w:left="792" w:hanging="432"/>
+      </w:pPr>
+    </w:lvl>
+    <w:lvl w:ilvl="2">
+      <w:start w:val="1"/>
+      <w:numFmt w:val="decimal"/>
+      <w:lvlText w:val="%1.%2.%3."/>
+      <w:lvlJc w:val="left"/>
+      <w:pPr>
+        <w:ind w:left="1224" w:hanging="504"/>
+      </w:pPr>
+    </w:lvl>
+    <w:lvl w:ilvl="3">
+      <w:start w:val="1"/>
+      <w:numFmt w:val="decimal"/>
+      <w:lvlText w:val="%1.%2.%3.%4."/>
+      <w:lvlJc w:val="left"/>
+      <w:pPr>
+        <w:ind w:left="1728" w:hanging="648"/>
+      </w:pPr>
+    </w:lvl>
+    <w:lvl w:ilvl="4">
+      <w:start w:val="1"/>
+      <w:numFmt w:val="decimal"/>
+      <w:lvlText w:val="%1.%2.%3.%4.%5."/>
+      <w:lvlJc w:val="left"/>
+      <w:pPr>
+        <w:ind w:left="2232" w:hanging="792"/>
+      </w:pPr>
+    </w:lvl>
+    <w:lvl w:ilvl="5">
+      <w:start w:val="1"/>
+      <w:numFmt w:val="decimal"/>
+      <w:lvlText w:val="%1.%2.%3.%4.%5.%6."/>
+      <w:lvlJc w:val="left"/>
+      <w:pPr>
+        <w:ind w:left="2736" w:hanging="936"/>
+      </w:pPr>
+    </w:lvl>
+    <w:lvl w:ilvl="6">
+      <w:start w:val="1"/>
+      <w:numFmt w:val="decimal"/>
+      <w:lvlText w:val="%1.%2.%3.%4.%5.%6.%7."/>
+      <w:lvlJc w:val="left"/>
+      <w:pPr>
+        <w:ind w:left="3240" w:hanging="1080"/>
+      </w:pPr>
+    </w:lvl>
+    <w:lvl w:ilvl="7">
+      <w:start w:val="1"/>
+      <w:numFmt w:val="decimal"/>
+      <w:lvlText w:val="%1.%2.%3.%4.%5.%6.%7.%8."/>
+      <w:lvlJc w:val="left"/>
+      <w:pPr>
+        <w:ind w:left="3744" w:hanging="1224"/>
+      </w:pPr>
+    </w:lvl>
+    <w:lvl w:ilvl="8">
+      <w:start w:val="1"/>
+      <w:numFmt w:val="decimal"/>
+      <w:lvlText w:val="%1.%2.%3.%4.%5.%6.%7.%8.%9."/>
+      <w:lvlJc w:val="left"/>
+      <w:pPr>
+        <w:ind w:left="4320" w:hanging="1440"/>
       </w:pPr>
     </w:lvl>
   </w:abstractNum>
@@ -3747,6 +4538,9 @@
   </w:num>
   <w:num w:numId="12">
     <w:abstractNumId w:val="7"/>
+  </w:num>
+  <w:num w:numId="13">
+    <w:abstractNumId w:val="12"/>
   </w:num>
 </w:numbering>
 </file>
@@ -4783,7 +5577,7 @@
 </file>
 
 <file path=customXml/itemProps1.xml><?xml version="1.0" encoding="utf-8"?>
-<ds:datastoreItem xmlns:ds="http://schemas.openxmlformats.org/officeDocument/2006/customXml" ds:itemID="{B0D0C125-AE6D-4478-A229-37B2B103CAAE}">
+<ds:datastoreItem xmlns:ds="http://schemas.openxmlformats.org/officeDocument/2006/customXml" ds:itemID="{C96B6BCA-E01C-40AF-B2E4-1D6701AB5E0B}">
   <ds:schemaRefs>
     <ds:schemaRef ds:uri="http://schemas.openxmlformats.org/officeDocument/2006/bibliography"/>
   </ds:schemaRefs>

</xml_diff>

<commit_message>
Short spec for client complete
</commit_message>
<xml_diff>
--- a/theory/elements.docx
+++ b/theory/elements.docx
@@ -246,35 +246,7 @@
         <w:rPr>
           <w:lang w:val="en-US"/>
         </w:rPr>
-        <w:t>(</w:t>
-      </w:r>
-      <w:proofErr w:type="spellStart"/>
-      <w:r>
-        <w:rPr>
-          <w:lang w:val="en-US"/>
-        </w:rPr>
-        <w:t>solution_name</w:t>
-      </w:r>
-      <w:proofErr w:type="spellEnd"/>
-      <w:r>
-        <w:rPr>
-          <w:lang w:val="en-US"/>
-        </w:rPr>
-        <w:t xml:space="preserve">, </w:t>
-      </w:r>
-      <w:proofErr w:type="spellStart"/>
-      <w:r>
-        <w:rPr>
-          <w:lang w:val="en-US"/>
-        </w:rPr>
-        <w:t>authentication_key</w:t>
-      </w:r>
-      <w:proofErr w:type="spellEnd"/>
-      <w:r>
-        <w:rPr>
-          <w:lang w:val="en-US"/>
-        </w:rPr>
-        <w:t>)</w:t>
+        <w:t>(solution_name, authentication_key)</w:t>
       </w:r>
     </w:p>
     <w:p>
@@ -301,21 +273,7 @@
         <w:rPr>
           <w:lang w:val="en-US"/>
         </w:rPr>
-        <w:t xml:space="preserve">heck credentials and if they match, create a solution with the name of </w:t>
-      </w:r>
-      <w:proofErr w:type="spellStart"/>
-      <w:r>
-        <w:rPr>
-          <w:lang w:val="en-US"/>
-        </w:rPr>
-        <w:t>solution_name</w:t>
-      </w:r>
-      <w:proofErr w:type="spellEnd"/>
-      <w:r>
-        <w:rPr>
-          <w:lang w:val="en-US"/>
-        </w:rPr>
-        <w:t xml:space="preserve"> in default state of SOLUTION_UNPUBLISHED. It will return:</w:t>
+        <w:t>heck credentials and if they match, create a solution with the name of solution_name in default state of SOLUTION_UNPUBLISHED. It will return:</w:t>
       </w:r>
     </w:p>
     <w:p>
@@ -414,35 +372,7 @@
         <w:rPr>
           <w:lang w:val="en-US"/>
         </w:rPr>
-        <w:t>(</w:t>
-      </w:r>
-      <w:proofErr w:type="spellStart"/>
-      <w:r>
-        <w:rPr>
-          <w:lang w:val="en-US"/>
-        </w:rPr>
-        <w:t>solution_id</w:t>
-      </w:r>
-      <w:proofErr w:type="spellEnd"/>
-      <w:r>
-        <w:rPr>
-          <w:lang w:val="en-US"/>
-        </w:rPr>
-        <w:t xml:space="preserve">, </w:t>
-      </w:r>
-      <w:proofErr w:type="spellStart"/>
-      <w:r>
-        <w:rPr>
-          <w:lang w:val="en-US"/>
-        </w:rPr>
-        <w:t>authentication_key</w:t>
-      </w:r>
-      <w:proofErr w:type="spellEnd"/>
-      <w:r>
-        <w:rPr>
-          <w:lang w:val="en-US"/>
-        </w:rPr>
-        <w:t>)</w:t>
+        <w:t>(solution_id, authentication_key)</w:t>
       </w:r>
     </w:p>
     <w:p>
@@ -555,55 +485,13 @@
         <w:rPr>
           <w:lang w:val="en-US"/>
         </w:rPr>
-        <w:t>(</w:t>
-      </w:r>
-      <w:proofErr w:type="spellStart"/>
-      <w:r>
-        <w:rPr>
-          <w:lang w:val="en-US"/>
-        </w:rPr>
-        <w:t>wave_id</w:t>
-      </w:r>
-      <w:proofErr w:type="spellEnd"/>
-      <w:r>
-        <w:rPr>
-          <w:lang w:val="en-US"/>
-        </w:rPr>
-        <w:t xml:space="preserve">, </w:t>
-      </w:r>
-      <w:r>
-        <w:rPr>
-          <w:lang w:val="en-US"/>
-        </w:rPr>
-        <w:t xml:space="preserve">name, type, </w:t>
-      </w:r>
-      <w:proofErr w:type="spellStart"/>
-      <w:r>
-        <w:rPr>
-          <w:lang w:val="en-US"/>
-        </w:rPr>
-        <w:t>part_num</w:t>
-      </w:r>
-      <w:proofErr w:type="spellEnd"/>
-      <w:r>
-        <w:rPr>
-          <w:lang w:val="en-US"/>
-        </w:rPr>
-        <w:t xml:space="preserve">, </w:t>
-      </w:r>
-      <w:proofErr w:type="spellStart"/>
-      <w:r>
-        <w:rPr>
-          <w:lang w:val="en-US"/>
-        </w:rPr>
-        <w:t>authentication_key</w:t>
-      </w:r>
-      <w:proofErr w:type="spellEnd"/>
-      <w:r>
-        <w:rPr>
-          <w:lang w:val="en-US"/>
-        </w:rPr>
-        <w:t>)</w:t>
+        <w:t xml:space="preserve">(wave_id, </w:t>
+      </w:r>
+      <w:r>
+        <w:rPr>
+          <w:lang w:val="en-US"/>
+        </w:rPr>
+        <w:t>name, type, part_num, authentication_key)</w:t>
       </w:r>
     </w:p>
     <w:p>
@@ -630,21 +518,7 @@
         <w:rPr>
           <w:lang w:val="en-US"/>
         </w:rPr>
-        <w:t xml:space="preserve">. For the appropriate wave, </w:t>
-      </w:r>
-      <w:proofErr w:type="spellStart"/>
-      <w:r>
-        <w:rPr>
-          <w:lang w:val="en-US"/>
-        </w:rPr>
-        <w:t>task_num</w:t>
-      </w:r>
-      <w:proofErr w:type="spellEnd"/>
-      <w:r>
-        <w:rPr>
-          <w:lang w:val="en-US"/>
-        </w:rPr>
-        <w:t xml:space="preserve"> will be increased. Server will return:</w:t>
+        <w:t>. For the appropriate wave, task_num will be increased. Server will return:</w:t>
       </w:r>
     </w:p>
     <w:p>
@@ -724,35 +598,7 @@
         <w:rPr>
           <w:lang w:val="en-US"/>
         </w:rPr>
-        <w:t>(</w:t>
-      </w:r>
-      <w:proofErr w:type="spellStart"/>
-      <w:r>
-        <w:rPr>
-          <w:lang w:val="en-US"/>
-        </w:rPr>
-        <w:t>solution_id</w:t>
-      </w:r>
-      <w:proofErr w:type="spellEnd"/>
-      <w:r>
-        <w:rPr>
-          <w:lang w:val="en-US"/>
-        </w:rPr>
-        <w:t xml:space="preserve">, </w:t>
-      </w:r>
-      <w:proofErr w:type="spellStart"/>
-      <w:r>
-        <w:rPr>
-          <w:lang w:val="en-US"/>
-        </w:rPr>
-        <w:t>authentication_key</w:t>
-      </w:r>
-      <w:proofErr w:type="spellEnd"/>
-      <w:r>
-        <w:rPr>
-          <w:lang w:val="en-US"/>
-        </w:rPr>
-        <w:t>)</w:t>
+        <w:t>(solution_id, authentication_key)</w:t>
       </w:r>
     </w:p>
     <w:p>
@@ -847,35 +693,7 @@
         <w:rPr>
           <w:lang w:val="en-US"/>
         </w:rPr>
-        <w:t>(</w:t>
-      </w:r>
-      <w:proofErr w:type="spellStart"/>
-      <w:r>
-        <w:rPr>
-          <w:lang w:val="en-US"/>
-        </w:rPr>
-        <w:t>wave_id</w:t>
-      </w:r>
-      <w:proofErr w:type="spellEnd"/>
-      <w:r>
-        <w:rPr>
-          <w:lang w:val="en-US"/>
-        </w:rPr>
-        <w:t xml:space="preserve">, </w:t>
-      </w:r>
-      <w:proofErr w:type="spellStart"/>
-      <w:r>
-        <w:rPr>
-          <w:lang w:val="en-US"/>
-        </w:rPr>
-        <w:t>authentication_key</w:t>
-      </w:r>
-      <w:proofErr w:type="spellEnd"/>
-      <w:r>
-        <w:rPr>
-          <w:lang w:val="en-US"/>
-        </w:rPr>
-        <w:t>)</w:t>
+        <w:t>(wave_id, authentication_key)</w:t>
       </w:r>
     </w:p>
     <w:p>
@@ -971,49 +789,7 @@
         <w:rPr>
           <w:lang w:val="en-US"/>
         </w:rPr>
-        <w:t>(</w:t>
-      </w:r>
-      <w:proofErr w:type="spellStart"/>
-      <w:r>
-        <w:rPr>
-          <w:lang w:val="en-US"/>
-        </w:rPr>
-        <w:t>task_id</w:t>
-      </w:r>
-      <w:proofErr w:type="spellEnd"/>
-      <w:r>
-        <w:rPr>
-          <w:lang w:val="en-US"/>
-        </w:rPr>
-        <w:t xml:space="preserve">, length, </w:t>
-      </w:r>
-      <w:proofErr w:type="spellStart"/>
-      <w:r>
-        <w:rPr>
-          <w:lang w:val="en-US"/>
-        </w:rPr>
-        <w:t>authentication_key</w:t>
-      </w:r>
-      <w:proofErr w:type="spellEnd"/>
-      <w:r>
-        <w:rPr>
-          <w:lang w:val="en-US"/>
-        </w:rPr>
-        <w:t xml:space="preserve">, </w:t>
-      </w:r>
-      <w:proofErr w:type="spellStart"/>
-      <w:r>
-        <w:rPr>
-          <w:lang w:val="en-US"/>
-        </w:rPr>
-        <w:t>file_stream</w:t>
-      </w:r>
-      <w:proofErr w:type="spellEnd"/>
-      <w:r>
-        <w:rPr>
-          <w:lang w:val="en-US"/>
-        </w:rPr>
-        <w:t>)</w:t>
+        <w:t>(task_id, length, authentication_key, file_stream)</w:t>
       </w:r>
     </w:p>
     <w:p>
@@ -1034,21 +810,7 @@
         <w:rPr>
           <w:lang w:val="en-US"/>
         </w:rPr>
-        <w:t xml:space="preserve"> check credentials and read length bytes from </w:t>
-      </w:r>
-      <w:proofErr w:type="spellStart"/>
-      <w:r>
-        <w:rPr>
-          <w:lang w:val="en-US"/>
-        </w:rPr>
-        <w:t>file_stream</w:t>
-      </w:r>
-      <w:proofErr w:type="spellEnd"/>
-      <w:r>
-        <w:rPr>
-          <w:lang w:val="en-US"/>
-        </w:rPr>
-        <w:t>. If credentials match, the file will be written out locally under an appropriate name and state of the task will be switched to TASK_READY.</w:t>
+        <w:t xml:space="preserve"> check credentials and read length bytes from file_stream. If credentials match, the file will be written out locally under an appropriate name and state of the task will be switched to TASK_READY.</w:t>
       </w:r>
     </w:p>
     <w:p>
@@ -1084,21 +846,7 @@
         <w:rPr>
           <w:lang w:val="en-US"/>
         </w:rPr>
-        <w:t xml:space="preserve">0 if operation fails for database- or </w:t>
-      </w:r>
-      <w:proofErr w:type="spellStart"/>
-      <w:r>
-        <w:rPr>
-          <w:lang w:val="en-US"/>
-        </w:rPr>
-        <w:t>filesystem</w:t>
-      </w:r>
-      <w:proofErr w:type="spellEnd"/>
-      <w:r>
-        <w:rPr>
-          <w:lang w:val="en-US"/>
-        </w:rPr>
-        <w:t>-related reasons</w:t>
+        <w:t>0 if operation fails for database- or filesystem-related reasons</w:t>
       </w:r>
     </w:p>
     <w:p>
@@ -1142,14 +890,7 @@
         <w:rPr>
           <w:lang w:val="en-US"/>
         </w:rPr>
-        <w:t>(</w:t>
-      </w:r>
-      <w:proofErr w:type="spellStart"/>
-      <w:r>
-        <w:rPr>
-          <w:lang w:val="en-US"/>
-        </w:rPr>
-        <w:t>node_</w:t>
+        <w:t>(node_</w:t>
       </w:r>
       <w:r>
         <w:rPr>
@@ -1157,7 +898,6 @@
         </w:rPr>
         <w:t>auth</w:t>
       </w:r>
-      <w:proofErr w:type="spellEnd"/>
       <w:r>
         <w:rPr>
           <w:lang w:val="en-US"/>
@@ -1192,21 +932,12 @@
           <w:lang w:val="en-US"/>
         </w:rPr>
       </w:pPr>
-      <w:proofErr w:type="spellStart"/>
-      <w:r>
-        <w:rPr>
-          <w:b/>
-          <w:lang w:val="en-US"/>
-        </w:rPr>
-        <w:t>file_stream</w:t>
-      </w:r>
-      <w:proofErr w:type="spellEnd"/>
-      <w:r>
-        <w:rPr>
-          <w:b/>
-          <w:lang w:val="en-US"/>
-        </w:rPr>
-        <w:t xml:space="preserve"> REQUEST_</w:t>
+      <w:r>
+        <w:rPr>
+          <w:b/>
+          <w:lang w:val="en-US"/>
+        </w:rPr>
+        <w:t>file_stream REQUEST_</w:t>
       </w:r>
       <w:r>
         <w:rPr>
@@ -1219,30 +950,14 @@
         <w:rPr>
           <w:lang w:val="en-US"/>
         </w:rPr>
-        <w:t>(</w:t>
-      </w:r>
-      <w:proofErr w:type="spellStart"/>
-      <w:r>
-        <w:rPr>
-          <w:lang w:val="en-US"/>
-        </w:rPr>
-        <w:t>task_id</w:t>
-      </w:r>
-      <w:proofErr w:type="spellEnd"/>
-      <w:r>
-        <w:rPr>
-          <w:lang w:val="en-US"/>
-        </w:rPr>
-        <w:t xml:space="preserve">, </w:t>
-      </w:r>
-      <w:proofErr w:type="spellStart"/>
-      <w:r>
-        <w:rPr>
-          <w:lang w:val="en-US"/>
-        </w:rPr>
-        <w:t>node_auth</w:t>
-      </w:r>
-      <w:proofErr w:type="spellEnd"/>
+        <w:t>(task_id</w:t>
+      </w:r>
+      <w:r>
+        <w:rPr>
+          <w:lang w:val="en-US"/>
+        </w:rPr>
+        <w:t>, node_auth</w:t>
+      </w:r>
       <w:r>
         <w:rPr>
           <w:lang w:val="en-US"/>
@@ -1283,64 +998,137 @@
           <w:lang w:val="en-US"/>
         </w:rPr>
       </w:pPr>
-      <w:proofErr w:type="spellStart"/>
-      <w:r>
-        <w:rPr>
-          <w:b/>
-          <w:lang w:val="en-US"/>
-        </w:rPr>
-        <w:t>file_stream</w:t>
-      </w:r>
-      <w:proofErr w:type="spellEnd"/>
-      <w:r>
-        <w:rPr>
-          <w:b/>
-          <w:lang w:val="en-US"/>
-        </w:rPr>
-        <w:t xml:space="preserve"> REQUEST_PARTFILE</w:t>
-      </w:r>
-      <w:r>
-        <w:rPr>
-          <w:lang w:val="en-US"/>
-        </w:rPr>
-        <w:t>(</w:t>
-      </w:r>
-      <w:proofErr w:type="spellStart"/>
-      <w:r>
-        <w:rPr>
-          <w:lang w:val="en-US"/>
-        </w:rPr>
-        <w:t>wave_id</w:t>
-      </w:r>
-      <w:proofErr w:type="spellEnd"/>
-      <w:r>
-        <w:rPr>
-          <w:lang w:val="en-US"/>
-        </w:rPr>
-        <w:t xml:space="preserve">, </w:t>
-      </w:r>
-      <w:proofErr w:type="spellStart"/>
-      <w:r>
-        <w:rPr>
-          <w:lang w:val="en-US"/>
-        </w:rPr>
-        <w:t>part_id</w:t>
-      </w:r>
-      <w:proofErr w:type="spellEnd"/>
-      <w:r>
-        <w:rPr>
-          <w:lang w:val="en-US"/>
-        </w:rPr>
-        <w:t xml:space="preserve">, </w:t>
-      </w:r>
-      <w:proofErr w:type="spellStart"/>
-      <w:r>
-        <w:rPr>
-          <w:lang w:val="en-US"/>
-        </w:rPr>
-        <w:t>node_auth</w:t>
-      </w:r>
-      <w:proofErr w:type="spellEnd"/>
+      <w:r>
+        <w:rPr>
+          <w:b/>
+          <w:lang w:val="en-US"/>
+        </w:rPr>
+        <w:t>file_stream REQUEST_PARTFILE</w:t>
+      </w:r>
+      <w:r>
+        <w:rPr>
+          <w:lang w:val="en-US"/>
+        </w:rPr>
+        <w:t>(wave_id, part_id, node_auth)</w:t>
+      </w:r>
+    </w:p>
+    <w:p>
+      <w:pPr>
+        <w:pStyle w:val="Akapitzlist"/>
+        <w:ind w:left="360"/>
+        <w:rPr>
+          <w:lang w:val="en-US"/>
+        </w:rPr>
+      </w:pPr>
+      <w:r>
+        <w:rPr>
+          <w:lang w:val="en-US"/>
+        </w:rPr>
+        <w:t>Server will prepare and send the part file for the matrix part in the provided wave. A zero-length response means that the server has failed or refused to provide a task.</w:t>
+      </w:r>
+    </w:p>
+    <w:p>
+      <w:pPr>
+        <w:pStyle w:val="Akapitzlist"/>
+        <w:numPr>
+          <w:ilvl w:val="0"/>
+          <w:numId w:val="8"/>
+        </w:numPr>
+        <w:rPr>
+          <w:b/>
+          <w:lang w:val="en-US"/>
+        </w:rPr>
+      </w:pPr>
+      <w:r>
+        <w:rPr>
+          <w:b/>
+          <w:lang w:val="en-US"/>
+        </w:rPr>
+        <w:t>file_stream REQUEST_META</w:t>
+      </w:r>
+      <w:r>
+        <w:rPr>
+          <w:lang w:val="en-US"/>
+        </w:rPr>
+        <w:t>(task_id, node_auth)</w:t>
+      </w:r>
+    </w:p>
+    <w:p>
+      <w:pPr>
+        <w:pStyle w:val="Akapitzlist"/>
+        <w:ind w:left="360"/>
+        <w:rPr>
+          <w:lang w:val="en-US"/>
+        </w:rPr>
+      </w:pPr>
+      <w:r>
+        <w:rPr>
+          <w:lang w:val="en-US"/>
+        </w:rPr>
+        <w:t xml:space="preserve">Server </w:t>
+      </w:r>
+      <w:r>
+        <w:rPr>
+          <w:lang w:val="en-US"/>
+        </w:rPr>
+        <w:t>will prepare and send the metafile for the provided task. A zero-length response means that the server has failed or refused to provide a task.</w:t>
+      </w:r>
+    </w:p>
+    <w:p>
+      <w:pPr>
+        <w:pStyle w:val="Akapitzlist"/>
+        <w:numPr>
+          <w:ilvl w:val="0"/>
+          <w:numId w:val="8"/>
+        </w:numPr>
+        <w:rPr>
+          <w:b/>
+          <w:lang w:val="en-US"/>
+        </w:rPr>
+      </w:pPr>
+      <w:r>
+        <w:rPr>
+          <w:b/>
+          <w:lang w:val="en-US"/>
+        </w:rPr>
+        <w:t>integer RETURN_TASK</w:t>
+      </w:r>
+      <w:r>
+        <w:rPr>
+          <w:lang w:val="en-US"/>
+        </w:rPr>
+        <w:t xml:space="preserve">(task_id, </w:t>
+      </w:r>
+      <w:r>
+        <w:rPr>
+          <w:lang w:val="en-US"/>
+        </w:rPr>
+        <w:t>task_file_</w:t>
+      </w:r>
+      <w:r>
+        <w:rPr>
+          <w:lang w:val="en-US"/>
+        </w:rPr>
+        <w:t xml:space="preserve">length, </w:t>
+      </w:r>
+      <w:r>
+        <w:rPr>
+          <w:lang w:val="en-US"/>
+        </w:rPr>
+        <w:t xml:space="preserve">has_meta, meta_file_length, </w:t>
+      </w:r>
+      <w:r>
+        <w:rPr>
+          <w:lang w:val="en-US"/>
+        </w:rPr>
+        <w:t xml:space="preserve">node_auth, </w:t>
+      </w:r>
+      <w:r>
+        <w:rPr>
+          <w:lang w:val="en-US"/>
+        </w:rPr>
+        <w:t>task_file, meta_file</w:t>
+      </w:r>
       <w:r>
         <w:rPr>
           <w:lang w:val="en-US"/>
@@ -1360,256 +1148,13 @@
         <w:rPr>
           <w:lang w:val="en-US"/>
         </w:rPr>
-        <w:t>Server will prepare and send the part file for the matrix part in the provided wave. A zero-length response means that the server has failed or refused to provide a task.</w:t>
-      </w:r>
-    </w:p>
-    <w:p>
-      <w:pPr>
-        <w:pStyle w:val="Akapitzlist"/>
-        <w:numPr>
-          <w:ilvl w:val="0"/>
-          <w:numId w:val="8"/>
-        </w:numPr>
-        <w:rPr>
-          <w:b/>
-          <w:lang w:val="en-US"/>
-        </w:rPr>
-      </w:pPr>
-      <w:proofErr w:type="spellStart"/>
-      <w:r>
-        <w:rPr>
-          <w:b/>
-          <w:lang w:val="en-US"/>
-        </w:rPr>
-        <w:t>file_stream</w:t>
-      </w:r>
-      <w:proofErr w:type="spellEnd"/>
-      <w:r>
-        <w:rPr>
-          <w:b/>
-          <w:lang w:val="en-US"/>
-        </w:rPr>
-        <w:t xml:space="preserve"> REQUEST_META</w:t>
-      </w:r>
-      <w:r>
-        <w:rPr>
-          <w:lang w:val="en-US"/>
-        </w:rPr>
-        <w:t>(</w:t>
-      </w:r>
-      <w:proofErr w:type="spellStart"/>
-      <w:r>
-        <w:rPr>
-          <w:lang w:val="en-US"/>
-        </w:rPr>
-        <w:t>task_id</w:t>
-      </w:r>
-      <w:proofErr w:type="spellEnd"/>
-      <w:r>
-        <w:rPr>
-          <w:lang w:val="en-US"/>
-        </w:rPr>
-        <w:t xml:space="preserve">, </w:t>
-      </w:r>
-      <w:proofErr w:type="spellStart"/>
-      <w:r>
-        <w:rPr>
-          <w:lang w:val="en-US"/>
-        </w:rPr>
-        <w:t>node_auth</w:t>
-      </w:r>
-      <w:proofErr w:type="spellEnd"/>
-      <w:r>
-        <w:rPr>
-          <w:lang w:val="en-US"/>
-        </w:rPr>
-        <w:t>)</w:t>
-      </w:r>
-    </w:p>
-    <w:p>
-      <w:pPr>
-        <w:pStyle w:val="Akapitzlist"/>
-        <w:ind w:left="360"/>
-        <w:rPr>
-          <w:lang w:val="en-US"/>
-        </w:rPr>
-      </w:pPr>
-      <w:r>
-        <w:rPr>
-          <w:lang w:val="en-US"/>
-        </w:rPr>
-        <w:t xml:space="preserve">Server </w:t>
-      </w:r>
-      <w:r>
-        <w:rPr>
-          <w:lang w:val="en-US"/>
-        </w:rPr>
-        <w:t>will prepare and send the metafile for the provided task. A zero-length response means that the server has failed or refused to provide a task.</w:t>
-      </w:r>
-    </w:p>
-    <w:p>
-      <w:pPr>
-        <w:pStyle w:val="Akapitzlist"/>
-        <w:numPr>
-          <w:ilvl w:val="0"/>
-          <w:numId w:val="8"/>
-        </w:numPr>
-        <w:rPr>
-          <w:b/>
-          <w:lang w:val="en-US"/>
-        </w:rPr>
-      </w:pPr>
-      <w:r>
-        <w:rPr>
-          <w:b/>
-          <w:lang w:val="en-US"/>
-        </w:rPr>
-        <w:t>integer RETURN_TASK</w:t>
-      </w:r>
-      <w:r>
-        <w:rPr>
-          <w:lang w:val="en-US"/>
-        </w:rPr>
-        <w:t>(</w:t>
-      </w:r>
-      <w:proofErr w:type="spellStart"/>
-      <w:r>
-        <w:rPr>
-          <w:lang w:val="en-US"/>
-        </w:rPr>
-        <w:t>task_id</w:t>
-      </w:r>
-      <w:proofErr w:type="spellEnd"/>
-      <w:r>
-        <w:rPr>
-          <w:lang w:val="en-US"/>
-        </w:rPr>
-        <w:t xml:space="preserve">, </w:t>
-      </w:r>
-      <w:proofErr w:type="spellStart"/>
-      <w:r>
-        <w:rPr>
-          <w:lang w:val="en-US"/>
-        </w:rPr>
-        <w:t>task_file_</w:t>
-      </w:r>
-      <w:r>
-        <w:rPr>
-          <w:lang w:val="en-US"/>
-        </w:rPr>
-        <w:t>length</w:t>
-      </w:r>
-      <w:proofErr w:type="spellEnd"/>
-      <w:r>
-        <w:rPr>
-          <w:lang w:val="en-US"/>
-        </w:rPr>
-        <w:t xml:space="preserve">, </w:t>
-      </w:r>
-      <w:proofErr w:type="spellStart"/>
-      <w:r>
-        <w:rPr>
-          <w:lang w:val="en-US"/>
-        </w:rPr>
-        <w:t>has_meta</w:t>
-      </w:r>
-      <w:proofErr w:type="spellEnd"/>
-      <w:r>
-        <w:rPr>
-          <w:lang w:val="en-US"/>
-        </w:rPr>
-        <w:t xml:space="preserve">, </w:t>
-      </w:r>
-      <w:proofErr w:type="spellStart"/>
-      <w:r>
-        <w:rPr>
-          <w:lang w:val="en-US"/>
-        </w:rPr>
-        <w:t>meta_file_length</w:t>
-      </w:r>
-      <w:proofErr w:type="spellEnd"/>
-      <w:r>
-        <w:rPr>
-          <w:lang w:val="en-US"/>
-        </w:rPr>
-        <w:t xml:space="preserve">, </w:t>
-      </w:r>
-      <w:proofErr w:type="spellStart"/>
-      <w:r>
-        <w:rPr>
-          <w:lang w:val="en-US"/>
-        </w:rPr>
-        <w:t>node_auth</w:t>
-      </w:r>
-      <w:proofErr w:type="spellEnd"/>
-      <w:r>
-        <w:rPr>
-          <w:lang w:val="en-US"/>
-        </w:rPr>
-        <w:t xml:space="preserve">, </w:t>
-      </w:r>
-      <w:proofErr w:type="spellStart"/>
-      <w:r>
-        <w:rPr>
-          <w:lang w:val="en-US"/>
-        </w:rPr>
-        <w:t>task_file</w:t>
-      </w:r>
-      <w:proofErr w:type="spellEnd"/>
-      <w:r>
-        <w:rPr>
-          <w:lang w:val="en-US"/>
-        </w:rPr>
-        <w:t xml:space="preserve">, </w:t>
-      </w:r>
-      <w:proofErr w:type="spellStart"/>
-      <w:r>
-        <w:rPr>
-          <w:lang w:val="en-US"/>
-        </w:rPr>
-        <w:t>meta_file</w:t>
-      </w:r>
-      <w:proofErr w:type="spellEnd"/>
-      <w:r>
-        <w:rPr>
-          <w:lang w:val="en-US"/>
-        </w:rPr>
-        <w:t>)</w:t>
-      </w:r>
-    </w:p>
-    <w:p>
-      <w:pPr>
-        <w:pStyle w:val="Akapitzlist"/>
-        <w:ind w:left="360"/>
-        <w:rPr>
-          <w:lang w:val="en-US"/>
-        </w:rPr>
-      </w:pPr>
-      <w:r>
-        <w:rPr>
-          <w:lang w:val="en-US"/>
-        </w:rPr>
         <w:t>Server will overwrite the appropriate part file on the drive with t</w:t>
       </w:r>
       <w:r>
         <w:rPr>
           <w:lang w:val="en-US"/>
         </w:rPr>
-        <w:t xml:space="preserve">he contents of the file stream, mark the task as TASK_COMPLETE, and decrement </w:t>
-      </w:r>
-      <w:proofErr w:type="spellStart"/>
-      <w:r>
-        <w:rPr>
-          <w:lang w:val="en-US"/>
-        </w:rPr>
-        <w:t>tasks_num</w:t>
-      </w:r>
-      <w:proofErr w:type="spellEnd"/>
-      <w:r>
-        <w:rPr>
-          <w:lang w:val="en-US"/>
-        </w:rPr>
-        <w:t xml:space="preserve"> of the appropriate wave.</w:t>
+        <w:t>he contents of the file stream, mark the task as TASK_COMPLETE, and decrement tasks_num of the appropriate wave.</w:t>
       </w:r>
       <w:r>
         <w:rPr>
@@ -1654,23 +1199,7 @@
           <w:b/>
           <w:lang w:val="en-US"/>
         </w:rPr>
-        <w:t>ave-&gt;</w:t>
-      </w:r>
-      <w:proofErr w:type="spellStart"/>
-      <w:r>
-        <w:rPr>
-          <w:b/>
-          <w:lang w:val="en-US"/>
-        </w:rPr>
-        <w:t>task_num</w:t>
-      </w:r>
-      <w:proofErr w:type="spellEnd"/>
-      <w:r>
-        <w:rPr>
-          <w:b/>
-          <w:lang w:val="en-US"/>
-        </w:rPr>
-        <w:t xml:space="preserve"> decremented</w:t>
+        <w:t>ave-&gt;task_num decremented</w:t>
       </w:r>
     </w:p>
     <w:p>
@@ -1774,19 +1303,776 @@
         </w:rPr>
         <w:t>To be resilient to errors the database must be periodically scanned for tasks that have been out too long (which might mean that the client has crashed). These tasks must be either reset or deemed broken.</w:t>
       </w:r>
+    </w:p>
+    <w:p>
+      <w:pPr>
+        <w:pStyle w:val="Nagwek1"/>
+      </w:pPr>
+      <w:r>
+        <w:lastRenderedPageBreak/>
+        <w:t>CLIENT</w:t>
+      </w:r>
+      <w:r>
+        <w:t xml:space="preserve"> BEHAVIOR</w:t>
+      </w:r>
+    </w:p>
+    <w:p>
+      <w:pPr>
+        <w:rPr>
+          <w:lang w:val="en-US"/>
+        </w:rPr>
+      </w:pPr>
+      <w:r>
+        <w:rPr>
+          <w:lang w:val="en-US"/>
+        </w:rPr>
+        <w:t>The client will comprise two main communication threads beyond the processing threads. On multicore machines it will be wise to dedicate one core to those threads as they will read and write FS often.</w:t>
+      </w:r>
+    </w:p>
+    <w:p>
+      <w:pPr>
+        <w:pStyle w:val="Nagwek1"/>
+        <w:numPr>
+          <w:ilvl w:val="1"/>
+          <w:numId w:val="5"/>
+        </w:numPr>
+      </w:pPr>
+      <w:r>
+        <w:t>CLIENT PROVISIONER</w:t>
+      </w:r>
+    </w:p>
+    <w:p>
+      <w:pPr>
+        <w:rPr>
+          <w:lang w:val="en-US"/>
+        </w:rPr>
+      </w:pPr>
+      <w:r>
+        <w:rPr>
+          <w:lang w:val="en-US"/>
+        </w:rPr>
+        <w:t>The provisioner periodically gets another task from the server following these steps:</w:t>
+      </w:r>
+    </w:p>
+    <w:p>
+      <w:pPr>
+        <w:pStyle w:val="Akapitzlist"/>
+        <w:numPr>
+          <w:ilvl w:val="0"/>
+          <w:numId w:val="14"/>
+        </w:numPr>
+        <w:rPr>
+          <w:lang w:val="en-US"/>
+        </w:rPr>
+      </w:pPr>
+      <w:r>
+        <w:rPr>
+          <w:lang w:val="en-US"/>
+        </w:rPr>
+        <w:t>Send signal REQUEST_TASK</w:t>
+      </w:r>
+    </w:p>
+    <w:p>
+      <w:pPr>
+        <w:pStyle w:val="Akapitzlist"/>
+        <w:numPr>
+          <w:ilvl w:val="0"/>
+          <w:numId w:val="14"/>
+        </w:numPr>
+        <w:rPr>
+          <w:lang w:val="en-US"/>
+        </w:rPr>
+      </w:pPr>
+      <w:r>
+        <w:rPr>
+          <w:b/>
+          <w:lang w:val="en-US"/>
+        </w:rPr>
+        <w:t>If</w:t>
+      </w:r>
+      <w:r>
+        <w:rPr>
+          <w:lang w:val="en-US"/>
+        </w:rPr>
+        <w:t xml:space="preserve"> got a task:</w:t>
+      </w:r>
+    </w:p>
+    <w:p>
+      <w:pPr>
+        <w:pStyle w:val="Akapitzlist"/>
+        <w:numPr>
+          <w:ilvl w:val="1"/>
+          <w:numId w:val="14"/>
+        </w:numPr>
+        <w:rPr>
+          <w:lang w:val="en-US"/>
+        </w:rPr>
+      </w:pPr>
+      <w:r>
+        <w:rPr>
+          <w:lang w:val="en-US"/>
+        </w:rPr>
+        <w:t>Write it to local DB with state TASK_RECEIVED</w:t>
+      </w:r>
+    </w:p>
+    <w:p>
+      <w:pPr>
+        <w:pStyle w:val="Akapitzlist"/>
+        <w:numPr>
+          <w:ilvl w:val="1"/>
+          <w:numId w:val="14"/>
+        </w:numPr>
+        <w:rPr>
+          <w:lang w:val="en-US"/>
+        </w:rPr>
+      </w:pPr>
+      <w:r>
+        <w:rPr>
+          <w:lang w:val="en-US"/>
+        </w:rPr>
+        <w:t>Send signal REQUEST_TASKFILE, write taskfile to HDD</w:t>
+      </w:r>
+    </w:p>
+    <w:p>
+      <w:pPr>
+        <w:pStyle w:val="Akapitzlist"/>
+        <w:numPr>
+          <w:ilvl w:val="1"/>
+          <w:numId w:val="14"/>
+        </w:numPr>
+        <w:rPr>
+          <w:lang w:val="en-US"/>
+        </w:rPr>
+      </w:pPr>
+      <w:r>
+        <w:rPr>
+          <w:b/>
+          <w:lang w:val="en-US"/>
+        </w:rPr>
+        <w:t>If</w:t>
+      </w:r>
+      <w:r>
+        <w:rPr>
+          <w:lang w:val="en-US"/>
+        </w:rPr>
+        <w:t xml:space="preserve"> task is of type TASK_PART_REDUCE:</w:t>
+      </w:r>
+    </w:p>
+    <w:p>
+      <w:pPr>
+        <w:pStyle w:val="Akapitzlist"/>
+        <w:numPr>
+          <w:ilvl w:val="2"/>
+          <w:numId w:val="14"/>
+        </w:numPr>
+        <w:rPr>
+          <w:lang w:val="en-US"/>
+        </w:rPr>
+      </w:pPr>
+      <w:r>
+        <w:rPr>
+          <w:lang w:val="en-US"/>
+        </w:rPr>
+        <w:t>Send signal REQUEST_META</w:t>
+      </w:r>
+    </w:p>
+    <w:p>
+      <w:pPr>
+        <w:pStyle w:val="Akapitzlist"/>
+        <w:numPr>
+          <w:ilvl w:val="1"/>
+          <w:numId w:val="14"/>
+        </w:numPr>
+        <w:rPr>
+          <w:lang w:val="en-US"/>
+        </w:rPr>
+      </w:pPr>
+      <w:r>
+        <w:rPr>
+          <w:lang w:val="en-US"/>
+        </w:rPr>
+        <w:t>Change local DB state to TASK_PROVISIONED</w:t>
+      </w:r>
+    </w:p>
+    <w:p>
+      <w:pPr>
+        <w:pStyle w:val="Akapitzlist"/>
+        <w:numPr>
+          <w:ilvl w:val="0"/>
+          <w:numId w:val="14"/>
+        </w:numPr>
+        <w:rPr>
+          <w:lang w:val="en-US"/>
+        </w:rPr>
+      </w:pPr>
+      <w:r>
+        <w:rPr>
+          <w:b/>
+          <w:lang w:val="en-US"/>
+        </w:rPr>
+        <w:t>Else</w:t>
+      </w:r>
+      <w:r>
+        <w:rPr>
+          <w:lang w:val="en-US"/>
+        </w:rPr>
+        <w:t xml:space="preserve"> defer next request</w:t>
+      </w:r>
+    </w:p>
+    <w:p>
+      <w:pPr>
+        <w:pStyle w:val="Nagwek1"/>
+        <w:numPr>
+          <w:ilvl w:val="1"/>
+          <w:numId w:val="5"/>
+        </w:numPr>
+      </w:pPr>
+      <w:r>
+        <w:t>CLIENT UPLOADER</w:t>
+      </w:r>
+    </w:p>
+    <w:p>
+      <w:pPr>
+        <w:rPr>
+          <w:lang w:val="en-US"/>
+        </w:rPr>
+      </w:pPr>
+      <w:r>
+        <w:rPr>
+          <w:lang w:val="en-US"/>
+        </w:rPr>
+        <w:t>The uploader periodically checks local database for tasks with state TASK_PROCESSED, following these steps:</w:t>
+      </w:r>
+    </w:p>
+    <w:p>
+      <w:pPr>
+        <w:pStyle w:val="Akapitzlist"/>
+        <w:numPr>
+          <w:ilvl w:val="0"/>
+          <w:numId w:val="15"/>
+        </w:numPr>
+        <w:rPr>
+          <w:lang w:val="en-US"/>
+        </w:rPr>
+      </w:pPr>
+      <w:r>
+        <w:rPr>
+          <w:lang w:val="en-US"/>
+        </w:rPr>
+        <w:t>Check local DB</w:t>
+      </w:r>
+    </w:p>
+    <w:p>
+      <w:pPr>
+        <w:pStyle w:val="Akapitzlist"/>
+        <w:numPr>
+          <w:ilvl w:val="0"/>
+          <w:numId w:val="15"/>
+        </w:numPr>
+        <w:rPr>
+          <w:lang w:val="en-US"/>
+        </w:rPr>
+      </w:pPr>
+      <w:r>
+        <w:rPr>
+          <w:b/>
+          <w:lang w:val="en-US"/>
+        </w:rPr>
+        <w:t xml:space="preserve">If </w:t>
+      </w:r>
+      <w:r>
+        <w:rPr>
+          <w:lang w:val="en-US"/>
+        </w:rPr>
+        <w:t>found a task in state TASK_PROCESSED</w:t>
+      </w:r>
+    </w:p>
+    <w:p>
+      <w:pPr>
+        <w:pStyle w:val="Akapitzlist"/>
+        <w:numPr>
+          <w:ilvl w:val="1"/>
+          <w:numId w:val="15"/>
+        </w:numPr>
+        <w:rPr>
+          <w:lang w:val="en-US"/>
+        </w:rPr>
+      </w:pPr>
+      <w:r>
+        <w:rPr>
+          <w:lang w:val="en-US"/>
+        </w:rPr>
+        <w:t>Send signal RETURN_TASK</w:t>
+      </w:r>
+    </w:p>
+    <w:p>
+      <w:pPr>
+        <w:pStyle w:val="Akapitzlist"/>
+        <w:numPr>
+          <w:ilvl w:val="1"/>
+          <w:numId w:val="15"/>
+        </w:numPr>
+        <w:rPr>
+          <w:lang w:val="en-US"/>
+        </w:rPr>
+      </w:pPr>
+      <w:r>
+        <w:rPr>
+          <w:b/>
+          <w:lang w:val="en-US"/>
+        </w:rPr>
+        <w:t xml:space="preserve">If </w:t>
+      </w:r>
+      <w:r>
+        <w:rPr>
+          <w:lang w:val="en-US"/>
+        </w:rPr>
+        <w:t>signal succeeds:</w:t>
+      </w:r>
+    </w:p>
+    <w:p>
+      <w:pPr>
+        <w:pStyle w:val="Akapitzlist"/>
+        <w:numPr>
+          <w:ilvl w:val="2"/>
+          <w:numId w:val="15"/>
+        </w:numPr>
+        <w:rPr>
+          <w:lang w:val="en-US"/>
+        </w:rPr>
+      </w:pPr>
+      <w:r>
+        <w:rPr>
+          <w:lang w:val="en-US"/>
+        </w:rPr>
+        <w:t>Remove task from local database</w:t>
+      </w:r>
+    </w:p>
+    <w:p>
+      <w:pPr>
+        <w:pStyle w:val="Akapitzlist"/>
+        <w:numPr>
+          <w:ilvl w:val="1"/>
+          <w:numId w:val="15"/>
+        </w:numPr>
+        <w:rPr>
+          <w:lang w:val="en-US"/>
+        </w:rPr>
+      </w:pPr>
+      <w:r>
+        <w:rPr>
+          <w:b/>
+          <w:lang w:val="en-US"/>
+        </w:rPr>
+        <w:t>Else:</w:t>
+      </w:r>
+    </w:p>
+    <w:p>
+      <w:pPr>
+        <w:pStyle w:val="Akapitzlist"/>
+        <w:numPr>
+          <w:ilvl w:val="2"/>
+          <w:numId w:val="15"/>
+        </w:numPr>
+        <w:rPr>
+          <w:lang w:val="en-US"/>
+        </w:rPr>
+      </w:pPr>
+      <w:r>
+        <w:rPr>
+          <w:lang w:val="en-US"/>
+        </w:rPr>
+        <w:t>Defer further uploads</w:t>
+      </w:r>
+    </w:p>
+    <w:p>
+      <w:pPr>
+        <w:pStyle w:val="Nagwek1"/>
+        <w:numPr>
+          <w:ilvl w:val="1"/>
+          <w:numId w:val="5"/>
+        </w:numPr>
+      </w:pPr>
+      <w:r>
+        <w:t>CLIENT PROCESSOR</w:t>
+      </w:r>
+    </w:p>
+    <w:p>
+      <w:pPr>
+        <w:rPr>
+          <w:lang w:val="en-US"/>
+        </w:rPr>
+      </w:pPr>
+      <w:r>
+        <w:rPr>
+          <w:lang w:val="en-US"/>
+        </w:rPr>
+        <w:t>The processor will periodically check local database for tasks in state TASK_PROVISIONED. Then it will follow these steps:</w:t>
+      </w:r>
+    </w:p>
+    <w:p>
+      <w:pPr>
+        <w:pStyle w:val="Akapitzlist"/>
+        <w:numPr>
+          <w:ilvl w:val="0"/>
+          <w:numId w:val="16"/>
+        </w:numPr>
+        <w:rPr>
+          <w:lang w:val="en-US"/>
+        </w:rPr>
+      </w:pPr>
+      <w:r>
+        <w:rPr>
+          <w:lang w:val="en-US"/>
+        </w:rPr>
+        <w:t>If task is of type TASK_PART_SOLUTION, it will generate a part solution and mark task as TASK_PROCESSED</w:t>
+      </w:r>
+    </w:p>
+    <w:p>
+      <w:pPr>
+        <w:pStyle w:val="Akapitzlist"/>
+        <w:numPr>
+          <w:ilvl w:val="0"/>
+          <w:numId w:val="16"/>
+        </w:numPr>
+        <w:rPr>
+          <w:lang w:val="en-US"/>
+        </w:rPr>
+      </w:pPr>
+      <w:r>
+        <w:rPr>
+          <w:lang w:val="en-US"/>
+        </w:rPr>
+        <w:t>If the task is of type TASK_PART_REDUCE, it will perform a dry run against metafile, infer which parts are required, fetch these  parts to HDD, then perform reductions</w:t>
+      </w:r>
+      <w:r>
+        <w:rPr>
+          <w:lang w:val="en-US"/>
+        </w:rPr>
+        <w:t xml:space="preserve"> against them. Finally it will mark the task as TASK_PROCESSED</w:t>
+      </w:r>
+    </w:p>
+    <w:p>
+      <w:pPr>
+        <w:pStyle w:val="Akapitzlist"/>
+        <w:numPr>
+          <w:ilvl w:val="0"/>
+          <w:numId w:val="16"/>
+        </w:numPr>
+        <w:rPr>
+          <w:lang w:val="en-US"/>
+        </w:rPr>
+      </w:pPr>
+      <w:r>
+        <w:rPr>
+          <w:lang w:val="en-US"/>
+        </w:rPr>
+        <w:t>If during processing any tasks any unrecoverable errors happen, the task will be marked as TASK_BROKEN</w:t>
+      </w:r>
+      <w:r>
+        <w:rPr>
+          <w:lang w:val="en-US"/>
+        </w:rPr>
+        <w:t xml:space="preserve"> to be resolved by hand by a system operator.</w:t>
+      </w:r>
+    </w:p>
+    <w:p>
+      <w:pPr>
+        <w:pStyle w:val="Nagwek1"/>
+        <w:jc w:val="both"/>
+      </w:pPr>
+      <w:r>
+        <w:t>SPLITTER</w:t>
+      </w:r>
+      <w:r>
+        <w:t xml:space="preserve"> (OUTDATED)</w:t>
+      </w:r>
       <w:bookmarkStart w:id="0" w:name="_GoBack"/>
       <w:bookmarkEnd w:id="0"/>
     </w:p>
     <w:p>
       <w:pPr>
-        <w:pStyle w:val="Nagwek1"/>
+        <w:jc w:val="both"/>
+        <w:rPr>
+          <w:u w:val="single"/>
+          <w:lang w:val="en-US"/>
+        </w:rPr>
+      </w:pPr>
+      <w:r>
+        <w:rPr>
+          <w:lang w:val="en-US"/>
+        </w:rPr>
+        <w:t xml:space="preserve">The </w:t>
+      </w:r>
+      <w:r>
+        <w:rPr>
+          <w:lang w:val="en-US"/>
+        </w:rPr>
+        <w:t>working</w:t>
+      </w:r>
+      <w:r>
+        <w:rPr>
+          <w:lang w:val="en-US"/>
+        </w:rPr>
+        <w:t xml:space="preserve"> </w:t>
+      </w:r>
+      <w:r>
+        <w:rPr>
+          <w:lang w:val="en-US"/>
+        </w:rPr>
+        <w:t>assumption</w:t>
+      </w:r>
+      <w:r>
+        <w:rPr>
+          <w:lang w:val="en-US"/>
+        </w:rPr>
+        <w:t xml:space="preserve"> for now is that a precomposed matrix in MTX format will be preloaded into a splitting system, which will reside on a server. This is reasonable since matrix splitting is considered to be an </w:t>
+      </w:r>
+      <w:r>
+        <w:rPr>
+          <w:u w:val="single"/>
+          <w:lang w:val="en-US"/>
+        </w:rPr>
+        <w:t>unparallelizable task.</w:t>
+      </w:r>
+    </w:p>
+    <w:p>
+      <w:pPr>
+        <w:jc w:val="both"/>
+        <w:rPr>
+          <w:lang w:val="en-US"/>
+        </w:rPr>
+      </w:pPr>
+      <w:r>
+        <w:rPr>
+          <w:lang w:val="en-US"/>
+        </w:rPr>
+        <w:t>The sequence of tasks will be as follows:</w:t>
+      </w:r>
+    </w:p>
+    <w:p>
+      <w:pPr>
+        <w:pStyle w:val="Akapitzlist"/>
+        <w:numPr>
+          <w:ilvl w:val="0"/>
+          <w:numId w:val="3"/>
+        </w:numPr>
+        <w:jc w:val="both"/>
       </w:pPr>
       <w:r>
         <w:lastRenderedPageBreak/>
-        <w:t>CLIENT</w:t>
-      </w:r>
-      <w:r>
-        <w:t xml:space="preserve"> BEHAVIOR</w:t>
+        <w:t>MTX file handle is opened</w:t>
+      </w:r>
+    </w:p>
+    <w:p>
+      <w:pPr>
+        <w:pStyle w:val="Akapitzlist"/>
+        <w:numPr>
+          <w:ilvl w:val="0"/>
+          <w:numId w:val="3"/>
+        </w:numPr>
+        <w:jc w:val="both"/>
+      </w:pPr>
+      <w:r>
+        <w:t>Matrix dimensions are read</w:t>
+      </w:r>
+    </w:p>
+    <w:p>
+      <w:pPr>
+        <w:pStyle w:val="Akapitzlist"/>
+        <w:numPr>
+          <w:ilvl w:val="1"/>
+          <w:numId w:val="3"/>
+        </w:numPr>
+        <w:jc w:val="both"/>
+        <w:rPr>
+          <w:lang w:val="en-US"/>
+        </w:rPr>
+      </w:pPr>
+      <w:r>
+        <w:rPr>
+          <w:lang w:val="en-US"/>
+        </w:rPr>
+        <w:t>If matrix is not square, file is rejected – appropriate error message is produced</w:t>
+      </w:r>
+    </w:p>
+    <w:p>
+      <w:pPr>
+        <w:pStyle w:val="Akapitzlist"/>
+        <w:numPr>
+          <w:ilvl w:val="0"/>
+          <w:numId w:val="3"/>
+        </w:numPr>
+        <w:jc w:val="both"/>
+        <w:rPr>
+          <w:lang w:val="en-US"/>
+        </w:rPr>
+      </w:pPr>
+      <w:r>
+        <w:rPr>
+          <w:lang w:val="en-US"/>
+        </w:rPr>
+        <w:t xml:space="preserve">Matrix is </w:t>
+      </w:r>
+      <w:r>
+        <w:rPr>
+          <w:u w:val="single"/>
+          <w:lang w:val="en-US"/>
+        </w:rPr>
+        <w:t>conceptually</w:t>
+      </w:r>
+      <w:r>
+        <w:rPr>
+          <w:lang w:val="en-US"/>
+        </w:rPr>
+        <w:t xml:space="preserve"> divided into parts of configurable heights</w:t>
+      </w:r>
+    </w:p>
+    <w:p>
+      <w:pPr>
+        <w:pStyle w:val="Akapitzlist"/>
+        <w:numPr>
+          <w:ilvl w:val="0"/>
+          <w:numId w:val="3"/>
+        </w:numPr>
+        <w:jc w:val="both"/>
+        <w:rPr>
+          <w:lang w:val="en-US"/>
+        </w:rPr>
+      </w:pPr>
+      <w:r>
+        <w:rPr>
+          <w:lang w:val="en-US"/>
+        </w:rPr>
+        <w:t>File handles for the parts are opened</w:t>
+      </w:r>
+    </w:p>
+    <w:p>
+      <w:pPr>
+        <w:pStyle w:val="Akapitzlist"/>
+        <w:numPr>
+          <w:ilvl w:val="0"/>
+          <w:numId w:val="3"/>
+        </w:numPr>
+        <w:jc w:val="both"/>
+        <w:rPr>
+          <w:lang w:val="en-US"/>
+        </w:rPr>
+      </w:pPr>
+      <w:r>
+        <w:rPr>
+          <w:lang w:val="en-US"/>
+        </w:rPr>
+        <w:t>MTX is read and entries are passed on to appropriate files</w:t>
+      </w:r>
+    </w:p>
+    <w:p>
+      <w:pPr>
+        <w:pStyle w:val="Akapitzlist"/>
+        <w:numPr>
+          <w:ilvl w:val="0"/>
+          <w:numId w:val="3"/>
+        </w:numPr>
+        <w:jc w:val="both"/>
+      </w:pPr>
+      <w:r>
+        <w:t>MTX file handle is closed</w:t>
+      </w:r>
+    </w:p>
+    <w:p>
+      <w:pPr>
+        <w:pStyle w:val="Akapitzlist"/>
+        <w:numPr>
+          <w:ilvl w:val="0"/>
+          <w:numId w:val="3"/>
+        </w:numPr>
+        <w:jc w:val="both"/>
+      </w:pPr>
+      <w:r>
+        <w:t>Part file handles are closed</w:t>
+      </w:r>
+    </w:p>
+    <w:p>
+      <w:pPr>
+        <w:pStyle w:val="Akapitzlist"/>
+        <w:numPr>
+          <w:ilvl w:val="0"/>
+          <w:numId w:val="3"/>
+        </w:numPr>
+        <w:jc w:val="both"/>
+      </w:pPr>
+      <w:r>
+        <w:rPr>
+          <w:b/>
+        </w:rPr>
+        <w:t>FUTURE</w:t>
+      </w:r>
+      <w:r>
+        <w:t xml:space="preserve"> Files are encrypted</w:t>
+      </w:r>
+    </w:p>
+    <w:p>
+      <w:pPr>
+        <w:pStyle w:val="Akapitzlist"/>
+        <w:numPr>
+          <w:ilvl w:val="0"/>
+          <w:numId w:val="3"/>
+        </w:numPr>
+        <w:jc w:val="both"/>
+      </w:pPr>
+      <w:r>
+        <w:t>Files are compressed</w:t>
+      </w:r>
+    </w:p>
+    <w:p>
+      <w:pPr>
+        <w:pStyle w:val="Akapitzlist"/>
+        <w:numPr>
+          <w:ilvl w:val="0"/>
+          <w:numId w:val="3"/>
+        </w:numPr>
+        <w:jc w:val="both"/>
+        <w:rPr>
+          <w:lang w:val="en-US"/>
+        </w:rPr>
+      </w:pPr>
+      <w:r>
+        <w:rPr>
+          <w:lang w:val="en-US"/>
+        </w:rPr>
+        <w:t>Files are recorded as parts in the database</w:t>
+      </w:r>
+    </w:p>
+    <w:p>
+      <w:pPr>
+        <w:pStyle w:val="Akapitzlist"/>
+        <w:numPr>
+          <w:ilvl w:val="0"/>
+          <w:numId w:val="3"/>
+        </w:numPr>
+        <w:jc w:val="both"/>
+        <w:rPr>
+          <w:lang w:val="en-US"/>
+        </w:rPr>
+      </w:pPr>
+      <w:r>
+        <w:rPr>
+          <w:lang w:val="en-US"/>
+        </w:rPr>
+        <w:t>0-Wave is recorded composed of the parts</w:t>
+      </w:r>
+    </w:p>
+    <w:p>
+      <w:pPr>
+        <w:pStyle w:val="Akapitzlist"/>
+        <w:numPr>
+          <w:ilvl w:val="0"/>
+          <w:numId w:val="3"/>
+        </w:numPr>
+        <w:jc w:val="both"/>
+      </w:pPr>
+      <w:r>
+        <w:t>Splitter exits</w:t>
       </w:r>
     </w:p>
     <w:p>
@@ -1869,19 +2155,11 @@
           <w:lang w:val="en-US"/>
         </w:rPr>
       </w:pPr>
-      <w:proofErr w:type="spellStart"/>
-      <w:r>
-        <w:rPr>
-          <w:lang w:val="en-US"/>
-        </w:rPr>
-        <w:t>current_wave</w:t>
-      </w:r>
-      <w:proofErr w:type="spellEnd"/>
-      <w:r>
-        <w:rPr>
-          <w:lang w:val="en-US"/>
-        </w:rPr>
-        <w:t xml:space="preserve"> (numeric ID)</w:t>
+      <w:r>
+        <w:rPr>
+          <w:lang w:val="en-US"/>
+        </w:rPr>
+        <w:t>current_wave (numeric ID)</w:t>
       </w:r>
     </w:p>
     <w:p>
@@ -2125,19 +2403,11 @@
           <w:lang w:val="en-US"/>
         </w:rPr>
       </w:pPr>
-      <w:proofErr w:type="spellStart"/>
-      <w:r>
-        <w:rPr>
-          <w:lang w:val="en-US"/>
-        </w:rPr>
-        <w:t>solution_id</w:t>
-      </w:r>
-      <w:proofErr w:type="spellEnd"/>
-      <w:r>
-        <w:rPr>
-          <w:lang w:val="en-US"/>
-        </w:rPr>
-        <w:t xml:space="preserve"> (numeric id)</w:t>
+      <w:r>
+        <w:rPr>
+          <w:lang w:val="en-US"/>
+        </w:rPr>
+        <w:t>solution_id (numeric id)</w:t>
       </w:r>
     </w:p>
     <w:p>
@@ -2151,19 +2421,11 @@
           <w:lang w:val="en-US"/>
         </w:rPr>
       </w:pPr>
-      <w:proofErr w:type="spellStart"/>
-      <w:r>
-        <w:rPr>
-          <w:lang w:val="en-US"/>
-        </w:rPr>
-        <w:t>seq</w:t>
-      </w:r>
-      <w:proofErr w:type="spellEnd"/>
-      <w:r>
-        <w:rPr>
-          <w:lang w:val="en-US"/>
-        </w:rPr>
-        <w:t xml:space="preserve"> (numeric)</w:t>
+      <w:r>
+        <w:rPr>
+          <w:lang w:val="en-US"/>
+        </w:rPr>
+        <w:t>seq (numeric)</w:t>
       </w:r>
     </w:p>
     <w:p>
@@ -2281,6 +2543,7 @@
           <w:b/>
           <w:lang w:val="en-US"/>
         </w:rPr>
+        <w:lastRenderedPageBreak/>
         <w:t>0</w:t>
       </w:r>
       <w:r>
@@ -2407,19 +2670,11 @@
           <w:lang w:val="en-US"/>
         </w:rPr>
       </w:pPr>
-      <w:proofErr w:type="spellStart"/>
-      <w:r>
-        <w:rPr>
-          <w:lang w:val="en-US"/>
-        </w:rPr>
-        <w:t>wave_id</w:t>
-      </w:r>
-      <w:proofErr w:type="spellEnd"/>
-      <w:r>
-        <w:rPr>
-          <w:lang w:val="en-US"/>
-        </w:rPr>
-        <w:t xml:space="preserve"> (numeric id)</w:t>
+      <w:r>
+        <w:rPr>
+          <w:lang w:val="en-US"/>
+        </w:rPr>
+        <w:t>wave_id (numeric id)</w:t>
       </w:r>
     </w:p>
     <w:p>
@@ -2473,7 +2728,6 @@
         <w:rPr>
           <w:lang w:val="en-US"/>
         </w:rPr>
-        <w:lastRenderedPageBreak/>
         <w:t>state (numeric)</w:t>
       </w:r>
     </w:p>
@@ -2488,19 +2742,11 @@
           <w:lang w:val="en-US"/>
         </w:rPr>
       </w:pPr>
-      <w:proofErr w:type="spellStart"/>
-      <w:r>
-        <w:rPr>
-          <w:lang w:val="en-US"/>
-        </w:rPr>
-        <w:t>part_num</w:t>
-      </w:r>
-      <w:proofErr w:type="spellEnd"/>
-      <w:r>
-        <w:rPr>
-          <w:lang w:val="en-US"/>
-        </w:rPr>
-        <w:t xml:space="preserve"> (numeric)</w:t>
+      <w:r>
+        <w:rPr>
+          <w:lang w:val="en-US"/>
+        </w:rPr>
+        <w:t>part_num (numeric)</w:t>
       </w:r>
     </w:p>
     <w:p>
@@ -2879,450 +3125,6 @@
         </w:rPr>
         <w:t xml:space="preserve"> TASK_BROKEN</w:t>
       </w:r>
-    </w:p>
-    <w:p>
-      <w:pPr>
-        <w:pStyle w:val="Nagwek1"/>
-        <w:jc w:val="both"/>
-      </w:pPr>
-      <w:r>
-        <w:t>SPLITTER</w:t>
-      </w:r>
-    </w:p>
-    <w:p>
-      <w:pPr>
-        <w:jc w:val="both"/>
-        <w:rPr>
-          <w:u w:val="single"/>
-          <w:lang w:val="en-US"/>
-        </w:rPr>
-      </w:pPr>
-      <w:r>
-        <w:rPr>
-          <w:lang w:val="en-US"/>
-        </w:rPr>
-        <w:t xml:space="preserve">The </w:t>
-      </w:r>
-      <w:r>
-        <w:rPr>
-          <w:lang w:val="en-US"/>
-        </w:rPr>
-        <w:t>working</w:t>
-      </w:r>
-      <w:r>
-        <w:rPr>
-          <w:lang w:val="en-US"/>
-        </w:rPr>
-        <w:t xml:space="preserve"> </w:t>
-      </w:r>
-      <w:r>
-        <w:rPr>
-          <w:lang w:val="en-US"/>
-        </w:rPr>
-        <w:t>assumption</w:t>
-      </w:r>
-      <w:r>
-        <w:rPr>
-          <w:lang w:val="en-US"/>
-        </w:rPr>
-        <w:t xml:space="preserve"> for now is that a </w:t>
-      </w:r>
-      <w:proofErr w:type="spellStart"/>
-      <w:r>
-        <w:rPr>
-          <w:lang w:val="en-US"/>
-        </w:rPr>
-        <w:t>precomposed</w:t>
-      </w:r>
-      <w:proofErr w:type="spellEnd"/>
-      <w:r>
-        <w:rPr>
-          <w:lang w:val="en-US"/>
-        </w:rPr>
-        <w:t xml:space="preserve"> matrix in MTX format will be preloaded into a splitting system, which will reside on a server. This is reasonable since matrix splitting is considered to be an </w:t>
-      </w:r>
-      <w:proofErr w:type="spellStart"/>
-      <w:r>
-        <w:rPr>
-          <w:u w:val="single"/>
-          <w:lang w:val="en-US"/>
-        </w:rPr>
-        <w:t>unparallelizable</w:t>
-      </w:r>
-      <w:proofErr w:type="spellEnd"/>
-      <w:r>
-        <w:rPr>
-          <w:u w:val="single"/>
-          <w:lang w:val="en-US"/>
-        </w:rPr>
-        <w:t xml:space="preserve"> task.</w:t>
-      </w:r>
-    </w:p>
-    <w:p>
-      <w:pPr>
-        <w:jc w:val="both"/>
-        <w:rPr>
-          <w:lang w:val="en-US"/>
-        </w:rPr>
-      </w:pPr>
-      <w:r>
-        <w:rPr>
-          <w:lang w:val="en-US"/>
-        </w:rPr>
-        <w:t>The sequence of tasks will be as follows:</w:t>
-      </w:r>
-    </w:p>
-    <w:p>
-      <w:pPr>
-        <w:pStyle w:val="Akapitzlist"/>
-        <w:numPr>
-          <w:ilvl w:val="0"/>
-          <w:numId w:val="3"/>
-        </w:numPr>
-        <w:jc w:val="both"/>
-      </w:pPr>
-      <w:r>
-        <w:t xml:space="preserve">MTX file handle </w:t>
-      </w:r>
-      <w:proofErr w:type="spellStart"/>
-      <w:r>
-        <w:t>is</w:t>
-      </w:r>
-      <w:proofErr w:type="spellEnd"/>
-      <w:r>
-        <w:t xml:space="preserve"> </w:t>
-      </w:r>
-      <w:proofErr w:type="spellStart"/>
-      <w:r>
-        <w:t>opened</w:t>
-      </w:r>
-      <w:proofErr w:type="spellEnd"/>
-    </w:p>
-    <w:p>
-      <w:pPr>
-        <w:pStyle w:val="Akapitzlist"/>
-        <w:numPr>
-          <w:ilvl w:val="0"/>
-          <w:numId w:val="3"/>
-        </w:numPr>
-        <w:jc w:val="both"/>
-      </w:pPr>
-      <w:proofErr w:type="spellStart"/>
-      <w:r>
-        <w:t>Matrix</w:t>
-      </w:r>
-      <w:proofErr w:type="spellEnd"/>
-      <w:r>
-        <w:t xml:space="preserve"> </w:t>
-      </w:r>
-      <w:proofErr w:type="spellStart"/>
-      <w:r>
-        <w:t>dimensions</w:t>
-      </w:r>
-      <w:proofErr w:type="spellEnd"/>
-      <w:r>
-        <w:t xml:space="preserve"> </w:t>
-      </w:r>
-      <w:proofErr w:type="spellStart"/>
-      <w:r>
-        <w:t>are</w:t>
-      </w:r>
-      <w:proofErr w:type="spellEnd"/>
-      <w:r>
-        <w:t xml:space="preserve"> </w:t>
-      </w:r>
-      <w:proofErr w:type="spellStart"/>
-      <w:r>
-        <w:t>read</w:t>
-      </w:r>
-      <w:proofErr w:type="spellEnd"/>
-    </w:p>
-    <w:p>
-      <w:pPr>
-        <w:pStyle w:val="Akapitzlist"/>
-        <w:numPr>
-          <w:ilvl w:val="1"/>
-          <w:numId w:val="3"/>
-        </w:numPr>
-        <w:jc w:val="both"/>
-        <w:rPr>
-          <w:lang w:val="en-US"/>
-        </w:rPr>
-      </w:pPr>
-      <w:r>
-        <w:rPr>
-          <w:lang w:val="en-US"/>
-        </w:rPr>
-        <w:t>If matrix is not square, file is rejected – appropriate error message is produced</w:t>
-      </w:r>
-    </w:p>
-    <w:p>
-      <w:pPr>
-        <w:pStyle w:val="Akapitzlist"/>
-        <w:numPr>
-          <w:ilvl w:val="0"/>
-          <w:numId w:val="3"/>
-        </w:numPr>
-        <w:jc w:val="both"/>
-        <w:rPr>
-          <w:lang w:val="en-US"/>
-        </w:rPr>
-      </w:pPr>
-      <w:r>
-        <w:rPr>
-          <w:lang w:val="en-US"/>
-        </w:rPr>
-        <w:t xml:space="preserve">Matrix is </w:t>
-      </w:r>
-      <w:r>
-        <w:rPr>
-          <w:u w:val="single"/>
-          <w:lang w:val="en-US"/>
-        </w:rPr>
-        <w:t>conceptually</w:t>
-      </w:r>
-      <w:r>
-        <w:rPr>
-          <w:lang w:val="en-US"/>
-        </w:rPr>
-        <w:t xml:space="preserve"> divided into </w:t>
-      </w:r>
-      <w:r>
-        <w:rPr>
-          <w:lang w:val="en-US"/>
-        </w:rPr>
-        <w:t>parts of configurable heights</w:t>
-      </w:r>
-    </w:p>
-    <w:p>
-      <w:pPr>
-        <w:pStyle w:val="Akapitzlist"/>
-        <w:numPr>
-          <w:ilvl w:val="0"/>
-          <w:numId w:val="3"/>
-        </w:numPr>
-        <w:jc w:val="both"/>
-        <w:rPr>
-          <w:lang w:val="en-US"/>
-        </w:rPr>
-      </w:pPr>
-      <w:r>
-        <w:rPr>
-          <w:lang w:val="en-US"/>
-        </w:rPr>
-        <w:t>File handles for the parts are opened</w:t>
-      </w:r>
-    </w:p>
-    <w:p>
-      <w:pPr>
-        <w:pStyle w:val="Akapitzlist"/>
-        <w:numPr>
-          <w:ilvl w:val="0"/>
-          <w:numId w:val="3"/>
-        </w:numPr>
-        <w:jc w:val="both"/>
-        <w:rPr>
-          <w:lang w:val="en-US"/>
-        </w:rPr>
-      </w:pPr>
-      <w:r>
-        <w:rPr>
-          <w:lang w:val="en-US"/>
-        </w:rPr>
-        <w:t>MTX is read and entries are passed on to appropriate files</w:t>
-      </w:r>
-    </w:p>
-    <w:p>
-      <w:pPr>
-        <w:pStyle w:val="Akapitzlist"/>
-        <w:numPr>
-          <w:ilvl w:val="0"/>
-          <w:numId w:val="3"/>
-        </w:numPr>
-        <w:jc w:val="both"/>
-      </w:pPr>
-      <w:r>
-        <w:t xml:space="preserve">MTX file handle </w:t>
-      </w:r>
-      <w:proofErr w:type="spellStart"/>
-      <w:r>
-        <w:t>is</w:t>
-      </w:r>
-      <w:proofErr w:type="spellEnd"/>
-      <w:r>
-        <w:t xml:space="preserve"> </w:t>
-      </w:r>
-      <w:proofErr w:type="spellStart"/>
-      <w:r>
-        <w:t>closed</w:t>
-      </w:r>
-      <w:proofErr w:type="spellEnd"/>
-    </w:p>
-    <w:p>
-      <w:pPr>
-        <w:pStyle w:val="Akapitzlist"/>
-        <w:numPr>
-          <w:ilvl w:val="0"/>
-          <w:numId w:val="3"/>
-        </w:numPr>
-        <w:jc w:val="both"/>
-      </w:pPr>
-      <w:r>
-        <w:t xml:space="preserve">Part file </w:t>
-      </w:r>
-      <w:proofErr w:type="spellStart"/>
-      <w:r>
-        <w:t>handles</w:t>
-      </w:r>
-      <w:proofErr w:type="spellEnd"/>
-      <w:r>
-        <w:t xml:space="preserve"> </w:t>
-      </w:r>
-      <w:proofErr w:type="spellStart"/>
-      <w:r>
-        <w:t>are</w:t>
-      </w:r>
-      <w:proofErr w:type="spellEnd"/>
-      <w:r>
-        <w:t xml:space="preserve"> </w:t>
-      </w:r>
-      <w:proofErr w:type="spellStart"/>
-      <w:r>
-        <w:t>closed</w:t>
-      </w:r>
-      <w:proofErr w:type="spellEnd"/>
-    </w:p>
-    <w:p>
-      <w:pPr>
-        <w:pStyle w:val="Akapitzlist"/>
-        <w:numPr>
-          <w:ilvl w:val="0"/>
-          <w:numId w:val="3"/>
-        </w:numPr>
-        <w:jc w:val="both"/>
-      </w:pPr>
-      <w:r>
-        <w:rPr>
-          <w:b/>
-        </w:rPr>
-        <w:t>FUTURE</w:t>
-      </w:r>
-      <w:r>
-        <w:t xml:space="preserve"> </w:t>
-      </w:r>
-      <w:proofErr w:type="spellStart"/>
-      <w:r>
-        <w:t>Files</w:t>
-      </w:r>
-      <w:proofErr w:type="spellEnd"/>
-      <w:r>
-        <w:t xml:space="preserve"> </w:t>
-      </w:r>
-      <w:proofErr w:type="spellStart"/>
-      <w:r>
-        <w:t>are</w:t>
-      </w:r>
-      <w:proofErr w:type="spellEnd"/>
-      <w:r>
-        <w:t xml:space="preserve"> </w:t>
-      </w:r>
-      <w:proofErr w:type="spellStart"/>
-      <w:r>
-        <w:t>encrypted</w:t>
-      </w:r>
-      <w:proofErr w:type="spellEnd"/>
-    </w:p>
-    <w:p>
-      <w:pPr>
-        <w:pStyle w:val="Akapitzlist"/>
-        <w:numPr>
-          <w:ilvl w:val="0"/>
-          <w:numId w:val="3"/>
-        </w:numPr>
-        <w:jc w:val="both"/>
-      </w:pPr>
-      <w:proofErr w:type="spellStart"/>
-      <w:r>
-        <w:t>Files</w:t>
-      </w:r>
-      <w:proofErr w:type="spellEnd"/>
-      <w:r>
-        <w:t xml:space="preserve"> </w:t>
-      </w:r>
-      <w:proofErr w:type="spellStart"/>
-      <w:r>
-        <w:t>are</w:t>
-      </w:r>
-      <w:proofErr w:type="spellEnd"/>
-      <w:r>
-        <w:t xml:space="preserve"> </w:t>
-      </w:r>
-      <w:proofErr w:type="spellStart"/>
-      <w:r>
-        <w:t>compressed</w:t>
-      </w:r>
-      <w:proofErr w:type="spellEnd"/>
-    </w:p>
-    <w:p>
-      <w:pPr>
-        <w:pStyle w:val="Akapitzlist"/>
-        <w:numPr>
-          <w:ilvl w:val="0"/>
-          <w:numId w:val="3"/>
-        </w:numPr>
-        <w:jc w:val="both"/>
-        <w:rPr>
-          <w:lang w:val="en-US"/>
-        </w:rPr>
-      </w:pPr>
-      <w:r>
-        <w:rPr>
-          <w:lang w:val="en-US"/>
-        </w:rPr>
-        <w:t>Files are recorded as parts in the database</w:t>
-      </w:r>
-    </w:p>
-    <w:p>
-      <w:pPr>
-        <w:pStyle w:val="Akapitzlist"/>
-        <w:numPr>
-          <w:ilvl w:val="0"/>
-          <w:numId w:val="3"/>
-        </w:numPr>
-        <w:jc w:val="both"/>
-        <w:rPr>
-          <w:lang w:val="en-US"/>
-        </w:rPr>
-      </w:pPr>
-      <w:r>
-        <w:rPr>
-          <w:lang w:val="en-US"/>
-        </w:rPr>
-        <w:t>0-Wave is recorded composed of the parts</w:t>
-      </w:r>
-    </w:p>
-    <w:p>
-      <w:pPr>
-        <w:pStyle w:val="Akapitzlist"/>
-        <w:numPr>
-          <w:ilvl w:val="0"/>
-          <w:numId w:val="3"/>
-        </w:numPr>
-        <w:jc w:val="both"/>
-      </w:pPr>
-      <w:proofErr w:type="spellStart"/>
-      <w:r>
-        <w:t>Splitter</w:t>
-      </w:r>
-      <w:proofErr w:type="spellEnd"/>
-      <w:r>
-        <w:t xml:space="preserve"> </w:t>
-      </w:r>
-      <w:proofErr w:type="spellStart"/>
-      <w:r>
-        <w:t>exits</w:t>
-      </w:r>
-      <w:proofErr w:type="spellEnd"/>
     </w:p>
     <w:p>
       <w:pPr>
@@ -3603,6 +3405,181 @@
     </w:lvl>
   </w:abstractNum>
   <w:abstractNum w:abstractNumId="3">
+    <w:nsid w:val="14A81B1C"/>
+    <w:multiLevelType w:val="multilevel"/>
+    <w:tmpl w:val="0415001F"/>
+    <w:lvl w:ilvl="0">
+      <w:start w:val="1"/>
+      <w:numFmt w:val="decimal"/>
+      <w:lvlText w:val="%1."/>
+      <w:lvlJc w:val="left"/>
+      <w:pPr>
+        <w:ind w:left="360" w:hanging="360"/>
+      </w:pPr>
+    </w:lvl>
+    <w:lvl w:ilvl="1">
+      <w:start w:val="1"/>
+      <w:numFmt w:val="decimal"/>
+      <w:lvlText w:val="%1.%2."/>
+      <w:lvlJc w:val="left"/>
+      <w:pPr>
+        <w:ind w:left="792" w:hanging="432"/>
+      </w:pPr>
+    </w:lvl>
+    <w:lvl w:ilvl="2">
+      <w:start w:val="1"/>
+      <w:numFmt w:val="decimal"/>
+      <w:lvlText w:val="%1.%2.%3."/>
+      <w:lvlJc w:val="left"/>
+      <w:pPr>
+        <w:ind w:left="1224" w:hanging="504"/>
+      </w:pPr>
+    </w:lvl>
+    <w:lvl w:ilvl="3">
+      <w:start w:val="1"/>
+      <w:numFmt w:val="decimal"/>
+      <w:lvlText w:val="%1.%2.%3.%4."/>
+      <w:lvlJc w:val="left"/>
+      <w:pPr>
+        <w:ind w:left="1728" w:hanging="648"/>
+      </w:pPr>
+    </w:lvl>
+    <w:lvl w:ilvl="4">
+      <w:start w:val="1"/>
+      <w:numFmt w:val="decimal"/>
+      <w:lvlText w:val="%1.%2.%3.%4.%5."/>
+      <w:lvlJc w:val="left"/>
+      <w:pPr>
+        <w:ind w:left="2232" w:hanging="792"/>
+      </w:pPr>
+    </w:lvl>
+    <w:lvl w:ilvl="5">
+      <w:start w:val="1"/>
+      <w:numFmt w:val="decimal"/>
+      <w:lvlText w:val="%1.%2.%3.%4.%5.%6."/>
+      <w:lvlJc w:val="left"/>
+      <w:pPr>
+        <w:ind w:left="2736" w:hanging="936"/>
+      </w:pPr>
+    </w:lvl>
+    <w:lvl w:ilvl="6">
+      <w:start w:val="1"/>
+      <w:numFmt w:val="decimal"/>
+      <w:lvlText w:val="%1.%2.%3.%4.%5.%6.%7."/>
+      <w:lvlJc w:val="left"/>
+      <w:pPr>
+        <w:ind w:left="3240" w:hanging="1080"/>
+      </w:pPr>
+    </w:lvl>
+    <w:lvl w:ilvl="7">
+      <w:start w:val="1"/>
+      <w:numFmt w:val="decimal"/>
+      <w:lvlText w:val="%1.%2.%3.%4.%5.%6.%7.%8."/>
+      <w:lvlJc w:val="left"/>
+      <w:pPr>
+        <w:ind w:left="3744" w:hanging="1224"/>
+      </w:pPr>
+    </w:lvl>
+    <w:lvl w:ilvl="8">
+      <w:start w:val="1"/>
+      <w:numFmt w:val="decimal"/>
+      <w:lvlText w:val="%1.%2.%3.%4.%5.%6.%7.%8.%9."/>
+      <w:lvlJc w:val="left"/>
+      <w:pPr>
+        <w:ind w:left="4320" w:hanging="1440"/>
+      </w:pPr>
+    </w:lvl>
+  </w:abstractNum>
+  <w:abstractNum w:abstractNumId="4">
+    <w:nsid w:val="17832529"/>
+    <w:multiLevelType w:val="multilevel"/>
+    <w:tmpl w:val="0415001F"/>
+    <w:lvl w:ilvl="0">
+      <w:start w:val="1"/>
+      <w:numFmt w:val="decimal"/>
+      <w:lvlText w:val="%1."/>
+      <w:lvlJc w:val="left"/>
+      <w:pPr>
+        <w:ind w:left="360" w:hanging="360"/>
+      </w:pPr>
+      <w:rPr>
+        <w:rFonts w:hint="default"/>
+      </w:rPr>
+    </w:lvl>
+    <w:lvl w:ilvl="1">
+      <w:start w:val="1"/>
+      <w:numFmt w:val="decimal"/>
+      <w:lvlText w:val="%1.%2."/>
+      <w:lvlJc w:val="left"/>
+      <w:pPr>
+        <w:ind w:left="792" w:hanging="432"/>
+      </w:pPr>
+    </w:lvl>
+    <w:lvl w:ilvl="2">
+      <w:start w:val="1"/>
+      <w:numFmt w:val="decimal"/>
+      <w:lvlText w:val="%1.%2.%3."/>
+      <w:lvlJc w:val="left"/>
+      <w:pPr>
+        <w:ind w:left="1224" w:hanging="504"/>
+      </w:pPr>
+    </w:lvl>
+    <w:lvl w:ilvl="3">
+      <w:start w:val="1"/>
+      <w:numFmt w:val="decimal"/>
+      <w:lvlText w:val="%1.%2.%3.%4."/>
+      <w:lvlJc w:val="left"/>
+      <w:pPr>
+        <w:ind w:left="1728" w:hanging="648"/>
+      </w:pPr>
+    </w:lvl>
+    <w:lvl w:ilvl="4">
+      <w:start w:val="1"/>
+      <w:numFmt w:val="decimal"/>
+      <w:lvlText w:val="%1.%2.%3.%4.%5."/>
+      <w:lvlJc w:val="left"/>
+      <w:pPr>
+        <w:ind w:left="2232" w:hanging="792"/>
+      </w:pPr>
+    </w:lvl>
+    <w:lvl w:ilvl="5">
+      <w:start w:val="1"/>
+      <w:numFmt w:val="decimal"/>
+      <w:lvlText w:val="%1.%2.%3.%4.%5.%6."/>
+      <w:lvlJc w:val="left"/>
+      <w:pPr>
+        <w:ind w:left="2736" w:hanging="936"/>
+      </w:pPr>
+    </w:lvl>
+    <w:lvl w:ilvl="6">
+      <w:start w:val="1"/>
+      <w:numFmt w:val="decimal"/>
+      <w:lvlText w:val="%1.%2.%3.%4.%5.%6.%7."/>
+      <w:lvlJc w:val="left"/>
+      <w:pPr>
+        <w:ind w:left="3240" w:hanging="1080"/>
+      </w:pPr>
+    </w:lvl>
+    <w:lvl w:ilvl="7">
+      <w:start w:val="1"/>
+      <w:numFmt w:val="decimal"/>
+      <w:lvlText w:val="%1.%2.%3.%4.%5.%6.%7.%8."/>
+      <w:lvlJc w:val="left"/>
+      <w:pPr>
+        <w:ind w:left="3744" w:hanging="1224"/>
+      </w:pPr>
+    </w:lvl>
+    <w:lvl w:ilvl="8">
+      <w:start w:val="1"/>
+      <w:numFmt w:val="decimal"/>
+      <w:lvlText w:val="%1.%2.%3.%4.%5.%6.%7.%8.%9."/>
+      <w:lvlJc w:val="left"/>
+      <w:pPr>
+        <w:ind w:left="4320" w:hanging="1440"/>
+      </w:pPr>
+    </w:lvl>
+  </w:abstractNum>
+  <w:abstractNum w:abstractNumId="5">
     <w:nsid w:val="235C4AB6"/>
     <w:multiLevelType w:val="hybridMultilevel"/>
     <w:tmpl w:val="B878450C"/>
@@ -3691,7 +3668,7 @@
       </w:pPr>
     </w:lvl>
   </w:abstractNum>
-  <w:abstractNum w:abstractNumId="4">
+  <w:abstractNum w:abstractNumId="6">
     <w:nsid w:val="2B8B22DE"/>
     <w:multiLevelType w:val="multilevel"/>
     <w:tmpl w:val="0415001F"/>
@@ -3777,7 +3754,7 @@
       </w:pPr>
     </w:lvl>
   </w:abstractNum>
-  <w:abstractNum w:abstractNumId="5">
+  <w:abstractNum w:abstractNumId="7">
     <w:nsid w:val="3C750616"/>
     <w:multiLevelType w:val="multilevel"/>
     <w:tmpl w:val="0415001F"/>
@@ -3863,7 +3840,7 @@
       </w:pPr>
     </w:lvl>
   </w:abstractNum>
-  <w:abstractNum w:abstractNumId="6">
+  <w:abstractNum w:abstractNumId="8">
     <w:nsid w:val="3D9E19AA"/>
     <w:multiLevelType w:val="hybridMultilevel"/>
     <w:tmpl w:val="A1D4CD02"/>
@@ -3950,7 +3927,7 @@
       </w:pPr>
     </w:lvl>
   </w:abstractNum>
-  <w:abstractNum w:abstractNumId="7">
+  <w:abstractNum w:abstractNumId="9">
     <w:nsid w:val="3DAD5EAF"/>
     <w:multiLevelType w:val="hybridMultilevel"/>
     <w:tmpl w:val="80B086EA"/>
@@ -4063,7 +4040,7 @@
       </w:rPr>
     </w:lvl>
   </w:abstractNum>
-  <w:abstractNum w:abstractNumId="8">
+  <w:abstractNum w:abstractNumId="10">
     <w:nsid w:val="401F33F9"/>
     <w:multiLevelType w:val="hybridMultilevel"/>
     <w:tmpl w:val="315CDB80"/>
@@ -4149,7 +4126,96 @@
       </w:pPr>
     </w:lvl>
   </w:abstractNum>
-  <w:abstractNum w:abstractNumId="9">
+  <w:abstractNum w:abstractNumId="11">
+    <w:nsid w:val="52D5785B"/>
+    <w:multiLevelType w:val="hybridMultilevel"/>
+    <w:tmpl w:val="4642E270"/>
+    <w:lvl w:ilvl="0" w:tplc="0415000F">
+      <w:start w:val="1"/>
+      <w:numFmt w:val="decimal"/>
+      <w:lvlText w:val="%1."/>
+      <w:lvlJc w:val="left"/>
+      <w:pPr>
+        <w:ind w:left="720" w:hanging="360"/>
+      </w:pPr>
+      <w:rPr>
+        <w:rFonts w:hint="default"/>
+      </w:rPr>
+    </w:lvl>
+    <w:lvl w:ilvl="1" w:tplc="04150019" w:tentative="1">
+      <w:start w:val="1"/>
+      <w:numFmt w:val="lowerLetter"/>
+      <w:lvlText w:val="%2."/>
+      <w:lvlJc w:val="left"/>
+      <w:pPr>
+        <w:ind w:left="1440" w:hanging="360"/>
+      </w:pPr>
+    </w:lvl>
+    <w:lvl w:ilvl="2" w:tplc="0415001B" w:tentative="1">
+      <w:start w:val="1"/>
+      <w:numFmt w:val="lowerRoman"/>
+      <w:lvlText w:val="%3."/>
+      <w:lvlJc w:val="right"/>
+      <w:pPr>
+        <w:ind w:left="2160" w:hanging="180"/>
+      </w:pPr>
+    </w:lvl>
+    <w:lvl w:ilvl="3" w:tplc="0415000F" w:tentative="1">
+      <w:start w:val="1"/>
+      <w:numFmt w:val="decimal"/>
+      <w:lvlText w:val="%4."/>
+      <w:lvlJc w:val="left"/>
+      <w:pPr>
+        <w:ind w:left="2880" w:hanging="360"/>
+      </w:pPr>
+    </w:lvl>
+    <w:lvl w:ilvl="4" w:tplc="04150019" w:tentative="1">
+      <w:start w:val="1"/>
+      <w:numFmt w:val="lowerLetter"/>
+      <w:lvlText w:val="%5."/>
+      <w:lvlJc w:val="left"/>
+      <w:pPr>
+        <w:ind w:left="3600" w:hanging="360"/>
+      </w:pPr>
+    </w:lvl>
+    <w:lvl w:ilvl="5" w:tplc="0415001B" w:tentative="1">
+      <w:start w:val="1"/>
+      <w:numFmt w:val="lowerRoman"/>
+      <w:lvlText w:val="%6."/>
+      <w:lvlJc w:val="right"/>
+      <w:pPr>
+        <w:ind w:left="4320" w:hanging="180"/>
+      </w:pPr>
+    </w:lvl>
+    <w:lvl w:ilvl="6" w:tplc="0415000F" w:tentative="1">
+      <w:start w:val="1"/>
+      <w:numFmt w:val="decimal"/>
+      <w:lvlText w:val="%7."/>
+      <w:lvlJc w:val="left"/>
+      <w:pPr>
+        <w:ind w:left="5040" w:hanging="360"/>
+      </w:pPr>
+    </w:lvl>
+    <w:lvl w:ilvl="7" w:tplc="04150019" w:tentative="1">
+      <w:start w:val="1"/>
+      <w:numFmt w:val="lowerLetter"/>
+      <w:lvlText w:val="%8."/>
+      <w:lvlJc w:val="left"/>
+      <w:pPr>
+        <w:ind w:left="5760" w:hanging="360"/>
+      </w:pPr>
+    </w:lvl>
+    <w:lvl w:ilvl="8" w:tplc="0415001B" w:tentative="1">
+      <w:start w:val="1"/>
+      <w:numFmt w:val="lowerRoman"/>
+      <w:lvlText w:val="%9."/>
+      <w:lvlJc w:val="right"/>
+      <w:pPr>
+        <w:ind w:left="6480" w:hanging="180"/>
+      </w:pPr>
+    </w:lvl>
+  </w:abstractNum>
+  <w:abstractNum w:abstractNumId="12">
     <w:nsid w:val="5F0A4CB7"/>
     <w:multiLevelType w:val="hybridMultilevel"/>
     <w:tmpl w:val="DC042308"/>
@@ -4238,7 +4304,7 @@
       </w:pPr>
     </w:lvl>
   </w:abstractNum>
-  <w:abstractNum w:abstractNumId="10">
+  <w:abstractNum w:abstractNumId="13">
     <w:nsid w:val="615F4A45"/>
     <w:multiLevelType w:val="multilevel"/>
     <w:tmpl w:val="12629596"/>
@@ -4325,7 +4391,7 @@
       </w:pPr>
     </w:lvl>
   </w:abstractNum>
-  <w:abstractNum w:abstractNumId="11">
+  <w:abstractNum w:abstractNumId="14">
     <w:nsid w:val="66DF365C"/>
     <w:multiLevelType w:val="hybridMultilevel"/>
     <w:tmpl w:val="DBDE5EA2"/>
@@ -4414,7 +4480,7 @@
       </w:pPr>
     </w:lvl>
   </w:abstractNum>
-  <w:abstractNum w:abstractNumId="12">
+  <w:abstractNum w:abstractNumId="15">
     <w:nsid w:val="6BBA7F4D"/>
     <w:multiLevelType w:val="multilevel"/>
     <w:tmpl w:val="0415001F"/>
@@ -4504,43 +4570,52 @@
     </w:lvl>
   </w:abstractNum>
   <w:num w:numId="1">
+    <w:abstractNumId w:val="10"/>
+  </w:num>
+  <w:num w:numId="2">
+    <w:abstractNumId w:val="12"/>
+  </w:num>
+  <w:num w:numId="3">
+    <w:abstractNumId w:val="5"/>
+  </w:num>
+  <w:num w:numId="4">
     <w:abstractNumId w:val="8"/>
   </w:num>
-  <w:num w:numId="2">
-    <w:abstractNumId w:val="9"/>
-  </w:num>
-  <w:num w:numId="3">
-    <w:abstractNumId w:val="3"/>
-  </w:num>
-  <w:num w:numId="4">
-    <w:abstractNumId w:val="6"/>
-  </w:num>
   <w:num w:numId="5">
-    <w:abstractNumId w:val="10"/>
+    <w:abstractNumId w:val="13"/>
   </w:num>
   <w:num w:numId="6">
     <w:abstractNumId w:val="2"/>
   </w:num>
   <w:num w:numId="7">
-    <w:abstractNumId w:val="5"/>
+    <w:abstractNumId w:val="7"/>
   </w:num>
   <w:num w:numId="8">
     <w:abstractNumId w:val="1"/>
   </w:num>
   <w:num w:numId="9">
-    <w:abstractNumId w:val="4"/>
+    <w:abstractNumId w:val="6"/>
   </w:num>
   <w:num w:numId="10">
-    <w:abstractNumId w:val="11"/>
+    <w:abstractNumId w:val="14"/>
   </w:num>
   <w:num w:numId="11">
     <w:abstractNumId w:val="0"/>
   </w:num>
   <w:num w:numId="12">
-    <w:abstractNumId w:val="7"/>
+    <w:abstractNumId w:val="9"/>
   </w:num>
   <w:num w:numId="13">
-    <w:abstractNumId w:val="12"/>
+    <w:abstractNumId w:val="15"/>
+  </w:num>
+  <w:num w:numId="14">
+    <w:abstractNumId w:val="4"/>
+  </w:num>
+  <w:num w:numId="15">
+    <w:abstractNumId w:val="3"/>
+  </w:num>
+  <w:num w:numId="16">
+    <w:abstractNumId w:val="11"/>
   </w:num>
 </w:numbering>
 </file>
@@ -5577,7 +5652,7 @@
 </file>
 
 <file path=customXml/itemProps1.xml><?xml version="1.0" encoding="utf-8"?>
-<ds:datastoreItem xmlns:ds="http://schemas.openxmlformats.org/officeDocument/2006/customXml" ds:itemID="{C96B6BCA-E01C-40AF-B2E4-1D6701AB5E0B}">
+<ds:datastoreItem xmlns:ds="http://schemas.openxmlformats.org/officeDocument/2006/customXml" ds:itemID="{FA2CB4CC-15DC-44AB-948D-B4FE925BAD74}">
   <ds:schemaRefs>
     <ds:schemaRef ds:uri="http://schemas.openxmlformats.org/officeDocument/2006/bibliography"/>
   </ds:schemaRefs>

</xml_diff>

<commit_message>
Backend for Solution and Wave complete with tests
</commit_message>
<xml_diff>
--- a/theory/elements.docx
+++ b/theory/elements.docx
@@ -239,7 +239,14 @@
         <w:rPr>
           <w:lang w:val="en-US"/>
         </w:rPr>
-        <w:t>(node_</w:t>
+        <w:t>(</w:t>
+      </w:r>
+      <w:proofErr w:type="spellStart"/>
+      <w:r>
+        <w:rPr>
+          <w:lang w:val="en-US"/>
+        </w:rPr>
+        <w:t>node_</w:t>
       </w:r>
       <w:r>
         <w:rPr>
@@ -247,6 +254,7 @@
         </w:rPr>
         <w:t>auth</w:t>
       </w:r>
+      <w:proofErr w:type="spellEnd"/>
       <w:r>
         <w:rPr>
           <w:lang w:val="en-US"/>
@@ -281,12 +289,21 @@
           <w:lang w:val="en-US"/>
         </w:rPr>
       </w:pPr>
-      <w:r>
-        <w:rPr>
-          <w:b/>
-          <w:lang w:val="en-US"/>
-        </w:rPr>
-        <w:t>file_stream REQUEST_</w:t>
+      <w:proofErr w:type="spellStart"/>
+      <w:r>
+        <w:rPr>
+          <w:b/>
+          <w:lang w:val="en-US"/>
+        </w:rPr>
+        <w:t>file_stream</w:t>
+      </w:r>
+      <w:proofErr w:type="spellEnd"/>
+      <w:r>
+        <w:rPr>
+          <w:b/>
+          <w:lang w:val="en-US"/>
+        </w:rPr>
+        <w:t xml:space="preserve"> REQUEST_</w:t>
       </w:r>
       <w:r>
         <w:rPr>
@@ -299,14 +316,30 @@
         <w:rPr>
           <w:lang w:val="en-US"/>
         </w:rPr>
-        <w:t>(task_id</w:t>
-      </w:r>
-      <w:r>
-        <w:rPr>
-          <w:lang w:val="en-US"/>
-        </w:rPr>
-        <w:t>, node_auth</w:t>
-      </w:r>
+        <w:t>(</w:t>
+      </w:r>
+      <w:proofErr w:type="spellStart"/>
+      <w:r>
+        <w:rPr>
+          <w:lang w:val="en-US"/>
+        </w:rPr>
+        <w:t>task_id</w:t>
+      </w:r>
+      <w:proofErr w:type="spellEnd"/>
+      <w:r>
+        <w:rPr>
+          <w:lang w:val="en-US"/>
+        </w:rPr>
+        <w:t xml:space="preserve">, </w:t>
+      </w:r>
+      <w:proofErr w:type="spellStart"/>
+      <w:r>
+        <w:rPr>
+          <w:lang w:val="en-US"/>
+        </w:rPr>
+        <w:t>node_auth</w:t>
+      </w:r>
+      <w:proofErr w:type="spellEnd"/>
       <w:r>
         <w:rPr>
           <w:lang w:val="en-US"/>
@@ -347,18 +380,69 @@
           <w:lang w:val="en-US"/>
         </w:rPr>
       </w:pPr>
-      <w:r>
-        <w:rPr>
-          <w:b/>
-          <w:lang w:val="en-US"/>
-        </w:rPr>
-        <w:t>file_stream REQUEST_PARTFILE</w:t>
-      </w:r>
-      <w:r>
-        <w:rPr>
-          <w:lang w:val="en-US"/>
-        </w:rPr>
-        <w:t>(wave_id, part_id, node_auth)</w:t>
+      <w:proofErr w:type="spellStart"/>
+      <w:r>
+        <w:rPr>
+          <w:b/>
+          <w:lang w:val="en-US"/>
+        </w:rPr>
+        <w:t>file_stream</w:t>
+      </w:r>
+      <w:proofErr w:type="spellEnd"/>
+      <w:r>
+        <w:rPr>
+          <w:b/>
+          <w:lang w:val="en-US"/>
+        </w:rPr>
+        <w:t xml:space="preserve"> REQUEST_PARTFILE</w:t>
+      </w:r>
+      <w:r>
+        <w:rPr>
+          <w:lang w:val="en-US"/>
+        </w:rPr>
+        <w:t>(</w:t>
+      </w:r>
+      <w:proofErr w:type="spellStart"/>
+      <w:r>
+        <w:rPr>
+          <w:lang w:val="en-US"/>
+        </w:rPr>
+        <w:t>wave_id</w:t>
+      </w:r>
+      <w:proofErr w:type="spellEnd"/>
+      <w:r>
+        <w:rPr>
+          <w:lang w:val="en-US"/>
+        </w:rPr>
+        <w:t xml:space="preserve">, </w:t>
+      </w:r>
+      <w:proofErr w:type="spellStart"/>
+      <w:r>
+        <w:rPr>
+          <w:lang w:val="en-US"/>
+        </w:rPr>
+        <w:t>part_id</w:t>
+      </w:r>
+      <w:proofErr w:type="spellEnd"/>
+      <w:r>
+        <w:rPr>
+          <w:lang w:val="en-US"/>
+        </w:rPr>
+        <w:t xml:space="preserve">, </w:t>
+      </w:r>
+      <w:proofErr w:type="spellStart"/>
+      <w:r>
+        <w:rPr>
+          <w:lang w:val="en-US"/>
+        </w:rPr>
+        <w:t>node_auth</w:t>
+      </w:r>
+      <w:proofErr w:type="spellEnd"/>
+      <w:r>
+        <w:rPr>
+          <w:lang w:val="en-US"/>
+        </w:rPr>
+        <w:t>)</w:t>
       </w:r>
     </w:p>
     <w:p>
@@ -388,18 +472,55 @@
           <w:lang w:val="en-US"/>
         </w:rPr>
       </w:pPr>
-      <w:r>
-        <w:rPr>
-          <w:b/>
-          <w:lang w:val="en-US"/>
-        </w:rPr>
-        <w:t>file_stream REQUEST_META</w:t>
-      </w:r>
-      <w:r>
-        <w:rPr>
-          <w:lang w:val="en-US"/>
-        </w:rPr>
-        <w:t>(task_id, node_auth)</w:t>
+      <w:proofErr w:type="spellStart"/>
+      <w:r>
+        <w:rPr>
+          <w:b/>
+          <w:lang w:val="en-US"/>
+        </w:rPr>
+        <w:t>file_stream</w:t>
+      </w:r>
+      <w:proofErr w:type="spellEnd"/>
+      <w:r>
+        <w:rPr>
+          <w:b/>
+          <w:lang w:val="en-US"/>
+        </w:rPr>
+        <w:t xml:space="preserve"> REQUEST_META</w:t>
+      </w:r>
+      <w:r>
+        <w:rPr>
+          <w:lang w:val="en-US"/>
+        </w:rPr>
+        <w:t>(</w:t>
+      </w:r>
+      <w:proofErr w:type="spellStart"/>
+      <w:r>
+        <w:rPr>
+          <w:lang w:val="en-US"/>
+        </w:rPr>
+        <w:t>task_id</w:t>
+      </w:r>
+      <w:proofErr w:type="spellEnd"/>
+      <w:r>
+        <w:rPr>
+          <w:lang w:val="en-US"/>
+        </w:rPr>
+        <w:t xml:space="preserve">, </w:t>
+      </w:r>
+      <w:proofErr w:type="spellStart"/>
+      <w:r>
+        <w:rPr>
+          <w:lang w:val="en-US"/>
+        </w:rPr>
+        <w:t>node_auth</w:t>
+      </w:r>
+      <w:proofErr w:type="spellEnd"/>
+      <w:r>
+        <w:rPr>
+          <w:lang w:val="en-US"/>
+        </w:rPr>
+        <w:t>)</w:t>
       </w:r>
     </w:p>
     <w:p>
@@ -446,8 +567,23 @@
         <w:rPr>
           <w:lang w:val="en-US"/>
         </w:rPr>
-        <w:t xml:space="preserve">(task_id, </w:t>
-      </w:r>
+        <w:t>(</w:t>
+      </w:r>
+      <w:proofErr w:type="spellStart"/>
+      <w:r>
+        <w:rPr>
+          <w:lang w:val="en-US"/>
+        </w:rPr>
+        <w:t>task_id</w:t>
+      </w:r>
+      <w:proofErr w:type="spellEnd"/>
+      <w:r>
+        <w:rPr>
+          <w:lang w:val="en-US"/>
+        </w:rPr>
+        <w:t xml:space="preserve">, </w:t>
+      </w:r>
+      <w:proofErr w:type="spellStart"/>
       <w:r>
         <w:rPr>
           <w:lang w:val="en-US"/>
@@ -458,26 +594,79 @@
         <w:rPr>
           <w:lang w:val="en-US"/>
         </w:rPr>
-        <w:t xml:space="preserve">length, </w:t>
-      </w:r>
-      <w:r>
-        <w:rPr>
-          <w:lang w:val="en-US"/>
-        </w:rPr>
-        <w:t xml:space="preserve">has_meta, meta_file_length, </w:t>
-      </w:r>
-      <w:r>
-        <w:rPr>
-          <w:lang w:val="en-US"/>
-        </w:rPr>
-        <w:t xml:space="preserve">node_auth, </w:t>
-      </w:r>
-      <w:r>
-        <w:rPr>
-          <w:lang w:val="en-US"/>
-        </w:rPr>
-        <w:t>task_file, meta_file</w:t>
-      </w:r>
+        <w:t>length</w:t>
+      </w:r>
+      <w:proofErr w:type="spellEnd"/>
+      <w:r>
+        <w:rPr>
+          <w:lang w:val="en-US"/>
+        </w:rPr>
+        <w:t xml:space="preserve">, </w:t>
+      </w:r>
+      <w:proofErr w:type="spellStart"/>
+      <w:r>
+        <w:rPr>
+          <w:lang w:val="en-US"/>
+        </w:rPr>
+        <w:t>has_meta</w:t>
+      </w:r>
+      <w:proofErr w:type="spellEnd"/>
+      <w:r>
+        <w:rPr>
+          <w:lang w:val="en-US"/>
+        </w:rPr>
+        <w:t xml:space="preserve">, </w:t>
+      </w:r>
+      <w:proofErr w:type="spellStart"/>
+      <w:r>
+        <w:rPr>
+          <w:lang w:val="en-US"/>
+        </w:rPr>
+        <w:t>meta_file_length</w:t>
+      </w:r>
+      <w:proofErr w:type="spellEnd"/>
+      <w:r>
+        <w:rPr>
+          <w:lang w:val="en-US"/>
+        </w:rPr>
+        <w:t xml:space="preserve">, </w:t>
+      </w:r>
+      <w:proofErr w:type="spellStart"/>
+      <w:r>
+        <w:rPr>
+          <w:lang w:val="en-US"/>
+        </w:rPr>
+        <w:t>node_auth</w:t>
+      </w:r>
+      <w:proofErr w:type="spellEnd"/>
+      <w:r>
+        <w:rPr>
+          <w:lang w:val="en-US"/>
+        </w:rPr>
+        <w:t xml:space="preserve">, </w:t>
+      </w:r>
+      <w:proofErr w:type="spellStart"/>
+      <w:r>
+        <w:rPr>
+          <w:lang w:val="en-US"/>
+        </w:rPr>
+        <w:t>task_file</w:t>
+      </w:r>
+      <w:proofErr w:type="spellEnd"/>
+      <w:r>
+        <w:rPr>
+          <w:lang w:val="en-US"/>
+        </w:rPr>
+        <w:t xml:space="preserve">, </w:t>
+      </w:r>
+      <w:proofErr w:type="spellStart"/>
+      <w:r>
+        <w:rPr>
+          <w:lang w:val="en-US"/>
+        </w:rPr>
+        <w:t>meta_file</w:t>
+      </w:r>
+      <w:proofErr w:type="spellEnd"/>
       <w:r>
         <w:rPr>
           <w:lang w:val="en-US"/>
@@ -503,7 +692,21 @@
         <w:rPr>
           <w:lang w:val="en-US"/>
         </w:rPr>
-        <w:t>he contents of the file stream, mark the task as TASK_COMPLETE, and decrement tasks_num of the appropriate wave.</w:t>
+        <w:t xml:space="preserve">he contents of the file stream, mark the task as TASK_COMPLETE, and decrement </w:t>
+      </w:r>
+      <w:proofErr w:type="spellStart"/>
+      <w:r>
+        <w:rPr>
+          <w:lang w:val="en-US"/>
+        </w:rPr>
+        <w:t>tasks_num</w:t>
+      </w:r>
+      <w:proofErr w:type="spellEnd"/>
+      <w:r>
+        <w:rPr>
+          <w:lang w:val="en-US"/>
+        </w:rPr>
+        <w:t xml:space="preserve"> of the appropriate wave.</w:t>
       </w:r>
       <w:r>
         <w:rPr>
@@ -535,7 +738,21 @@
         <w:rPr>
           <w:lang w:val="en-US"/>
         </w:rPr>
-        <w:t>(file_stream) // WIP</w:t>
+        <w:t>(</w:t>
+      </w:r>
+      <w:proofErr w:type="spellStart"/>
+      <w:r>
+        <w:rPr>
+          <w:lang w:val="en-US"/>
+        </w:rPr>
+        <w:t>file_stream</w:t>
+      </w:r>
+      <w:proofErr w:type="spellEnd"/>
+      <w:r>
+        <w:rPr>
+          <w:lang w:val="en-US"/>
+        </w:rPr>
+        <w:t>) // WIP</w:t>
       </w:r>
     </w:p>
     <w:p>
@@ -589,7 +806,23 @@
           <w:b/>
           <w:lang w:val="en-US"/>
         </w:rPr>
-        <w:t>ave-&gt;task_num decremented</w:t>
+        <w:t>ave-&gt;</w:t>
+      </w:r>
+      <w:proofErr w:type="spellStart"/>
+      <w:r>
+        <w:rPr>
+          <w:b/>
+          <w:lang w:val="en-US"/>
+        </w:rPr>
+        <w:t>task_num</w:t>
+      </w:r>
+      <w:proofErr w:type="spellEnd"/>
+      <w:r>
+        <w:rPr>
+          <w:b/>
+          <w:lang w:val="en-US"/>
+        </w:rPr>
+        <w:t xml:space="preserve"> decremented</w:t>
       </w:r>
     </w:p>
     <w:p>
@@ -741,7 +974,21 @@
         <w:rPr>
           <w:lang w:val="en-US"/>
         </w:rPr>
-        <w:t>The provisioner periodically gets another task from the server following these steps:</w:t>
+        <w:t xml:space="preserve">The </w:t>
+      </w:r>
+      <w:proofErr w:type="spellStart"/>
+      <w:r>
+        <w:rPr>
+          <w:lang w:val="en-US"/>
+        </w:rPr>
+        <w:t>provisioner</w:t>
+      </w:r>
+      <w:proofErr w:type="spellEnd"/>
+      <w:r>
+        <w:rPr>
+          <w:lang w:val="en-US"/>
+        </w:rPr>
+        <w:t xml:space="preserve"> periodically gets another task from the server following these steps:</w:t>
       </w:r>
     </w:p>
     <w:p>
@@ -820,7 +1067,21 @@
         <w:rPr>
           <w:lang w:val="en-US"/>
         </w:rPr>
-        <w:t>Send signal REQUEST_TASKFILE, write taskfile to HDD</w:t>
+        <w:t xml:space="preserve">Send signal REQUEST_TASKFILE, write </w:t>
+      </w:r>
+      <w:proofErr w:type="spellStart"/>
+      <w:r>
+        <w:rPr>
+          <w:lang w:val="en-US"/>
+        </w:rPr>
+        <w:t>taskfile</w:t>
+      </w:r>
+      <w:proofErr w:type="spellEnd"/>
+      <w:r>
+        <w:rPr>
+          <w:lang w:val="en-US"/>
+        </w:rPr>
+        <w:t xml:space="preserve"> to HDD</w:t>
       </w:r>
     </w:p>
     <w:p>
@@ -1215,14 +1476,37 @@
         <w:rPr>
           <w:lang w:val="en-US"/>
         </w:rPr>
-        <w:t xml:space="preserve"> for now is that a precomposed matrix in MTX format will be preloaded into a splitting system, which will reside on a server. This is reasonable since matrix splitting is considered to be an </w:t>
-      </w:r>
+        <w:t xml:space="preserve"> for now is that a </w:t>
+      </w:r>
+      <w:proofErr w:type="spellStart"/>
+      <w:r>
+        <w:rPr>
+          <w:lang w:val="en-US"/>
+        </w:rPr>
+        <w:t>precomposed</w:t>
+      </w:r>
+      <w:proofErr w:type="spellEnd"/>
+      <w:r>
+        <w:rPr>
+          <w:lang w:val="en-US"/>
+        </w:rPr>
+        <w:t xml:space="preserve"> matrix in MTX format will be preloaded into a splitting system, which will reside on a server. This is reasonable since matrix splitting is considered to be an </w:t>
+      </w:r>
+      <w:proofErr w:type="spellStart"/>
       <w:r>
         <w:rPr>
           <w:u w:val="single"/>
           <w:lang w:val="en-US"/>
         </w:rPr>
-        <w:t>unparallelizable task.</w:t>
+        <w:t>unparallelizable</w:t>
+      </w:r>
+      <w:proofErr w:type="spellEnd"/>
+      <w:r>
+        <w:rPr>
+          <w:u w:val="single"/>
+          <w:lang w:val="en-US"/>
+        </w:rPr>
+        <w:t xml:space="preserve"> task.</w:t>
       </w:r>
     </w:p>
     <w:p>
@@ -1249,911 +1533,1089 @@
           <w:lang w:val="en-US"/>
         </w:rPr>
         <w:t xml:space="preserve"> As such, it is considered to be secured by the OS and does not require separate authentication.</w:t>
+      </w:r>
+    </w:p>
+    <w:p>
+      <w:pPr>
+        <w:jc w:val="both"/>
+        <w:rPr>
+          <w:lang w:val="en-US"/>
+        </w:rPr>
+      </w:pPr>
+      <w:r>
+        <w:rPr>
+          <w:lang w:val="en-US"/>
+        </w:rPr>
+        <w:t>The sequence of tasks will be as follows:</w:t>
+      </w:r>
+    </w:p>
+    <w:p>
+      <w:pPr>
+        <w:pStyle w:val="Akapitzlist"/>
+        <w:numPr>
+          <w:ilvl w:val="0"/>
+          <w:numId w:val="3"/>
+        </w:numPr>
+        <w:jc w:val="both"/>
+      </w:pPr>
+      <w:r>
+        <w:t xml:space="preserve">MTX file handle </w:t>
+      </w:r>
+      <w:proofErr w:type="spellStart"/>
+      <w:r>
+        <w:t>is</w:t>
+      </w:r>
+      <w:proofErr w:type="spellEnd"/>
+      <w:r>
+        <w:t xml:space="preserve"> </w:t>
+      </w:r>
+      <w:proofErr w:type="spellStart"/>
+      <w:r>
+        <w:t>opened</w:t>
+      </w:r>
+      <w:proofErr w:type="spellEnd"/>
+    </w:p>
+    <w:p>
+      <w:pPr>
+        <w:pStyle w:val="Akapitzlist"/>
+        <w:numPr>
+          <w:ilvl w:val="0"/>
+          <w:numId w:val="3"/>
+        </w:numPr>
+        <w:jc w:val="both"/>
+      </w:pPr>
+      <w:proofErr w:type="spellStart"/>
+      <w:r>
+        <w:t>Matrix</w:t>
+      </w:r>
+      <w:proofErr w:type="spellEnd"/>
+      <w:r>
+        <w:t xml:space="preserve"> </w:t>
+      </w:r>
+      <w:proofErr w:type="spellStart"/>
+      <w:r>
+        <w:t>dimensions</w:t>
+      </w:r>
+      <w:proofErr w:type="spellEnd"/>
+      <w:r>
+        <w:t xml:space="preserve"> </w:t>
+      </w:r>
+      <w:proofErr w:type="spellStart"/>
+      <w:r>
+        <w:t>are</w:t>
+      </w:r>
+      <w:proofErr w:type="spellEnd"/>
+      <w:r>
+        <w:t xml:space="preserve"> </w:t>
+      </w:r>
+      <w:proofErr w:type="spellStart"/>
+      <w:r>
+        <w:t>read</w:t>
+      </w:r>
+      <w:proofErr w:type="spellEnd"/>
+    </w:p>
+    <w:p>
+      <w:pPr>
+        <w:pStyle w:val="Akapitzlist"/>
+        <w:numPr>
+          <w:ilvl w:val="1"/>
+          <w:numId w:val="3"/>
+        </w:numPr>
+        <w:jc w:val="both"/>
+        <w:rPr>
+          <w:lang w:val="en-US"/>
+        </w:rPr>
+      </w:pPr>
+      <w:r>
+        <w:rPr>
+          <w:lang w:val="en-US"/>
+        </w:rPr>
+        <w:t>If matrix is not square, file is rejected – appropriate error message is produced</w:t>
+      </w:r>
+    </w:p>
+    <w:p>
+      <w:pPr>
+        <w:pStyle w:val="Akapitzlist"/>
+        <w:numPr>
+          <w:ilvl w:val="0"/>
+          <w:numId w:val="3"/>
+        </w:numPr>
+        <w:jc w:val="both"/>
+        <w:rPr>
+          <w:lang w:val="en-US"/>
+        </w:rPr>
+      </w:pPr>
+      <w:r>
+        <w:rPr>
+          <w:lang w:val="en-US"/>
+        </w:rPr>
+        <w:t xml:space="preserve">Matrix is </w:t>
+      </w:r>
+      <w:r>
+        <w:rPr>
+          <w:u w:val="single"/>
+          <w:lang w:val="en-US"/>
+        </w:rPr>
+        <w:t>conceptually</w:t>
+      </w:r>
+      <w:r>
+        <w:rPr>
+          <w:lang w:val="en-US"/>
+        </w:rPr>
+        <w:t xml:space="preserve"> divided into parts of configurable heights</w:t>
+      </w:r>
+    </w:p>
+    <w:p>
+      <w:pPr>
+        <w:pStyle w:val="Akapitzlist"/>
+        <w:numPr>
+          <w:ilvl w:val="0"/>
+          <w:numId w:val="3"/>
+        </w:numPr>
+        <w:jc w:val="both"/>
+        <w:rPr>
+          <w:lang w:val="en-US"/>
+        </w:rPr>
+      </w:pPr>
+      <w:r>
+        <w:rPr>
+          <w:lang w:val="en-US"/>
+        </w:rPr>
+        <w:t>File handles for the parts are opened</w:t>
+      </w:r>
+    </w:p>
+    <w:p>
+      <w:pPr>
+        <w:pStyle w:val="Akapitzlist"/>
+        <w:numPr>
+          <w:ilvl w:val="0"/>
+          <w:numId w:val="3"/>
+        </w:numPr>
+        <w:jc w:val="both"/>
+        <w:rPr>
+          <w:lang w:val="en-US"/>
+        </w:rPr>
+      </w:pPr>
+      <w:r>
+        <w:rPr>
+          <w:lang w:val="en-US"/>
+        </w:rPr>
+        <w:t>MTX is read and entries are passed on to appropriate files</w:t>
+      </w:r>
+    </w:p>
+    <w:p>
+      <w:pPr>
+        <w:pStyle w:val="Akapitzlist"/>
+        <w:numPr>
+          <w:ilvl w:val="0"/>
+          <w:numId w:val="3"/>
+        </w:numPr>
+        <w:jc w:val="both"/>
+      </w:pPr>
+      <w:r>
+        <w:t xml:space="preserve">MTX file handle </w:t>
+      </w:r>
+      <w:proofErr w:type="spellStart"/>
+      <w:r>
+        <w:t>is</w:t>
+      </w:r>
+      <w:proofErr w:type="spellEnd"/>
+      <w:r>
+        <w:t xml:space="preserve"> </w:t>
+      </w:r>
+      <w:proofErr w:type="spellStart"/>
+      <w:r>
+        <w:t>closed</w:t>
+      </w:r>
+      <w:proofErr w:type="spellEnd"/>
+    </w:p>
+    <w:p>
+      <w:pPr>
+        <w:pStyle w:val="Akapitzlist"/>
+        <w:numPr>
+          <w:ilvl w:val="0"/>
+          <w:numId w:val="3"/>
+        </w:numPr>
+        <w:jc w:val="both"/>
+      </w:pPr>
+      <w:r>
+        <w:t xml:space="preserve">Part file </w:t>
+      </w:r>
+      <w:proofErr w:type="spellStart"/>
+      <w:r>
+        <w:t>handles</w:t>
+      </w:r>
+      <w:proofErr w:type="spellEnd"/>
+      <w:r>
+        <w:t xml:space="preserve"> </w:t>
+      </w:r>
+      <w:proofErr w:type="spellStart"/>
+      <w:r>
+        <w:t>are</w:t>
+      </w:r>
+      <w:proofErr w:type="spellEnd"/>
+      <w:r>
+        <w:t xml:space="preserve"> </w:t>
+      </w:r>
+      <w:proofErr w:type="spellStart"/>
+      <w:r>
+        <w:t>closed</w:t>
+      </w:r>
+      <w:proofErr w:type="spellEnd"/>
+    </w:p>
+    <w:p>
+      <w:pPr>
+        <w:pStyle w:val="Akapitzlist"/>
+        <w:numPr>
+          <w:ilvl w:val="0"/>
+          <w:numId w:val="3"/>
+        </w:numPr>
+        <w:jc w:val="both"/>
+      </w:pPr>
+      <w:r>
+        <w:rPr>
+          <w:b/>
+        </w:rPr>
+        <w:t>FUTURE</w:t>
+      </w:r>
+      <w:r>
+        <w:t xml:space="preserve"> </w:t>
+      </w:r>
+      <w:proofErr w:type="spellStart"/>
+      <w:r>
+        <w:t>Files</w:t>
+      </w:r>
+      <w:proofErr w:type="spellEnd"/>
+      <w:r>
+        <w:t xml:space="preserve"> </w:t>
+      </w:r>
+      <w:proofErr w:type="spellStart"/>
+      <w:r>
+        <w:t>are</w:t>
+      </w:r>
+      <w:proofErr w:type="spellEnd"/>
+      <w:r>
+        <w:t xml:space="preserve"> </w:t>
+      </w:r>
+      <w:proofErr w:type="spellStart"/>
+      <w:r>
+        <w:t>encrypted</w:t>
+      </w:r>
+      <w:proofErr w:type="spellEnd"/>
+    </w:p>
+    <w:p>
+      <w:pPr>
+        <w:pStyle w:val="Akapitzlist"/>
+        <w:numPr>
+          <w:ilvl w:val="0"/>
+          <w:numId w:val="3"/>
+        </w:numPr>
+        <w:jc w:val="both"/>
+      </w:pPr>
+      <w:proofErr w:type="spellStart"/>
+      <w:r>
+        <w:t>Files</w:t>
+      </w:r>
+      <w:proofErr w:type="spellEnd"/>
+      <w:r>
+        <w:t xml:space="preserve"> </w:t>
+      </w:r>
+      <w:proofErr w:type="spellStart"/>
+      <w:r>
+        <w:t>are</w:t>
+      </w:r>
+      <w:proofErr w:type="spellEnd"/>
+      <w:r>
+        <w:t xml:space="preserve"> </w:t>
+      </w:r>
+      <w:proofErr w:type="spellStart"/>
+      <w:r>
+        <w:t>compressed</w:t>
+      </w:r>
+      <w:proofErr w:type="spellEnd"/>
+    </w:p>
+    <w:p>
+      <w:pPr>
+        <w:pStyle w:val="Akapitzlist"/>
+        <w:numPr>
+          <w:ilvl w:val="0"/>
+          <w:numId w:val="3"/>
+        </w:numPr>
+        <w:jc w:val="both"/>
+        <w:rPr>
+          <w:lang w:val="en-US"/>
+        </w:rPr>
+      </w:pPr>
+      <w:r>
+        <w:rPr>
+          <w:lang w:val="en-US"/>
+        </w:rPr>
+        <w:t>A transaction is opened with the database if applicable</w:t>
+      </w:r>
+    </w:p>
+    <w:p>
+      <w:pPr>
+        <w:pStyle w:val="Akapitzlist"/>
+        <w:numPr>
+          <w:ilvl w:val="0"/>
+          <w:numId w:val="3"/>
+        </w:numPr>
+        <w:jc w:val="both"/>
+        <w:rPr>
+          <w:lang w:val="en-US"/>
+        </w:rPr>
+      </w:pPr>
+      <w:r>
+        <w:rPr>
+          <w:lang w:val="en-US"/>
+        </w:rPr>
+        <w:t>A solution is registered in the database</w:t>
+      </w:r>
+    </w:p>
+    <w:p>
+      <w:pPr>
+        <w:pStyle w:val="Akapitzlist"/>
+        <w:numPr>
+          <w:ilvl w:val="0"/>
+          <w:numId w:val="3"/>
+        </w:numPr>
+        <w:jc w:val="both"/>
+        <w:rPr>
+          <w:lang w:val="en-US"/>
+        </w:rPr>
+      </w:pPr>
+      <w:r>
+        <w:rPr>
+          <w:lang w:val="en-US"/>
+        </w:rPr>
+        <w:t>A wave is registered in the database</w:t>
+      </w:r>
+    </w:p>
+    <w:p>
+      <w:pPr>
+        <w:pStyle w:val="Akapitzlist"/>
+        <w:numPr>
+          <w:ilvl w:val="0"/>
+          <w:numId w:val="3"/>
+        </w:numPr>
+        <w:jc w:val="both"/>
+        <w:rPr>
+          <w:lang w:val="en-US"/>
+        </w:rPr>
+      </w:pPr>
+      <w:r>
+        <w:rPr>
+          <w:lang w:val="en-US"/>
+        </w:rPr>
+        <w:t>Matrix parts are registered into tasks</w:t>
+      </w:r>
+    </w:p>
+    <w:p>
+      <w:pPr>
+        <w:pStyle w:val="Akapitzlist"/>
+        <w:numPr>
+          <w:ilvl w:val="0"/>
+          <w:numId w:val="3"/>
+        </w:numPr>
+        <w:jc w:val="both"/>
+        <w:rPr>
+          <w:lang w:val="en-US"/>
+        </w:rPr>
+      </w:pPr>
+      <w:r>
+        <w:rPr>
+          <w:lang w:val="en-US"/>
+        </w:rPr>
+        <w:t>Wave is published</w:t>
+      </w:r>
+    </w:p>
+    <w:p>
+      <w:pPr>
+        <w:pStyle w:val="Akapitzlist"/>
+        <w:numPr>
+          <w:ilvl w:val="0"/>
+          <w:numId w:val="3"/>
+        </w:numPr>
+        <w:jc w:val="both"/>
+        <w:rPr>
+          <w:lang w:val="en-US"/>
+        </w:rPr>
+      </w:pPr>
+      <w:r>
+        <w:rPr>
+          <w:lang w:val="en-US"/>
+        </w:rPr>
+        <w:t>Solution is published</w:t>
+      </w:r>
+    </w:p>
+    <w:p>
+      <w:pPr>
+        <w:pStyle w:val="Akapitzlist"/>
+        <w:numPr>
+          <w:ilvl w:val="0"/>
+          <w:numId w:val="3"/>
+        </w:numPr>
+        <w:jc w:val="both"/>
+        <w:rPr>
+          <w:lang w:val="en-US"/>
+        </w:rPr>
+      </w:pPr>
+      <w:r>
+        <w:rPr>
+          <w:lang w:val="en-US"/>
+        </w:rPr>
+        <w:t xml:space="preserve">Transaction is </w:t>
+      </w:r>
+      <w:proofErr w:type="spellStart"/>
+      <w:r>
+        <w:rPr>
+          <w:lang w:val="en-US"/>
+        </w:rPr>
+        <w:t>commited</w:t>
+      </w:r>
+      <w:proofErr w:type="spellEnd"/>
+    </w:p>
+    <w:p>
+      <w:pPr>
+        <w:pStyle w:val="Akapitzlist"/>
+        <w:numPr>
+          <w:ilvl w:val="0"/>
+          <w:numId w:val="3"/>
+        </w:numPr>
+        <w:jc w:val="both"/>
+      </w:pPr>
+      <w:proofErr w:type="spellStart"/>
+      <w:r>
+        <w:t>Splitter</w:t>
+      </w:r>
+      <w:proofErr w:type="spellEnd"/>
+      <w:r>
+        <w:t xml:space="preserve"> </w:t>
+      </w:r>
+      <w:proofErr w:type="spellStart"/>
+      <w:r>
+        <w:t>exits</w:t>
+      </w:r>
+      <w:proofErr w:type="spellEnd"/>
+    </w:p>
+    <w:p>
+      <w:pPr>
+        <w:pStyle w:val="Nagwek1"/>
+      </w:pPr>
+      <w:r>
+        <w:t>DATA MODELS</w:t>
+      </w:r>
+    </w:p>
+    <w:p>
+      <w:pPr>
+        <w:pStyle w:val="Nagwek1"/>
+        <w:numPr>
+          <w:ilvl w:val="1"/>
+          <w:numId w:val="5"/>
+        </w:numPr>
+      </w:pPr>
+      <w:r>
+        <w:t>SOLUTION</w:t>
+      </w:r>
+    </w:p>
+    <w:p>
+      <w:pPr>
+        <w:rPr>
+          <w:lang w:val="en-US"/>
+        </w:rPr>
+      </w:pPr>
+      <w:r>
+        <w:rPr>
+          <w:lang w:val="en-US"/>
+        </w:rPr>
+        <w:t>Solution will contain fields:</w:t>
+      </w:r>
+    </w:p>
+    <w:p>
+      <w:pPr>
+        <w:pStyle w:val="Akapitzlist"/>
+        <w:numPr>
+          <w:ilvl w:val="0"/>
+          <w:numId w:val="9"/>
+        </w:numPr>
+        <w:rPr>
+          <w:lang w:val="en-US"/>
+        </w:rPr>
+      </w:pPr>
+      <w:r>
+        <w:rPr>
+          <w:lang w:val="en-US"/>
+        </w:rPr>
+        <w:t>ID</w:t>
+      </w:r>
+    </w:p>
+    <w:p>
+      <w:pPr>
+        <w:pStyle w:val="Akapitzlist"/>
+        <w:numPr>
+          <w:ilvl w:val="0"/>
+          <w:numId w:val="9"/>
+        </w:numPr>
+        <w:rPr>
+          <w:lang w:val="en-US"/>
+        </w:rPr>
+      </w:pPr>
+      <w:r>
+        <w:rPr>
+          <w:lang w:val="en-US"/>
+        </w:rPr>
+        <w:t>state (see states below)</w:t>
+      </w:r>
+    </w:p>
+    <w:p>
+      <w:pPr>
+        <w:pStyle w:val="Akapitzlist"/>
+        <w:numPr>
+          <w:ilvl w:val="0"/>
+          <w:numId w:val="9"/>
+        </w:numPr>
+        <w:rPr>
+          <w:lang w:val="en-US"/>
+        </w:rPr>
+      </w:pPr>
+      <w:proofErr w:type="spellStart"/>
+      <w:r>
+        <w:rPr>
+          <w:lang w:val="en-US"/>
+        </w:rPr>
+        <w:t>current_wave</w:t>
+      </w:r>
+      <w:proofErr w:type="spellEnd"/>
+      <w:r>
+        <w:rPr>
+          <w:lang w:val="en-US"/>
+        </w:rPr>
+        <w:t xml:space="preserve"> (numeric ID)</w:t>
+      </w:r>
+    </w:p>
+    <w:p>
+      <w:pPr>
+        <w:pStyle w:val="Akapitzlist"/>
+        <w:numPr>
+          <w:ilvl w:val="0"/>
+          <w:numId w:val="9"/>
+        </w:numPr>
+        <w:rPr>
+          <w:lang w:val="en-US"/>
+        </w:rPr>
+      </w:pPr>
+      <w:r>
+        <w:rPr>
+          <w:lang w:val="en-US"/>
+        </w:rPr>
+        <w:t>name (text)</w:t>
+      </w:r>
+    </w:p>
+    <w:p>
+      <w:pPr>
+        <w:pStyle w:val="Akapitzlist"/>
+        <w:numPr>
+          <w:ilvl w:val="0"/>
+          <w:numId w:val="9"/>
+        </w:numPr>
+        <w:rPr>
+          <w:lang w:val="en-US"/>
+        </w:rPr>
+      </w:pPr>
+      <w:r>
+        <w:rPr>
+          <w:lang w:val="en-US"/>
+        </w:rPr>
+        <w:t>solution (text, file reference)</w:t>
+      </w:r>
+    </w:p>
+    <w:p>
+      <w:pPr>
+        <w:pStyle w:val="Akapitzlist"/>
+        <w:numPr>
+          <w:ilvl w:val="0"/>
+          <w:numId w:val="9"/>
+        </w:numPr>
+        <w:rPr>
+          <w:lang w:val="en-US"/>
+        </w:rPr>
+      </w:pPr>
+      <w:r>
+        <w:rPr>
+          <w:lang w:val="en-US"/>
+        </w:rPr>
+        <w:t>created (timestamp)</w:t>
+      </w:r>
+    </w:p>
+    <w:p>
+      <w:pPr>
+        <w:pStyle w:val="Akapitzlist"/>
+        <w:numPr>
+          <w:ilvl w:val="0"/>
+          <w:numId w:val="9"/>
+        </w:numPr>
+        <w:rPr>
+          <w:lang w:val="en-US"/>
+        </w:rPr>
+      </w:pPr>
+      <w:r>
+        <w:rPr>
+          <w:lang w:val="en-US"/>
+        </w:rPr>
+        <w:t>updated (timestamp)</w:t>
+      </w:r>
+    </w:p>
+    <w:p>
+      <w:pPr>
+        <w:pStyle w:val="Akapitzlist"/>
+        <w:numPr>
+          <w:ilvl w:val="0"/>
+          <w:numId w:val="9"/>
+        </w:numPr>
+        <w:rPr>
+          <w:lang w:val="en-US"/>
+        </w:rPr>
+      </w:pPr>
+      <w:r>
+        <w:rPr>
+          <w:lang w:val="en-US"/>
+        </w:rPr>
+        <w:t>completed (timestamp)</w:t>
+      </w:r>
+    </w:p>
+    <w:p>
+      <w:pPr>
+        <w:rPr>
+          <w:lang w:val="en-US"/>
+        </w:rPr>
+      </w:pPr>
+      <w:r>
+        <w:rPr>
+          <w:lang w:val="en-US"/>
+        </w:rPr>
+        <w:lastRenderedPageBreak/>
+        <w:t>Solution has states:</w:t>
+      </w:r>
+    </w:p>
+    <w:p>
+      <w:pPr>
+        <w:pStyle w:val="Bezodstpw"/>
+        <w:rPr>
+          <w:lang w:val="en-US"/>
+        </w:rPr>
+      </w:pPr>
+      <w:r>
+        <w:rPr>
+          <w:b/>
+          <w:lang w:val="en-US"/>
+        </w:rPr>
+        <w:t>0</w:t>
+      </w:r>
+      <w:r>
+        <w:rPr>
+          <w:lang w:val="en-US"/>
+        </w:rPr>
+        <w:t xml:space="preserve"> SOLUTION_UNPUBLISHED</w:t>
+      </w:r>
+    </w:p>
+    <w:p>
+      <w:pPr>
+        <w:pStyle w:val="Bezodstpw"/>
+        <w:rPr>
+          <w:lang w:val="en-US"/>
+        </w:rPr>
+      </w:pPr>
+      <w:r>
+        <w:rPr>
+          <w:b/>
+          <w:lang w:val="en-US"/>
+        </w:rPr>
+        <w:t>1</w:t>
+      </w:r>
+      <w:r>
+        <w:rPr>
+          <w:lang w:val="en-US"/>
+        </w:rPr>
+        <w:t xml:space="preserve"> SOLUTION_AVAILABLE</w:t>
+      </w:r>
+    </w:p>
+    <w:p>
+      <w:pPr>
+        <w:pStyle w:val="Bezodstpw"/>
+        <w:rPr>
+          <w:lang w:val="en-US"/>
+        </w:rPr>
+      </w:pPr>
+      <w:r>
+        <w:rPr>
+          <w:b/>
+          <w:lang w:val="en-US"/>
+        </w:rPr>
+        <w:t>2</w:t>
+      </w:r>
+      <w:r>
+        <w:rPr>
+          <w:lang w:val="en-US"/>
+        </w:rPr>
+        <w:t xml:space="preserve"> SOLUTION_COMPLETE</w:t>
+      </w:r>
+    </w:p>
+    <w:p>
+      <w:pPr>
+        <w:pStyle w:val="Bezodstpw"/>
+        <w:rPr>
+          <w:lang w:val="en-US"/>
+        </w:rPr>
+      </w:pPr>
+      <w:r>
+        <w:rPr>
+          <w:b/>
+          <w:lang w:val="en-US"/>
+        </w:rPr>
+        <w:t>9</w:t>
+      </w:r>
+      <w:r>
+        <w:rPr>
+          <w:lang w:val="en-US"/>
+        </w:rPr>
+        <w:t xml:space="preserve"> SOLUTION_BROKEN</w:t>
+      </w:r>
+    </w:p>
+    <w:p>
+      <w:pPr>
+        <w:pStyle w:val="Nagwek1"/>
+        <w:numPr>
+          <w:ilvl w:val="1"/>
+          <w:numId w:val="5"/>
+        </w:numPr>
+      </w:pPr>
+      <w:r>
+        <w:t>WAVE</w:t>
+      </w:r>
+    </w:p>
+    <w:p>
+      <w:pPr>
+        <w:rPr>
+          <w:lang w:val="en-US"/>
+        </w:rPr>
+      </w:pPr>
+      <w:r>
+        <w:rPr>
+          <w:lang w:val="en-US"/>
+        </w:rPr>
+        <w:t>Wave will contain fields:</w:t>
+      </w:r>
+    </w:p>
+    <w:p>
+      <w:pPr>
+        <w:pStyle w:val="Akapitzlist"/>
+        <w:numPr>
+          <w:ilvl w:val="0"/>
+          <w:numId w:val="10"/>
+        </w:numPr>
+        <w:rPr>
+          <w:lang w:val="en-US"/>
+        </w:rPr>
+      </w:pPr>
+      <w:r>
+        <w:rPr>
+          <w:lang w:val="en-US"/>
+        </w:rPr>
+        <w:t>ID</w:t>
+      </w:r>
+    </w:p>
+    <w:p>
+      <w:pPr>
+        <w:pStyle w:val="Akapitzlist"/>
+        <w:numPr>
+          <w:ilvl w:val="0"/>
+          <w:numId w:val="10"/>
+        </w:numPr>
+        <w:rPr>
+          <w:lang w:val="en-US"/>
+        </w:rPr>
+      </w:pPr>
+      <w:proofErr w:type="spellStart"/>
+      <w:r>
+        <w:rPr>
+          <w:lang w:val="en-US"/>
+        </w:rPr>
+        <w:t>solution_id</w:t>
+      </w:r>
+      <w:proofErr w:type="spellEnd"/>
+      <w:r>
+        <w:rPr>
+          <w:lang w:val="en-US"/>
+        </w:rPr>
+        <w:t xml:space="preserve"> (numeric id)</w:t>
+      </w:r>
+    </w:p>
+    <w:p>
+      <w:pPr>
+        <w:pStyle w:val="Akapitzlist"/>
+        <w:numPr>
+          <w:ilvl w:val="0"/>
+          <w:numId w:val="10"/>
+        </w:numPr>
+        <w:rPr>
+          <w:lang w:val="en-US"/>
+        </w:rPr>
+      </w:pPr>
+      <w:proofErr w:type="spellStart"/>
+      <w:r>
+        <w:rPr>
+          <w:lang w:val="en-US"/>
+        </w:rPr>
+        <w:t>seq</w:t>
+      </w:r>
+      <w:proofErr w:type="spellEnd"/>
+      <w:r>
+        <w:rPr>
+          <w:lang w:val="en-US"/>
+        </w:rPr>
+        <w:t xml:space="preserve"> (numeric)</w:t>
+      </w:r>
+    </w:p>
+    <w:p>
+      <w:pPr>
+        <w:pStyle w:val="Akapitzlist"/>
+        <w:numPr>
+          <w:ilvl w:val="0"/>
+          <w:numId w:val="10"/>
+        </w:numPr>
+        <w:rPr>
+          <w:lang w:val="en-US"/>
+        </w:rPr>
+      </w:pPr>
+      <w:r>
+        <w:rPr>
+          <w:lang w:val="en-US"/>
+        </w:rPr>
+        <w:t>tasks (numeric)</w:t>
+      </w:r>
+    </w:p>
+    <w:p>
+      <w:pPr>
+        <w:pStyle w:val="Akapitzlist"/>
+        <w:numPr>
+          <w:ilvl w:val="0"/>
+          <w:numId w:val="10"/>
+        </w:numPr>
+        <w:rPr>
+          <w:lang w:val="en-US"/>
+        </w:rPr>
+      </w:pPr>
+      <w:r>
+        <w:rPr>
+          <w:lang w:val="en-US"/>
+        </w:rPr>
+        <w:t>state (see states below)</w:t>
+      </w:r>
+    </w:p>
+    <w:p>
+      <w:pPr>
+        <w:pStyle w:val="Akapitzlist"/>
+        <w:numPr>
+          <w:ilvl w:val="0"/>
+          <w:numId w:val="10"/>
+        </w:numPr>
+        <w:rPr>
+          <w:lang w:val="en-US"/>
+        </w:rPr>
+      </w:pPr>
+      <w:r>
+        <w:rPr>
+          <w:lang w:val="en-US"/>
+        </w:rPr>
+        <w:t>created (timestamp)</w:t>
+      </w:r>
+    </w:p>
+    <w:p>
+      <w:pPr>
+        <w:pStyle w:val="Akapitzlist"/>
+        <w:numPr>
+          <w:ilvl w:val="0"/>
+          <w:numId w:val="10"/>
+        </w:numPr>
+        <w:rPr>
+          <w:lang w:val="en-US"/>
+        </w:rPr>
+      </w:pPr>
+      <w:r>
+        <w:rPr>
+          <w:lang w:val="en-US"/>
+        </w:rPr>
+        <w:t>updated (timestamp)</w:t>
+      </w:r>
+    </w:p>
+    <w:p>
+      <w:pPr>
+        <w:pStyle w:val="Akapitzlist"/>
+        <w:numPr>
+          <w:ilvl w:val="0"/>
+          <w:numId w:val="10"/>
+        </w:numPr>
+        <w:rPr>
+          <w:lang w:val="en-US"/>
+        </w:rPr>
+      </w:pPr>
+      <w:r>
+        <w:rPr>
+          <w:lang w:val="en-US"/>
+        </w:rPr>
+        <w:t>completed (timestamp)</w:t>
+      </w:r>
+    </w:p>
+    <w:p>
+      <w:pPr>
+        <w:rPr>
+          <w:lang w:val="en-US"/>
+        </w:rPr>
+      </w:pPr>
+      <w:r>
+        <w:rPr>
+          <w:lang w:val="en-US"/>
+        </w:rPr>
+        <w:t>Wave has states:</w:t>
+      </w:r>
+    </w:p>
+    <w:p>
+      <w:pPr>
+        <w:pStyle w:val="Bezodstpw"/>
+        <w:rPr>
+          <w:lang w:val="en-US"/>
+        </w:rPr>
+      </w:pPr>
+      <w:r>
+        <w:rPr>
+          <w:b/>
+          <w:lang w:val="en-US"/>
+        </w:rPr>
+        <w:t>0</w:t>
+      </w:r>
+      <w:r>
+        <w:rPr>
+          <w:lang w:val="en-US"/>
+        </w:rPr>
+        <w:t xml:space="preserve"> WAVE_UNPUBLISHED</w:t>
+      </w:r>
+    </w:p>
+    <w:p>
+      <w:pPr>
+        <w:pStyle w:val="Bezodstpw"/>
+        <w:rPr>
+          <w:lang w:val="en-US"/>
+        </w:rPr>
+      </w:pPr>
+      <w:r>
+        <w:rPr>
+          <w:b/>
+          <w:lang w:val="en-US"/>
+        </w:rPr>
+        <w:t xml:space="preserve">1 </w:t>
+      </w:r>
+      <w:r>
+        <w:rPr>
+          <w:lang w:val="en-US"/>
+        </w:rPr>
+        <w:t>WAVE_AVAILABLE</w:t>
+      </w:r>
+    </w:p>
+    <w:p>
+      <w:pPr>
+        <w:pStyle w:val="Bezodstpw"/>
+        <w:rPr>
+          <w:lang w:val="en-US"/>
+        </w:rPr>
+      </w:pPr>
+      <w:r>
+        <w:rPr>
+          <w:b/>
+          <w:lang w:val="en-US"/>
+        </w:rPr>
+        <w:t>2</w:t>
+      </w:r>
+      <w:r>
+        <w:rPr>
+          <w:lang w:val="en-US"/>
+        </w:rPr>
+        <w:t xml:space="preserve"> WAVE_COMPLETE</w:t>
+      </w:r>
+    </w:p>
+    <w:p>
+      <w:pPr>
+        <w:pStyle w:val="Bezodstpw"/>
+        <w:rPr>
+          <w:lang w:val="en-US"/>
+        </w:rPr>
+      </w:pPr>
+      <w:r>
+        <w:rPr>
+          <w:b/>
+          <w:lang w:val="en-US"/>
+        </w:rPr>
+        <w:t xml:space="preserve">3 </w:t>
+      </w:r>
+      <w:r>
+        <w:rPr>
+          <w:lang w:val="en-US"/>
+        </w:rPr>
+        <w:t>WAVE_BROKEN</w:t>
+      </w:r>
+    </w:p>
+    <w:p>
+      <w:pPr>
+        <w:pStyle w:val="Nagwek1"/>
+        <w:numPr>
+          <w:ilvl w:val="1"/>
+          <w:numId w:val="5"/>
+        </w:numPr>
+      </w:pPr>
+      <w:r>
+        <w:t>TASK</w:t>
+      </w:r>
+    </w:p>
+    <w:p>
+      <w:pPr>
+        <w:rPr>
+          <w:lang w:val="en-US"/>
+        </w:rPr>
+      </w:pPr>
+      <w:r>
+        <w:rPr>
+          <w:lang w:val="en-US"/>
+        </w:rPr>
+        <w:t>Task will contain fields:</w:t>
+      </w:r>
+    </w:p>
+    <w:p>
+      <w:pPr>
+        <w:pStyle w:val="Akapitzlist"/>
+        <w:numPr>
+          <w:ilvl w:val="0"/>
+          <w:numId w:val="11"/>
+        </w:numPr>
+        <w:rPr>
+          <w:lang w:val="en-US"/>
+        </w:rPr>
+      </w:pPr>
+      <w:r>
+        <w:rPr>
+          <w:lang w:val="en-US"/>
+        </w:rPr>
+        <w:t>ID</w:t>
+      </w:r>
+      <w:r>
+        <w:rPr>
+          <w:lang w:val="en-US"/>
+        </w:rPr>
+        <w:tab/>
       </w:r>
       <w:bookmarkStart w:id="0" w:name="_GoBack"/>
       <w:bookmarkEnd w:id="0"/>
     </w:p>
     <w:p>
       <w:pPr>
-        <w:jc w:val="both"/>
-        <w:rPr>
-          <w:lang w:val="en-US"/>
-        </w:rPr>
-      </w:pPr>
-      <w:r>
-        <w:rPr>
-          <w:lang w:val="en-US"/>
-        </w:rPr>
-        <w:t>The sequence of tasks will be as follows:</w:t>
-      </w:r>
-    </w:p>
-    <w:p>
-      <w:pPr>
-        <w:pStyle w:val="Akapitzlist"/>
-        <w:numPr>
-          <w:ilvl w:val="0"/>
-          <w:numId w:val="3"/>
-        </w:numPr>
-        <w:jc w:val="both"/>
-      </w:pPr>
-      <w:r>
-        <w:t>MTX file handle is opened</w:t>
-      </w:r>
-    </w:p>
-    <w:p>
-      <w:pPr>
-        <w:pStyle w:val="Akapitzlist"/>
-        <w:numPr>
-          <w:ilvl w:val="0"/>
-          <w:numId w:val="3"/>
-        </w:numPr>
-        <w:jc w:val="both"/>
-      </w:pPr>
-      <w:r>
-        <w:t>Matrix dimensions are read</w:t>
-      </w:r>
-    </w:p>
-    <w:p>
-      <w:pPr>
-        <w:pStyle w:val="Akapitzlist"/>
-        <w:numPr>
-          <w:ilvl w:val="1"/>
-          <w:numId w:val="3"/>
-        </w:numPr>
-        <w:jc w:val="both"/>
-        <w:rPr>
-          <w:lang w:val="en-US"/>
-        </w:rPr>
-      </w:pPr>
-      <w:r>
-        <w:rPr>
-          <w:lang w:val="en-US"/>
-        </w:rPr>
-        <w:t>If matrix is not square, file is rejected – appropriate error message is produced</w:t>
-      </w:r>
-    </w:p>
-    <w:p>
-      <w:pPr>
-        <w:pStyle w:val="Akapitzlist"/>
-        <w:numPr>
-          <w:ilvl w:val="0"/>
-          <w:numId w:val="3"/>
-        </w:numPr>
-        <w:jc w:val="both"/>
-        <w:rPr>
-          <w:lang w:val="en-US"/>
-        </w:rPr>
-      </w:pPr>
-      <w:r>
-        <w:rPr>
-          <w:lang w:val="en-US"/>
-        </w:rPr>
-        <w:t xml:space="preserve">Matrix is </w:t>
-      </w:r>
-      <w:r>
-        <w:rPr>
-          <w:u w:val="single"/>
-          <w:lang w:val="en-US"/>
-        </w:rPr>
-        <w:t>conceptually</w:t>
-      </w:r>
-      <w:r>
-        <w:rPr>
-          <w:lang w:val="en-US"/>
-        </w:rPr>
-        <w:t xml:space="preserve"> divided into parts of configurable heights</w:t>
-      </w:r>
-    </w:p>
-    <w:p>
-      <w:pPr>
-        <w:pStyle w:val="Akapitzlist"/>
-        <w:numPr>
-          <w:ilvl w:val="0"/>
-          <w:numId w:val="3"/>
-        </w:numPr>
-        <w:jc w:val="both"/>
-        <w:rPr>
-          <w:lang w:val="en-US"/>
-        </w:rPr>
-      </w:pPr>
-      <w:r>
-        <w:rPr>
-          <w:lang w:val="en-US"/>
-        </w:rPr>
-        <w:t>File handles for the parts are opened</w:t>
-      </w:r>
-    </w:p>
-    <w:p>
-      <w:pPr>
-        <w:pStyle w:val="Akapitzlist"/>
-        <w:numPr>
-          <w:ilvl w:val="0"/>
-          <w:numId w:val="3"/>
-        </w:numPr>
-        <w:jc w:val="both"/>
-        <w:rPr>
-          <w:lang w:val="en-US"/>
-        </w:rPr>
-      </w:pPr>
-      <w:r>
-        <w:rPr>
-          <w:lang w:val="en-US"/>
-        </w:rPr>
-        <w:t>MTX is read and entries are passed on to appropriate files</w:t>
-      </w:r>
-    </w:p>
-    <w:p>
-      <w:pPr>
-        <w:pStyle w:val="Akapitzlist"/>
-        <w:numPr>
-          <w:ilvl w:val="0"/>
-          <w:numId w:val="3"/>
-        </w:numPr>
-        <w:jc w:val="both"/>
-      </w:pPr>
-      <w:r>
-        <w:t>MTX file handle is closed</w:t>
-      </w:r>
-    </w:p>
-    <w:p>
-      <w:pPr>
-        <w:pStyle w:val="Akapitzlist"/>
-        <w:numPr>
-          <w:ilvl w:val="0"/>
-          <w:numId w:val="3"/>
-        </w:numPr>
-        <w:jc w:val="both"/>
-      </w:pPr>
-      <w:r>
-        <w:t>Part file handles are closed</w:t>
-      </w:r>
-    </w:p>
-    <w:p>
-      <w:pPr>
-        <w:pStyle w:val="Akapitzlist"/>
-        <w:numPr>
-          <w:ilvl w:val="0"/>
-          <w:numId w:val="3"/>
-        </w:numPr>
-        <w:jc w:val="both"/>
-      </w:pPr>
-      <w:r>
-        <w:rPr>
-          <w:b/>
-        </w:rPr>
-        <w:t>FUTURE</w:t>
-      </w:r>
-      <w:r>
-        <w:t xml:space="preserve"> Files are encrypted</w:t>
-      </w:r>
-    </w:p>
-    <w:p>
-      <w:pPr>
-        <w:pStyle w:val="Akapitzlist"/>
-        <w:numPr>
-          <w:ilvl w:val="0"/>
-          <w:numId w:val="3"/>
-        </w:numPr>
-        <w:jc w:val="both"/>
-      </w:pPr>
-      <w:r>
-        <w:t>Files are compressed</w:t>
-      </w:r>
-    </w:p>
-    <w:p>
-      <w:pPr>
-        <w:pStyle w:val="Akapitzlist"/>
-        <w:numPr>
-          <w:ilvl w:val="0"/>
-          <w:numId w:val="3"/>
-        </w:numPr>
-        <w:jc w:val="both"/>
-        <w:rPr>
-          <w:lang w:val="en-US"/>
-        </w:rPr>
-      </w:pPr>
-      <w:r>
-        <w:rPr>
-          <w:lang w:val="en-US"/>
-        </w:rPr>
-        <w:t>A transaction is opened with the database if applicable</w:t>
-      </w:r>
-    </w:p>
-    <w:p>
-      <w:pPr>
-        <w:pStyle w:val="Akapitzlist"/>
-        <w:numPr>
-          <w:ilvl w:val="0"/>
-          <w:numId w:val="3"/>
-        </w:numPr>
-        <w:jc w:val="both"/>
-        <w:rPr>
-          <w:lang w:val="en-US"/>
-        </w:rPr>
-      </w:pPr>
-      <w:r>
-        <w:rPr>
-          <w:lang w:val="en-US"/>
-        </w:rPr>
-        <w:t>A solution is registered in the database</w:t>
-      </w:r>
-    </w:p>
-    <w:p>
-      <w:pPr>
-        <w:pStyle w:val="Akapitzlist"/>
-        <w:numPr>
-          <w:ilvl w:val="0"/>
-          <w:numId w:val="3"/>
-        </w:numPr>
-        <w:jc w:val="both"/>
-        <w:rPr>
-          <w:lang w:val="en-US"/>
-        </w:rPr>
-      </w:pPr>
-      <w:r>
-        <w:rPr>
-          <w:lang w:val="en-US"/>
-        </w:rPr>
-        <w:t>A wave is registered in the database</w:t>
-      </w:r>
-    </w:p>
-    <w:p>
-      <w:pPr>
-        <w:pStyle w:val="Akapitzlist"/>
-        <w:numPr>
-          <w:ilvl w:val="0"/>
-          <w:numId w:val="3"/>
-        </w:numPr>
-        <w:jc w:val="both"/>
-        <w:rPr>
-          <w:lang w:val="en-US"/>
-        </w:rPr>
-      </w:pPr>
-      <w:r>
-        <w:rPr>
-          <w:lang w:val="en-US"/>
-        </w:rPr>
-        <w:t>Matrix parts are registered into tasks</w:t>
-      </w:r>
-    </w:p>
-    <w:p>
-      <w:pPr>
-        <w:pStyle w:val="Akapitzlist"/>
-        <w:numPr>
-          <w:ilvl w:val="0"/>
-          <w:numId w:val="3"/>
-        </w:numPr>
-        <w:jc w:val="both"/>
-        <w:rPr>
-          <w:lang w:val="en-US"/>
-        </w:rPr>
-      </w:pPr>
-      <w:r>
-        <w:rPr>
-          <w:lang w:val="en-US"/>
-        </w:rPr>
-        <w:t>Wave is published</w:t>
-      </w:r>
-    </w:p>
-    <w:p>
-      <w:pPr>
-        <w:pStyle w:val="Akapitzlist"/>
-        <w:numPr>
-          <w:ilvl w:val="0"/>
-          <w:numId w:val="3"/>
-        </w:numPr>
-        <w:jc w:val="both"/>
-        <w:rPr>
-          <w:lang w:val="en-US"/>
-        </w:rPr>
-      </w:pPr>
-      <w:r>
-        <w:rPr>
-          <w:lang w:val="en-US"/>
-        </w:rPr>
-        <w:t>Solution is published</w:t>
-      </w:r>
-    </w:p>
-    <w:p>
-      <w:pPr>
-        <w:pStyle w:val="Akapitzlist"/>
-        <w:numPr>
-          <w:ilvl w:val="0"/>
-          <w:numId w:val="3"/>
-        </w:numPr>
-        <w:jc w:val="both"/>
-        <w:rPr>
-          <w:lang w:val="en-US"/>
-        </w:rPr>
-      </w:pPr>
-      <w:r>
-        <w:rPr>
-          <w:lang w:val="en-US"/>
-        </w:rPr>
-        <w:t>Transaction is commited</w:t>
-      </w:r>
-    </w:p>
-    <w:p>
-      <w:pPr>
-        <w:pStyle w:val="Akapitzlist"/>
-        <w:numPr>
-          <w:ilvl w:val="0"/>
-          <w:numId w:val="3"/>
-        </w:numPr>
-        <w:jc w:val="both"/>
-      </w:pPr>
-      <w:r>
-        <w:t>Splitter exits</w:t>
-      </w:r>
-    </w:p>
-    <w:p>
-      <w:pPr>
-        <w:pStyle w:val="Nagwek1"/>
-      </w:pPr>
-      <w:r>
-        <w:t>DATA MODELS</w:t>
-      </w:r>
-    </w:p>
-    <w:p>
-      <w:pPr>
-        <w:pStyle w:val="Nagwek1"/>
-        <w:numPr>
-          <w:ilvl w:val="1"/>
-          <w:numId w:val="5"/>
-        </w:numPr>
-      </w:pPr>
-      <w:r>
-        <w:t>SOLUTION</w:t>
-      </w:r>
-    </w:p>
-    <w:p>
-      <w:pPr>
-        <w:rPr>
-          <w:lang w:val="en-US"/>
-        </w:rPr>
-      </w:pPr>
-      <w:r>
-        <w:rPr>
-          <w:lang w:val="en-US"/>
-        </w:rPr>
-        <w:t>Solution will contain fields:</w:t>
-      </w:r>
-    </w:p>
-    <w:p>
-      <w:pPr>
-        <w:pStyle w:val="Akapitzlist"/>
-        <w:numPr>
-          <w:ilvl w:val="0"/>
-          <w:numId w:val="9"/>
-        </w:numPr>
-        <w:rPr>
-          <w:lang w:val="en-US"/>
-        </w:rPr>
-      </w:pPr>
-      <w:r>
-        <w:rPr>
-          <w:lang w:val="en-US"/>
-        </w:rPr>
-        <w:t>ID</w:t>
-      </w:r>
-    </w:p>
-    <w:p>
-      <w:pPr>
-        <w:pStyle w:val="Akapitzlist"/>
-        <w:numPr>
-          <w:ilvl w:val="0"/>
-          <w:numId w:val="9"/>
-        </w:numPr>
-        <w:rPr>
-          <w:lang w:val="en-US"/>
-        </w:rPr>
-      </w:pPr>
-      <w:r>
-        <w:rPr>
-          <w:lang w:val="en-US"/>
-        </w:rPr>
-        <w:t>state (see states below)</w:t>
-      </w:r>
-    </w:p>
-    <w:p>
-      <w:pPr>
-        <w:pStyle w:val="Akapitzlist"/>
-        <w:numPr>
-          <w:ilvl w:val="0"/>
-          <w:numId w:val="9"/>
-        </w:numPr>
-        <w:rPr>
-          <w:lang w:val="en-US"/>
-        </w:rPr>
-      </w:pPr>
-      <w:r>
-        <w:rPr>
-          <w:lang w:val="en-US"/>
-        </w:rPr>
-        <w:t>current_wave (numeric ID)</w:t>
-      </w:r>
-    </w:p>
-    <w:p>
-      <w:pPr>
-        <w:pStyle w:val="Akapitzlist"/>
-        <w:numPr>
-          <w:ilvl w:val="0"/>
-          <w:numId w:val="9"/>
-        </w:numPr>
-        <w:rPr>
-          <w:lang w:val="en-US"/>
-        </w:rPr>
-      </w:pPr>
-      <w:r>
-        <w:rPr>
-          <w:lang w:val="en-US"/>
-        </w:rPr>
-        <w:t>name (text)</w:t>
-      </w:r>
-    </w:p>
-    <w:p>
-      <w:pPr>
-        <w:pStyle w:val="Akapitzlist"/>
-        <w:numPr>
-          <w:ilvl w:val="0"/>
-          <w:numId w:val="9"/>
-        </w:numPr>
-        <w:rPr>
-          <w:lang w:val="en-US"/>
-        </w:rPr>
-      </w:pPr>
-      <w:r>
-        <w:rPr>
-          <w:lang w:val="en-US"/>
-        </w:rPr>
-        <w:t>solution (text, file reference)</w:t>
-      </w:r>
-    </w:p>
-    <w:p>
-      <w:pPr>
-        <w:pStyle w:val="Akapitzlist"/>
-        <w:numPr>
-          <w:ilvl w:val="0"/>
-          <w:numId w:val="9"/>
-        </w:numPr>
-        <w:rPr>
-          <w:lang w:val="en-US"/>
-        </w:rPr>
-      </w:pPr>
-      <w:r>
-        <w:rPr>
-          <w:lang w:val="en-US"/>
-        </w:rPr>
-        <w:t>created (timestamp)</w:t>
-      </w:r>
-    </w:p>
-    <w:p>
-      <w:pPr>
-        <w:pStyle w:val="Akapitzlist"/>
-        <w:numPr>
-          <w:ilvl w:val="0"/>
-          <w:numId w:val="9"/>
-        </w:numPr>
-        <w:rPr>
-          <w:lang w:val="en-US"/>
-        </w:rPr>
-      </w:pPr>
-      <w:r>
-        <w:rPr>
-          <w:lang w:val="en-US"/>
-        </w:rPr>
-        <w:t>updated (timestamp)</w:t>
-      </w:r>
-    </w:p>
-    <w:p>
-      <w:pPr>
-        <w:pStyle w:val="Akapitzlist"/>
-        <w:numPr>
-          <w:ilvl w:val="0"/>
-          <w:numId w:val="9"/>
-        </w:numPr>
-        <w:rPr>
-          <w:lang w:val="en-US"/>
-        </w:rPr>
-      </w:pPr>
-      <w:r>
-        <w:rPr>
-          <w:lang w:val="en-US"/>
-        </w:rPr>
-        <w:t>completed (timestamp)</w:t>
-      </w:r>
-    </w:p>
-    <w:p>
-      <w:pPr>
-        <w:rPr>
-          <w:lang w:val="en-US"/>
-        </w:rPr>
-      </w:pPr>
-      <w:r>
-        <w:rPr>
-          <w:lang w:val="en-US"/>
-        </w:rPr>
-        <w:lastRenderedPageBreak/>
-        <w:t>Solution has states:</w:t>
-      </w:r>
-    </w:p>
-    <w:p>
-      <w:pPr>
-        <w:pStyle w:val="Bezodstpw"/>
-        <w:rPr>
-          <w:lang w:val="en-US"/>
-        </w:rPr>
-      </w:pPr>
-      <w:r>
-        <w:rPr>
-          <w:b/>
-          <w:lang w:val="en-US"/>
-        </w:rPr>
-        <w:t>0</w:t>
-      </w:r>
-      <w:r>
-        <w:rPr>
-          <w:lang w:val="en-US"/>
-        </w:rPr>
-        <w:t xml:space="preserve"> SOLUTION_UNPUBLISHED</w:t>
-      </w:r>
-    </w:p>
-    <w:p>
-      <w:pPr>
-        <w:pStyle w:val="Bezodstpw"/>
-        <w:rPr>
-          <w:lang w:val="en-US"/>
-        </w:rPr>
-      </w:pPr>
-      <w:r>
-        <w:rPr>
-          <w:b/>
-          <w:lang w:val="en-US"/>
-        </w:rPr>
-        <w:t>1</w:t>
-      </w:r>
-      <w:r>
-        <w:rPr>
-          <w:lang w:val="en-US"/>
-        </w:rPr>
-        <w:t xml:space="preserve"> SOLUTION_AVAILABLE</w:t>
-      </w:r>
-    </w:p>
-    <w:p>
-      <w:pPr>
-        <w:pStyle w:val="Bezodstpw"/>
-        <w:rPr>
-          <w:lang w:val="en-US"/>
-        </w:rPr>
-      </w:pPr>
-      <w:r>
-        <w:rPr>
-          <w:b/>
-          <w:lang w:val="en-US"/>
-        </w:rPr>
-        <w:t>2</w:t>
-      </w:r>
-      <w:r>
-        <w:rPr>
-          <w:lang w:val="en-US"/>
-        </w:rPr>
-        <w:t xml:space="preserve"> SOLUTION_COMPLETE</w:t>
-      </w:r>
-    </w:p>
-    <w:p>
-      <w:pPr>
-        <w:pStyle w:val="Bezodstpw"/>
-        <w:rPr>
-          <w:lang w:val="en-US"/>
-        </w:rPr>
-      </w:pPr>
-      <w:r>
-        <w:rPr>
-          <w:b/>
-          <w:lang w:val="en-US"/>
-        </w:rPr>
-        <w:t>9</w:t>
-      </w:r>
-      <w:r>
-        <w:rPr>
-          <w:lang w:val="en-US"/>
-        </w:rPr>
-        <w:t xml:space="preserve"> SOLUTION_BROKEN</w:t>
-      </w:r>
-    </w:p>
-    <w:p>
-      <w:pPr>
-        <w:pStyle w:val="Nagwek1"/>
-        <w:numPr>
-          <w:ilvl w:val="1"/>
-          <w:numId w:val="5"/>
-        </w:numPr>
-      </w:pPr>
-      <w:r>
-        <w:t>WAVE</w:t>
-      </w:r>
-    </w:p>
-    <w:p>
-      <w:pPr>
-        <w:rPr>
-          <w:lang w:val="en-US"/>
-        </w:rPr>
-      </w:pPr>
-      <w:r>
-        <w:rPr>
-          <w:lang w:val="en-US"/>
-        </w:rPr>
-        <w:t>Wave will contain fields:</w:t>
-      </w:r>
-    </w:p>
-    <w:p>
-      <w:pPr>
-        <w:pStyle w:val="Akapitzlist"/>
-        <w:numPr>
-          <w:ilvl w:val="0"/>
-          <w:numId w:val="10"/>
-        </w:numPr>
-        <w:rPr>
-          <w:lang w:val="en-US"/>
-        </w:rPr>
-      </w:pPr>
-      <w:r>
-        <w:rPr>
-          <w:lang w:val="en-US"/>
-        </w:rPr>
-        <w:t>ID</w:t>
-      </w:r>
-    </w:p>
-    <w:p>
-      <w:pPr>
-        <w:pStyle w:val="Akapitzlist"/>
-        <w:numPr>
-          <w:ilvl w:val="0"/>
-          <w:numId w:val="10"/>
-        </w:numPr>
-        <w:rPr>
-          <w:lang w:val="en-US"/>
-        </w:rPr>
-      </w:pPr>
-      <w:r>
-        <w:rPr>
-          <w:lang w:val="en-US"/>
-        </w:rPr>
-        <w:t>solution_id (numeric id)</w:t>
-      </w:r>
-    </w:p>
-    <w:p>
-      <w:pPr>
-        <w:pStyle w:val="Akapitzlist"/>
-        <w:numPr>
-          <w:ilvl w:val="0"/>
-          <w:numId w:val="10"/>
-        </w:numPr>
-        <w:rPr>
-          <w:lang w:val="en-US"/>
-        </w:rPr>
-      </w:pPr>
-      <w:r>
-        <w:rPr>
-          <w:lang w:val="en-US"/>
-        </w:rPr>
-        <w:t>seq (numeric)</w:t>
-      </w:r>
-    </w:p>
-    <w:p>
-      <w:pPr>
-        <w:pStyle w:val="Akapitzlist"/>
-        <w:numPr>
-          <w:ilvl w:val="0"/>
-          <w:numId w:val="10"/>
-        </w:numPr>
-        <w:rPr>
-          <w:lang w:val="en-US"/>
-        </w:rPr>
-      </w:pPr>
-      <w:r>
-        <w:rPr>
-          <w:lang w:val="en-US"/>
-        </w:rPr>
-        <w:t>tasks (numeric)</w:t>
-      </w:r>
-    </w:p>
-    <w:p>
-      <w:pPr>
-        <w:pStyle w:val="Akapitzlist"/>
-        <w:numPr>
-          <w:ilvl w:val="0"/>
-          <w:numId w:val="10"/>
-        </w:numPr>
-        <w:rPr>
-          <w:lang w:val="en-US"/>
-        </w:rPr>
-      </w:pPr>
-      <w:r>
-        <w:rPr>
-          <w:lang w:val="en-US"/>
-        </w:rPr>
-        <w:t>state (see states below)</w:t>
-      </w:r>
-    </w:p>
-    <w:p>
-      <w:pPr>
-        <w:pStyle w:val="Akapitzlist"/>
-        <w:numPr>
-          <w:ilvl w:val="0"/>
-          <w:numId w:val="10"/>
-        </w:numPr>
-        <w:rPr>
-          <w:lang w:val="en-US"/>
-        </w:rPr>
-      </w:pPr>
-      <w:r>
-        <w:rPr>
-          <w:lang w:val="en-US"/>
-        </w:rPr>
-        <w:t>created (timestamp)</w:t>
-      </w:r>
-    </w:p>
-    <w:p>
-      <w:pPr>
-        <w:pStyle w:val="Akapitzlist"/>
-        <w:numPr>
-          <w:ilvl w:val="0"/>
-          <w:numId w:val="10"/>
-        </w:numPr>
-        <w:rPr>
-          <w:lang w:val="en-US"/>
-        </w:rPr>
-      </w:pPr>
-      <w:r>
-        <w:rPr>
-          <w:lang w:val="en-US"/>
-        </w:rPr>
-        <w:t>updated (timestamp)</w:t>
-      </w:r>
-    </w:p>
-    <w:p>
-      <w:pPr>
-        <w:pStyle w:val="Akapitzlist"/>
-        <w:numPr>
-          <w:ilvl w:val="0"/>
-          <w:numId w:val="10"/>
-        </w:numPr>
-        <w:rPr>
-          <w:lang w:val="en-US"/>
-        </w:rPr>
-      </w:pPr>
-      <w:r>
-        <w:rPr>
-          <w:lang w:val="en-US"/>
-        </w:rPr>
-        <w:t>completed (timestamp)</w:t>
-      </w:r>
-    </w:p>
-    <w:p>
-      <w:pPr>
-        <w:rPr>
-          <w:lang w:val="en-US"/>
-        </w:rPr>
-      </w:pPr>
-      <w:r>
-        <w:rPr>
-          <w:lang w:val="en-US"/>
-        </w:rPr>
-        <w:t>Wave has states:</w:t>
-      </w:r>
-    </w:p>
-    <w:p>
-      <w:pPr>
-        <w:pStyle w:val="Bezodstpw"/>
-        <w:rPr>
-          <w:lang w:val="en-US"/>
-        </w:rPr>
-      </w:pPr>
-      <w:r>
-        <w:rPr>
-          <w:b/>
-          <w:lang w:val="en-US"/>
-        </w:rPr>
-        <w:t>0</w:t>
-      </w:r>
-      <w:r>
-        <w:rPr>
-          <w:lang w:val="en-US"/>
-        </w:rPr>
-        <w:t xml:space="preserve"> WAVE_UNPUBLISHED</w:t>
-      </w:r>
-    </w:p>
-    <w:p>
-      <w:pPr>
-        <w:pStyle w:val="Bezodstpw"/>
-        <w:rPr>
-          <w:lang w:val="en-US"/>
-        </w:rPr>
-      </w:pPr>
-      <w:r>
-        <w:rPr>
-          <w:b/>
-          <w:lang w:val="en-US"/>
-        </w:rPr>
-        <w:t xml:space="preserve">1 </w:t>
-      </w:r>
-      <w:r>
-        <w:rPr>
-          <w:lang w:val="en-US"/>
-        </w:rPr>
-        <w:t>WAVE_AVAILABLE</w:t>
-      </w:r>
-    </w:p>
-    <w:p>
-      <w:pPr>
-        <w:pStyle w:val="Bezodstpw"/>
-        <w:rPr>
-          <w:lang w:val="en-US"/>
-        </w:rPr>
-      </w:pPr>
-      <w:r>
-        <w:rPr>
-          <w:b/>
-          <w:lang w:val="en-US"/>
-        </w:rPr>
-        <w:t>2</w:t>
-      </w:r>
-      <w:r>
-        <w:rPr>
-          <w:lang w:val="en-US"/>
-        </w:rPr>
-        <w:t xml:space="preserve"> WAVE_COMPLETE</w:t>
-      </w:r>
-    </w:p>
-    <w:p>
-      <w:pPr>
-        <w:pStyle w:val="Bezodstpw"/>
-        <w:rPr>
-          <w:lang w:val="en-US"/>
-        </w:rPr>
-      </w:pPr>
-      <w:r>
-        <w:rPr>
-          <w:b/>
-          <w:lang w:val="en-US"/>
-        </w:rPr>
-        <w:t xml:space="preserve">3 </w:t>
-      </w:r>
-      <w:r>
-        <w:rPr>
-          <w:lang w:val="en-US"/>
-        </w:rPr>
-        <w:t>WAVE_BROKEN</w:t>
-      </w:r>
-    </w:p>
-    <w:p>
-      <w:pPr>
-        <w:pStyle w:val="Nagwek1"/>
-        <w:numPr>
-          <w:ilvl w:val="1"/>
-          <w:numId w:val="5"/>
-        </w:numPr>
-      </w:pPr>
-      <w:r>
-        <w:t>TASK</w:t>
-      </w:r>
-    </w:p>
-    <w:p>
-      <w:pPr>
-        <w:rPr>
-          <w:lang w:val="en-US"/>
-        </w:rPr>
-      </w:pPr>
-      <w:r>
-        <w:rPr>
-          <w:lang w:val="en-US"/>
-        </w:rPr>
-        <w:t>Task will contain fields:</w:t>
-      </w:r>
-    </w:p>
-    <w:p>
-      <w:pPr>
         <w:pStyle w:val="Akapitzlist"/>
         <w:numPr>
           <w:ilvl w:val="0"/>
@@ -2163,11 +2625,19 @@
           <w:lang w:val="en-US"/>
         </w:rPr>
       </w:pPr>
-      <w:r>
-        <w:rPr>
-          <w:lang w:val="en-US"/>
-        </w:rPr>
-        <w:t>ID</w:t>
+      <w:proofErr w:type="spellStart"/>
+      <w:r>
+        <w:rPr>
+          <w:lang w:val="en-US"/>
+        </w:rPr>
+        <w:t>wave_id</w:t>
+      </w:r>
+      <w:proofErr w:type="spellEnd"/>
+      <w:r>
+        <w:rPr>
+          <w:lang w:val="en-US"/>
+        </w:rPr>
+        <w:t xml:space="preserve"> (numeric id)</w:t>
       </w:r>
     </w:p>
     <w:p>
@@ -2185,7 +2655,7 @@
         <w:rPr>
           <w:lang w:val="en-US"/>
         </w:rPr>
-        <w:t>wave_id (numeric id)</w:t>
+        <w:t>name</w:t>
       </w:r>
     </w:p>
     <w:p>
@@ -2203,7 +2673,7 @@
         <w:rPr>
           <w:lang w:val="en-US"/>
         </w:rPr>
-        <w:t>name</w:t>
+        <w:t>type (numeric)</w:t>
       </w:r>
     </w:p>
     <w:p>
@@ -2221,7 +2691,7 @@
         <w:rPr>
           <w:lang w:val="en-US"/>
         </w:rPr>
-        <w:t>type (numeric)</w:t>
+        <w:t>state (numeric)</w:t>
       </w:r>
     </w:p>
     <w:p>
@@ -2235,29 +2705,19 @@
           <w:lang w:val="en-US"/>
         </w:rPr>
       </w:pPr>
-      <w:r>
-        <w:rPr>
-          <w:lang w:val="en-US"/>
-        </w:rPr>
-        <w:t>state (numeric)</w:t>
-      </w:r>
-    </w:p>
-    <w:p>
-      <w:pPr>
-        <w:pStyle w:val="Akapitzlist"/>
-        <w:numPr>
-          <w:ilvl w:val="0"/>
-          <w:numId w:val="11"/>
-        </w:numPr>
-        <w:rPr>
-          <w:lang w:val="en-US"/>
-        </w:rPr>
-      </w:pPr>
-      <w:r>
-        <w:rPr>
-          <w:lang w:val="en-US"/>
-        </w:rPr>
-        <w:t>part_num (numeric)</w:t>
+      <w:proofErr w:type="spellStart"/>
+      <w:r>
+        <w:rPr>
+          <w:lang w:val="en-US"/>
+        </w:rPr>
+        <w:t>part_num</w:t>
+      </w:r>
+      <w:proofErr w:type="spellEnd"/>
+      <w:r>
+        <w:rPr>
+          <w:lang w:val="en-US"/>
+        </w:rPr>
+        <w:t xml:space="preserve"> (numeric)</w:t>
       </w:r>
     </w:p>
     <w:p>
@@ -5164,7 +5624,7 @@
 </file>
 
 <file path=customXml/itemProps1.xml><?xml version="1.0" encoding="utf-8"?>
-<ds:datastoreItem xmlns:ds="http://schemas.openxmlformats.org/officeDocument/2006/customXml" ds:itemID="{CBC205F1-668B-4C7B-BEF1-001CB19F24C5}">
+<ds:datastoreItem xmlns:ds="http://schemas.openxmlformats.org/officeDocument/2006/customXml" ds:itemID="{F08BF9AB-EF22-4239-AD27-7635772D59C5}">
   <ds:schemaRefs>
     <ds:schemaRef ds:uri="http://schemas.openxmlformats.org/officeDocument/2006/bibliography"/>
   </ds:schemaRefs>

</xml_diff>

<commit_message>
Updated elements to suit new server interface
</commit_message>
<xml_diff>
--- a/theory/elements.docx
+++ b/theory/elements.docx
@@ -409,6 +409,15 @@
         </w:rPr>
         <w:t>}</w:t>
       </w:r>
+      <w:r>
+        <w:rPr>
+          <w:b/>
+          <w:lang w:val="en-US"/>
+        </w:rPr>
+        <w:t xml:space="preserve"> [DONE]</w:t>
+      </w:r>
+      <w:bookmarkStart w:id="0" w:name="_GoBack"/>
+      <w:bookmarkEnd w:id="0"/>
     </w:p>
     <w:p>
       <w:pPr>
@@ -603,6 +612,13 @@
         </w:rPr>
         <w:t>}</w:t>
       </w:r>
+      <w:r>
+        <w:rPr>
+          <w:b/>
+          <w:lang w:val="en-US"/>
+        </w:rPr>
+        <w:t xml:space="preserve"> [DONE]</w:t>
+      </w:r>
     </w:p>
     <w:p>
       <w:pPr>
@@ -932,15 +948,7 @@
         <w:rPr>
           <w:lang w:val="en-US"/>
         </w:rPr>
-        <w:t xml:space="preserve"> If meta was attache</w:t>
-      </w:r>
-      <w:bookmarkStart w:id="0" w:name="_GoBack"/>
-      <w:bookmarkEnd w:id="0"/>
-      <w:r>
-        <w:rPr>
-          <w:lang w:val="en-US"/>
-        </w:rPr>
-        <w:t>d, it will be stored on drive and attached to the task appropriately.</w:t>
+        <w:t xml:space="preserve"> If meta was attached, it will be stored on drive and attached to the task appropriately.</w:t>
       </w:r>
     </w:p>
     <w:p>
@@ -5801,7 +5809,7 @@
 </file>
 
 <file path=customXml/itemProps1.xml><?xml version="1.0" encoding="utf-8"?>
-<ds:datastoreItem xmlns:ds="http://schemas.openxmlformats.org/officeDocument/2006/customXml" ds:itemID="{698605CF-CA9F-446B-8EF8-124593243CA9}">
+<ds:datastoreItem xmlns:ds="http://schemas.openxmlformats.org/officeDocument/2006/customXml" ds:itemID="{24E0BB11-7A7B-45AC-B53F-C4D9C0368449}">
   <ds:schemaRefs>
     <ds:schemaRef ds:uri="http://schemas.openxmlformats.org/officeDocument/2006/bibliography"/>
   </ds:schemaRefs>

</xml_diff>